<commit_message>
Filled in blanks in SRS. Updated readme with our names.
</commit_message>
<xml_diff>
--- a/Documentation/SRSv1.docx
+++ b/Documentation/SRSv1.docx
@@ -1,6 +1,6 @@
 
 <file path=word/document.xml><?xml version="1.0" encoding="utf-8"?>
-<w:document xmlns:wpc="http://schemas.microsoft.com/office/word/2010/wordprocessingCanvas" xmlns:mo="http://schemas.microsoft.com/office/mac/office/2008/main" xmlns:mc="http://schemas.openxmlformats.org/markup-compatibility/2006" xmlns:mv="urn:schemas-microsoft-com:mac:vml" xmlns:o="urn:schemas-microsoft-com:office:office" xmlns:r="http://schemas.openxmlformats.org/officeDocument/2006/relationships" xmlns:m="http://schemas.openxmlformats.org/officeDocument/2006/math" xmlns:v="urn:schemas-microsoft-com:vml" xmlns:wp14="http://schemas.microsoft.com/office/word/2010/wordprocessingDrawing" xmlns:wp="http://schemas.openxmlformats.org/drawingml/2006/wordprocessingDrawing" xmlns:w10="urn:schemas-microsoft-com:office:word" xmlns:w="http://schemas.openxmlformats.org/wordprocessingml/2006/main" xmlns:w14="http://schemas.microsoft.com/office/word/2010/wordml" xmlns:wpg="http://schemas.microsoft.com/office/word/2010/wordprocessingGroup" xmlns:wpi="http://schemas.microsoft.com/office/word/2010/wordprocessingInk" xmlns:wne="http://schemas.microsoft.com/office/word/2006/wordml" xmlns:wps="http://schemas.microsoft.com/office/word/2010/wordprocessingShape" mc:Ignorable="w14 wp14">
+<w:document xmlns:wpc="http://schemas.microsoft.com/office/word/2010/wordprocessingCanvas" xmlns:mc="http://schemas.openxmlformats.org/markup-compatibility/2006" xmlns:o="urn:schemas-microsoft-com:office:office" xmlns:r="http://schemas.openxmlformats.org/officeDocument/2006/relationships" xmlns:m="http://schemas.openxmlformats.org/officeDocument/2006/math" xmlns:v="urn:schemas-microsoft-com:vml" xmlns:wp14="http://schemas.microsoft.com/office/word/2010/wordprocessingDrawing" xmlns:wp="http://schemas.openxmlformats.org/drawingml/2006/wordprocessingDrawing" xmlns:w10="urn:schemas-microsoft-com:office:word" xmlns:w="http://schemas.openxmlformats.org/wordprocessingml/2006/main" xmlns:w14="http://schemas.microsoft.com/office/word/2010/wordml" xmlns:wpg="http://schemas.microsoft.com/office/word/2010/wordprocessingGroup" xmlns:wpi="http://schemas.microsoft.com/office/word/2010/wordprocessingInk" xmlns:wne="http://schemas.microsoft.com/office/word/2006/wordml" xmlns:wps="http://schemas.microsoft.com/office/word/2010/wordprocessingShape" mc:Ignorable="w14 wp14">
   <w:body>
     <w:p>
       <w:pPr>
@@ -19,6 +19,7 @@
       <w:r>
         <w:rPr>
           <w:noProof/>
+          <w:lang w:val="en-SG" w:eastAsia="en-SG"/>
         </w:rPr>
         <w:drawing>
           <wp:inline distT="0" distB="0" distL="0" distR="0" wp14:anchorId="0C88358F" wp14:editId="607B5828">
@@ -299,6 +300,7 @@
         <w:t>twoCube</w:t>
       </w:r>
       <w:proofErr w:type="spellEnd"/>
+      <w:proofErr w:type="gramEnd"/>
       <w:r>
         <w:rPr>
           <w:rFonts w:ascii="Arial" w:hAnsi="Arial" w:cs="Arial"/>
@@ -310,7 +312,6 @@
         </w:rPr>
         <w:t>™</w:t>
       </w:r>
-      <w:proofErr w:type="gramEnd"/>
     </w:p>
     <w:p>
       <w:pPr>
@@ -2533,8 +2534,6 @@
         </w:rPr>
         <w:fldChar w:fldCharType="end"/>
       </w:r>
-      <w:bookmarkStart w:id="0" w:name="_GoBack"/>
-      <w:bookmarkEnd w:id="0"/>
     </w:p>
     <w:p>
       <w:pPr>
@@ -3671,23 +3670,23 @@
       <w:pPr>
         <w:pStyle w:val="head1"/>
       </w:pPr>
-      <w:bookmarkStart w:id="1" w:name="_Toc208819119"/>
+      <w:bookmarkStart w:id="0" w:name="_Toc208819119"/>
       <w:r>
         <w:lastRenderedPageBreak/>
         <w:t>Product Description</w:t>
       </w:r>
-      <w:bookmarkEnd w:id="1"/>
+      <w:bookmarkEnd w:id="0"/>
     </w:p>
     <w:p>
       <w:pPr>
         <w:pStyle w:val="head2"/>
         <w:ind w:left="1134"/>
       </w:pPr>
-      <w:bookmarkStart w:id="2" w:name="_Toc208819120"/>
+      <w:bookmarkStart w:id="1" w:name="_Toc208819120"/>
       <w:r>
         <w:t>Product Vision</w:t>
       </w:r>
-      <w:bookmarkEnd w:id="2"/>
+      <w:bookmarkEnd w:id="1"/>
     </w:p>
     <w:p>
       <w:pPr>
@@ -3713,6 +3712,7 @@
         <w:t>twoCube</w:t>
       </w:r>
       <w:proofErr w:type="spellEnd"/>
+      <w:proofErr w:type="gramEnd"/>
       <w:r>
         <w:rPr>
           <w:rFonts w:ascii="Arial" w:hAnsi="Arial" w:cs="Arial"/>
@@ -3723,31 +3723,28 @@
         </w:rPr>
         <w:t>™</w:t>
       </w:r>
-      <w:proofErr w:type="gramEnd"/>
-      <w:r>
-        <w:rPr>
-          <w:rFonts w:ascii="Arial" w:hAnsi="Arial" w:cs="Arial"/>
-          <w:szCs w:val="32"/>
-        </w:rPr>
-        <w:t xml:space="preserve"> offers a one-stop solution to all your survey needs. Getting feedback or responses from the people are some of the vital activities any organization will face. &lt;</w:t>
+      <w:r>
+        <w:rPr>
+          <w:rFonts w:ascii="Arial" w:hAnsi="Arial" w:cs="Arial"/>
+          <w:szCs w:val="32"/>
+        </w:rPr>
+        <w:t xml:space="preserve"> offers a one-stop solution to all your survey needs. Getting feedback or responses from the people are some of the vital activities any organization will face. </w:t>
       </w:r>
       <w:proofErr w:type="spellStart"/>
-      <w:proofErr w:type="gramStart"/>
-      <w:r>
-        <w:rPr>
-          <w:rFonts w:ascii="Arial" w:hAnsi="Arial" w:cs="Arial"/>
-          <w:szCs w:val="32"/>
-        </w:rPr>
-        <w:t>pdtName</w:t>
+      <w:r>
+        <w:rPr>
+          <w:rFonts w:ascii="Arial" w:hAnsi="Arial" w:cs="Arial"/>
+          <w:szCs w:val="32"/>
+        </w:rPr>
+        <w:t>NTUSurvey</w:t>
       </w:r>
       <w:proofErr w:type="spellEnd"/>
-      <w:proofErr w:type="gramEnd"/>
-      <w:r>
-        <w:rPr>
-          <w:rFonts w:ascii="Arial" w:hAnsi="Arial" w:cs="Arial"/>
-          <w:szCs w:val="32"/>
-        </w:rPr>
-        <w:t xml:space="preserve">&gt; allows the user to create surveys, distribute their created surveys and view statistics for their surveys. We also make it simple and convenient for the respondents to fill up the surveys. </w:t>
+      <w:r>
+        <w:rPr>
+          <w:rFonts w:ascii="Arial" w:hAnsi="Arial" w:cs="Arial"/>
+          <w:szCs w:val="32"/>
+        </w:rPr>
+        <w:t xml:space="preserve"> allows the user to create surveys, distribute their created surveys and view statistics for their surveys. We also make it simple and convenient for the respondents to fill up the surveys. </w:t>
       </w:r>
     </w:p>
     <w:p/>
@@ -3765,7 +3762,6 @@
         </w:rPr>
       </w:pPr>
       <w:proofErr w:type="spellStart"/>
-      <w:proofErr w:type="gramStart"/>
       <w:r>
         <w:rPr>
           <w:rFonts w:ascii="Arial" w:hAnsi="Arial" w:cs="Arial"/>
@@ -3783,18 +3779,15 @@
           <w:color w:val="18366E"/>
           <w:szCs w:val="32"/>
         </w:rPr>
-        <w:t>™</w:t>
-      </w:r>
-      <w:proofErr w:type="gramEnd"/>
-      <w:r>
-        <w:rPr>
-          <w:rFonts w:ascii="Arial" w:hAnsi="Arial" w:cs="Arial"/>
-          <w:b/>
-          <w:bCs/>
+        <w:t xml:space="preserve">™ </w:t>
+      </w:r>
+      <w:r>
+        <w:rPr>
+          <w:rFonts w:ascii="Arial" w:hAnsi="Arial" w:cs="Arial"/>
           <w:color w:val="18366E"/>
           <w:szCs w:val="32"/>
         </w:rPr>
-        <w:t xml:space="preserve"> </w:t>
+        <w:t xml:space="preserve">is a new player in the </w:t>
       </w:r>
       <w:r>
         <w:rPr>
@@ -3802,7 +3795,17 @@
           <w:color w:val="18366E"/>
           <w:szCs w:val="32"/>
         </w:rPr>
-        <w:t>is a new player in the ____ industry. It strives to assist individuals and organizations by creating a platform to gather and analyze data.</w:t>
+        <w:t>survey</w:t>
+      </w:r>
+      <w:bookmarkStart w:id="2" w:name="_GoBack"/>
+      <w:bookmarkEnd w:id="2"/>
+      <w:r>
+        <w:rPr>
+          <w:rFonts w:ascii="Arial" w:hAnsi="Arial" w:cs="Arial"/>
+          <w:color w:val="18366E"/>
+          <w:szCs w:val="32"/>
+        </w:rPr>
+        <w:t xml:space="preserve"> industry. It strives to assist individuals and organizations by creating a platform to gather and analyze data.</w:t>
       </w:r>
     </w:p>
     <w:p>
@@ -3887,6 +3890,7 @@
         <w:t>twoCube</w:t>
       </w:r>
       <w:proofErr w:type="spellEnd"/>
+      <w:proofErr w:type="gramEnd"/>
       <w:r>
         <w:rPr>
           <w:rFonts w:ascii="Arial" w:hAnsi="Arial" w:cs="Arial"/>
@@ -3895,18 +3899,7 @@
           <w:color w:val="18366E"/>
           <w:szCs w:val="32"/>
         </w:rPr>
-        <w:t>™</w:t>
-      </w:r>
-      <w:proofErr w:type="gramEnd"/>
-      <w:r>
-        <w:rPr>
-          <w:rFonts w:ascii="Arial" w:hAnsi="Arial" w:cs="Arial"/>
-          <w:b/>
-          <w:bCs/>
-          <w:color w:val="18366E"/>
-          <w:szCs w:val="32"/>
-        </w:rPr>
-        <w:t xml:space="preserve"> offers </w:t>
+        <w:t xml:space="preserve">™ offers </w:t>
       </w:r>
       <w:r>
         <w:rPr>
@@ -4735,7 +4728,7 @@
           <w:rFonts w:ascii="Arial" w:hAnsi="Arial" w:cs="Arial"/>
           <w:szCs w:val="32"/>
         </w:rPr>
-        <w:t xml:space="preserve">The scope of this project is to develop a survey </w:t>
+        <w:t xml:space="preserve">The scope of this project is to develop </w:t>
       </w:r>
       <w:proofErr w:type="gramStart"/>
       <w:r>
@@ -4743,7 +4736,7 @@
           <w:rFonts w:ascii="Arial" w:hAnsi="Arial" w:cs="Arial"/>
           <w:szCs w:val="32"/>
         </w:rPr>
-        <w:t>system which</w:t>
+        <w:t>a survey system which provide</w:t>
       </w:r>
       <w:proofErr w:type="gramEnd"/>
       <w:r>
@@ -4751,7 +4744,7 @@
           <w:rFonts w:ascii="Arial" w:hAnsi="Arial" w:cs="Arial"/>
           <w:szCs w:val="32"/>
         </w:rPr>
-        <w:t xml:space="preserve"> provide a platform for user to publish survey question online and respondents to respond to the question. </w:t>
+        <w:t xml:space="preserve"> a platform for user to publish survey question online and respondents to respond to the question. </w:t>
       </w:r>
     </w:p>
     <w:p>
@@ -4910,23 +4903,7 @@
           <w:rFonts w:ascii="Arial" w:hAnsi="Arial" w:cs="Arial"/>
           <w:szCs w:val="32"/>
         </w:rPr>
-        <w:t xml:space="preserve"> manual </w:t>
-      </w:r>
-      <w:proofErr w:type="gramStart"/>
-      <w:r>
-        <w:rPr>
-          <w:rFonts w:ascii="Arial" w:hAnsi="Arial" w:cs="Arial"/>
-          <w:szCs w:val="32"/>
-        </w:rPr>
-        <w:t>workload which</w:t>
-      </w:r>
-      <w:proofErr w:type="gramEnd"/>
-      <w:r>
-        <w:rPr>
-          <w:rFonts w:ascii="Arial" w:hAnsi="Arial" w:cs="Arial"/>
-          <w:szCs w:val="32"/>
-        </w:rPr>
-        <w:t xml:space="preserve"> can be very tedious.</w:t>
+        <w:t xml:space="preserve"> manual workload which can be very tedious.</w:t>
       </w:r>
     </w:p>
     <w:p>
@@ -6251,23 +6228,7 @@
           <w:rFonts w:ascii="Arial" w:hAnsi="Arial" w:cs="Arial"/>
           <w:szCs w:val="32"/>
         </w:rPr>
-        <w:t xml:space="preserve">estions type, options, </w:t>
-      </w:r>
-      <w:proofErr w:type="gramStart"/>
-      <w:r>
-        <w:rPr>
-          <w:rFonts w:ascii="Arial" w:hAnsi="Arial" w:cs="Arial"/>
-          <w:szCs w:val="32"/>
-        </w:rPr>
-        <w:t>question’s status</w:t>
-      </w:r>
-      <w:proofErr w:type="gramEnd"/>
-      <w:r>
-        <w:rPr>
-          <w:rFonts w:ascii="Arial" w:hAnsi="Arial" w:cs="Arial"/>
-          <w:szCs w:val="32"/>
-        </w:rPr>
-        <w:t xml:space="preserve"> </w:t>
+        <w:t xml:space="preserve">estions type, options, question’s status </w:t>
       </w:r>
       <w:r>
         <w:rPr>
@@ -6548,23 +6509,7 @@
           <w:rFonts w:ascii="Arial" w:hAnsi="Arial" w:cs="Arial"/>
           <w:szCs w:val="32"/>
         </w:rPr>
-        <w:t xml:space="preserve">Allow user to create multiple options for </w:t>
-      </w:r>
-      <w:proofErr w:type="gramStart"/>
-      <w:r>
-        <w:rPr>
-          <w:rFonts w:ascii="Arial" w:hAnsi="Arial" w:cs="Arial"/>
-          <w:szCs w:val="32"/>
-        </w:rPr>
-        <w:t>multiple choice</w:t>
-      </w:r>
-      <w:proofErr w:type="gramEnd"/>
-      <w:r>
-        <w:rPr>
-          <w:rFonts w:ascii="Arial" w:hAnsi="Arial" w:cs="Arial"/>
-          <w:szCs w:val="32"/>
-        </w:rPr>
-        <w:t xml:space="preserve"> questions</w:t>
+        <w:t>Allow user to create multiple options for multiple choice questions</w:t>
       </w:r>
     </w:p>
     <w:p>
@@ -7064,23 +7009,7 @@
           <w:rFonts w:ascii="Arial" w:hAnsi="Arial" w:cs="Arial"/>
           <w:szCs w:val="32"/>
         </w:rPr>
-        <w:t xml:space="preserve">Allow user to view survey </w:t>
-      </w:r>
-      <w:proofErr w:type="gramStart"/>
-      <w:r>
-        <w:rPr>
-          <w:rFonts w:ascii="Arial" w:hAnsi="Arial" w:cs="Arial"/>
-          <w:szCs w:val="32"/>
-        </w:rPr>
-        <w:t>report which</w:t>
-      </w:r>
-      <w:proofErr w:type="gramEnd"/>
-      <w:r>
-        <w:rPr>
-          <w:rFonts w:ascii="Arial" w:hAnsi="Arial" w:cs="Arial"/>
-          <w:szCs w:val="32"/>
-        </w:rPr>
-        <w:t xml:space="preserve"> consist of statistics of question options and how long the user take to answer a question and etc.</w:t>
+        <w:t>Allow user to view survey report which consist of statistics of question options and how long the user take to answer a question and etc.</w:t>
       </w:r>
     </w:p>
     <w:p>
@@ -9938,6 +9867,7 @@
           <w:rFonts w:ascii="Arial" w:hAnsi="Arial" w:cs="Arial"/>
           <w:noProof/>
           <w:szCs w:val="32"/>
+          <w:lang w:val="en-SG" w:eastAsia="en-SG"/>
         </w:rPr>
         <w:drawing>
           <wp:inline distT="0" distB="0" distL="0" distR="0" wp14:anchorId="25D5728C" wp14:editId="63DD266B">
@@ -11409,25 +11339,7 @@
                 <w:sz w:val="20"/>
                 <w:szCs w:val="20"/>
               </w:rPr>
-              <w:t xml:space="preserve">Upon success, the </w:t>
-            </w:r>
-            <w:proofErr w:type="gramStart"/>
-            <w:r>
-              <w:rPr>
-                <w:rFonts w:ascii="Arial" w:hAnsi="Arial" w:cs="Arial"/>
-                <w:sz w:val="20"/>
-                <w:szCs w:val="20"/>
-              </w:rPr>
-              <w:t>user entered</w:t>
-            </w:r>
-            <w:proofErr w:type="gramEnd"/>
-            <w:r>
-              <w:rPr>
-                <w:rFonts w:ascii="Arial" w:hAnsi="Arial" w:cs="Arial"/>
-                <w:sz w:val="20"/>
-                <w:szCs w:val="20"/>
-              </w:rPr>
-              <w:t xml:space="preserve"> data is stored in the user’s account. Confirmation is sent to the email address.</w:t>
+              <w:t>Upon success, the user entered data is stored in the user’s account. Confirmation is sent to the email address.</w:t>
             </w:r>
           </w:p>
           <w:p>
@@ -14969,25 +14881,7 @@
                 <w:sz w:val="20"/>
                 <w:szCs w:val="20"/>
               </w:rPr>
-              <w:t xml:space="preserve">Upon success, the </w:t>
-            </w:r>
-            <w:proofErr w:type="gramStart"/>
-            <w:r>
-              <w:rPr>
-                <w:rFonts w:ascii="Arial" w:hAnsi="Arial" w:cs="Arial"/>
-                <w:sz w:val="20"/>
-                <w:szCs w:val="20"/>
-              </w:rPr>
-              <w:t>user entered</w:t>
-            </w:r>
-            <w:proofErr w:type="gramEnd"/>
-            <w:r>
-              <w:rPr>
-                <w:rFonts w:ascii="Arial" w:hAnsi="Arial" w:cs="Arial"/>
-                <w:sz w:val="20"/>
-                <w:szCs w:val="20"/>
-              </w:rPr>
-              <w:t xml:space="preserve"> data is updated in the user’s account.</w:t>
+              <w:t>Upon success, the user entered data is updated in the user’s account.</w:t>
             </w:r>
           </w:p>
           <w:p>
@@ -18350,23 +18244,13 @@
                 <w:szCs w:val="20"/>
               </w:rPr>
             </w:pPr>
-            <w:proofErr w:type="gramStart"/>
-            <w:r>
-              <w:rPr>
-                <w:rFonts w:ascii="Arial" w:hAnsi="Arial" w:cs="Arial"/>
-                <w:sz w:val="20"/>
-                <w:szCs w:val="20"/>
-              </w:rPr>
-              <w:t>System show</w:t>
-            </w:r>
-            <w:proofErr w:type="gramEnd"/>
-            <w:r>
-              <w:rPr>
-                <w:rFonts w:ascii="Arial" w:hAnsi="Arial" w:cs="Arial"/>
-                <w:sz w:val="20"/>
-                <w:szCs w:val="20"/>
-              </w:rPr>
-              <w:t xml:space="preserve"> several types of options and wait for user selection.</w:t>
+            <w:r>
+              <w:rPr>
+                <w:rFonts w:ascii="Arial" w:hAnsi="Arial" w:cs="Arial"/>
+                <w:sz w:val="20"/>
+                <w:szCs w:val="20"/>
+              </w:rPr>
+              <w:t>System show several types of options and wait for user selection.</w:t>
             </w:r>
           </w:p>
           <w:p>
@@ -30596,7 +30480,7 @@
 </file>
 
 <file path=word/endnotes.xml><?xml version="1.0" encoding="utf-8"?>
-<w:endnotes xmlns:wpc="http://schemas.microsoft.com/office/word/2010/wordprocessingCanvas" xmlns:mo="http://schemas.microsoft.com/office/mac/office/2008/main" xmlns:mc="http://schemas.openxmlformats.org/markup-compatibility/2006" xmlns:mv="urn:schemas-microsoft-com:mac:vml" xmlns:o="urn:schemas-microsoft-com:office:office" xmlns:r="http://schemas.openxmlformats.org/officeDocument/2006/relationships" xmlns:m="http://schemas.openxmlformats.org/officeDocument/2006/math" xmlns:v="urn:schemas-microsoft-com:vml" xmlns:wp14="http://schemas.microsoft.com/office/word/2010/wordprocessingDrawing" xmlns:wp="http://schemas.openxmlformats.org/drawingml/2006/wordprocessingDrawing" xmlns:w10="urn:schemas-microsoft-com:office:word" xmlns:w="http://schemas.openxmlformats.org/wordprocessingml/2006/main" xmlns:w14="http://schemas.microsoft.com/office/word/2010/wordml" xmlns:wpg="http://schemas.microsoft.com/office/word/2010/wordprocessingGroup" xmlns:wpi="http://schemas.microsoft.com/office/word/2010/wordprocessingInk" xmlns:wne="http://schemas.microsoft.com/office/word/2006/wordml" xmlns:wps="http://schemas.microsoft.com/office/word/2010/wordprocessingShape" mc:Ignorable="w14 wp14">
+<w:endnotes xmlns:wpc="http://schemas.microsoft.com/office/word/2010/wordprocessingCanvas" xmlns:mc="http://schemas.openxmlformats.org/markup-compatibility/2006" xmlns:o="urn:schemas-microsoft-com:office:office" xmlns:r="http://schemas.openxmlformats.org/officeDocument/2006/relationships" xmlns:m="http://schemas.openxmlformats.org/officeDocument/2006/math" xmlns:v="urn:schemas-microsoft-com:vml" xmlns:wp14="http://schemas.microsoft.com/office/word/2010/wordprocessingDrawing" xmlns:wp="http://schemas.openxmlformats.org/drawingml/2006/wordprocessingDrawing" xmlns:w10="urn:schemas-microsoft-com:office:word" xmlns:w="http://schemas.openxmlformats.org/wordprocessingml/2006/main" xmlns:w14="http://schemas.microsoft.com/office/word/2010/wordml" xmlns:wpg="http://schemas.microsoft.com/office/word/2010/wordprocessingGroup" xmlns:wpi="http://schemas.microsoft.com/office/word/2010/wordprocessingInk" xmlns:wne="http://schemas.microsoft.com/office/word/2006/wordml" xmlns:wps="http://schemas.microsoft.com/office/word/2010/wordprocessingShape" mc:Ignorable="w14 wp14">
   <w:endnote w:type="separator" w:id="-1">
     <w:p>
       <w:r>
@@ -30615,7 +30499,7 @@
 </file>
 
 <file path=word/footer1.xml><?xml version="1.0" encoding="utf-8"?>
-<w:ftr xmlns:wpc="http://schemas.microsoft.com/office/word/2010/wordprocessingCanvas" xmlns:mo="http://schemas.microsoft.com/office/mac/office/2008/main" xmlns:mc="http://schemas.openxmlformats.org/markup-compatibility/2006" xmlns:mv="urn:schemas-microsoft-com:mac:vml" xmlns:o="urn:schemas-microsoft-com:office:office" xmlns:r="http://schemas.openxmlformats.org/officeDocument/2006/relationships" xmlns:m="http://schemas.openxmlformats.org/officeDocument/2006/math" xmlns:v="urn:schemas-microsoft-com:vml" xmlns:wp14="http://schemas.microsoft.com/office/word/2010/wordprocessingDrawing" xmlns:wp="http://schemas.openxmlformats.org/drawingml/2006/wordprocessingDrawing" xmlns:w10="urn:schemas-microsoft-com:office:word" xmlns:w="http://schemas.openxmlformats.org/wordprocessingml/2006/main" xmlns:w14="http://schemas.microsoft.com/office/word/2010/wordml" xmlns:wpg="http://schemas.microsoft.com/office/word/2010/wordprocessingGroup" xmlns:wpi="http://schemas.microsoft.com/office/word/2010/wordprocessingInk" xmlns:wne="http://schemas.microsoft.com/office/word/2006/wordml" xmlns:wps="http://schemas.microsoft.com/office/word/2010/wordprocessingShape" mc:Ignorable="w14 wp14">
+<w:ftr xmlns:wpc="http://schemas.microsoft.com/office/word/2010/wordprocessingCanvas" xmlns:mc="http://schemas.openxmlformats.org/markup-compatibility/2006" xmlns:o="urn:schemas-microsoft-com:office:office" xmlns:r="http://schemas.openxmlformats.org/officeDocument/2006/relationships" xmlns:m="http://schemas.openxmlformats.org/officeDocument/2006/math" xmlns:v="urn:schemas-microsoft-com:vml" xmlns:wp14="http://schemas.microsoft.com/office/word/2010/wordprocessingDrawing" xmlns:wp="http://schemas.openxmlformats.org/drawingml/2006/wordprocessingDrawing" xmlns:w10="urn:schemas-microsoft-com:office:word" xmlns:w="http://schemas.openxmlformats.org/wordprocessingml/2006/main" xmlns:w14="http://schemas.microsoft.com/office/word/2010/wordml" xmlns:wpg="http://schemas.microsoft.com/office/word/2010/wordprocessingGroup" xmlns:wpi="http://schemas.microsoft.com/office/word/2010/wordprocessingInk" xmlns:wne="http://schemas.microsoft.com/office/word/2006/wordml" xmlns:wps="http://schemas.microsoft.com/office/word/2010/wordprocessingShape" mc:Ignorable="w14 wp14">
   <w:p>
     <w:pPr>
       <w:pStyle w:val="Footer"/>
@@ -30681,7 +30565,7 @@
 </file>
 
 <file path=word/footer2.xml><?xml version="1.0" encoding="utf-8"?>
-<w:ftr xmlns:wpc="http://schemas.microsoft.com/office/word/2010/wordprocessingCanvas" xmlns:mo="http://schemas.microsoft.com/office/mac/office/2008/main" xmlns:mc="http://schemas.openxmlformats.org/markup-compatibility/2006" xmlns:mv="urn:schemas-microsoft-com:mac:vml" xmlns:o="urn:schemas-microsoft-com:office:office" xmlns:r="http://schemas.openxmlformats.org/officeDocument/2006/relationships" xmlns:m="http://schemas.openxmlformats.org/officeDocument/2006/math" xmlns:v="urn:schemas-microsoft-com:vml" xmlns:wp14="http://schemas.microsoft.com/office/word/2010/wordprocessingDrawing" xmlns:wp="http://schemas.openxmlformats.org/drawingml/2006/wordprocessingDrawing" xmlns:w10="urn:schemas-microsoft-com:office:word" xmlns:w="http://schemas.openxmlformats.org/wordprocessingml/2006/main" xmlns:w14="http://schemas.microsoft.com/office/word/2010/wordml" xmlns:wpg="http://schemas.microsoft.com/office/word/2010/wordprocessingGroup" xmlns:wpi="http://schemas.microsoft.com/office/word/2010/wordprocessingInk" xmlns:wne="http://schemas.microsoft.com/office/word/2006/wordml" xmlns:wps="http://schemas.microsoft.com/office/word/2010/wordprocessingShape" mc:Ignorable="w14 wp14">
+<w:ftr xmlns:wpc="http://schemas.microsoft.com/office/word/2010/wordprocessingCanvas" xmlns:mc="http://schemas.openxmlformats.org/markup-compatibility/2006" xmlns:o="urn:schemas-microsoft-com:office:office" xmlns:r="http://schemas.openxmlformats.org/officeDocument/2006/relationships" xmlns:m="http://schemas.openxmlformats.org/officeDocument/2006/math" xmlns:v="urn:schemas-microsoft-com:vml" xmlns:wp14="http://schemas.microsoft.com/office/word/2010/wordprocessingDrawing" xmlns:wp="http://schemas.openxmlformats.org/drawingml/2006/wordprocessingDrawing" xmlns:w10="urn:schemas-microsoft-com:office:word" xmlns:w="http://schemas.openxmlformats.org/wordprocessingml/2006/main" xmlns:w14="http://schemas.microsoft.com/office/word/2010/wordml" xmlns:wpg="http://schemas.microsoft.com/office/word/2010/wordprocessingGroup" xmlns:wpi="http://schemas.microsoft.com/office/word/2010/wordprocessingInk" xmlns:wne="http://schemas.microsoft.com/office/word/2006/wordml" xmlns:wps="http://schemas.microsoft.com/office/word/2010/wordprocessingShape" mc:Ignorable="w14 wp14">
   <w:p>
     <w:pPr>
       <w:pStyle w:val="Footer"/>
@@ -30733,7 +30617,7 @@
 </file>
 
 <file path=word/footer3.xml><?xml version="1.0" encoding="utf-8"?>
-<w:ftr xmlns:wpc="http://schemas.microsoft.com/office/word/2010/wordprocessingCanvas" xmlns:mo="http://schemas.microsoft.com/office/mac/office/2008/main" xmlns:mc="http://schemas.openxmlformats.org/markup-compatibility/2006" xmlns:mv="urn:schemas-microsoft-com:mac:vml" xmlns:o="urn:schemas-microsoft-com:office:office" xmlns:r="http://schemas.openxmlformats.org/officeDocument/2006/relationships" xmlns:m="http://schemas.openxmlformats.org/officeDocument/2006/math" xmlns:v="urn:schemas-microsoft-com:vml" xmlns:wp14="http://schemas.microsoft.com/office/word/2010/wordprocessingDrawing" xmlns:wp="http://schemas.openxmlformats.org/drawingml/2006/wordprocessingDrawing" xmlns:w10="urn:schemas-microsoft-com:office:word" xmlns:w="http://schemas.openxmlformats.org/wordprocessingml/2006/main" xmlns:w14="http://schemas.microsoft.com/office/word/2010/wordml" xmlns:wpg="http://schemas.microsoft.com/office/word/2010/wordprocessingGroup" xmlns:wpi="http://schemas.microsoft.com/office/word/2010/wordprocessingInk" xmlns:wne="http://schemas.microsoft.com/office/word/2006/wordml" xmlns:wps="http://schemas.microsoft.com/office/word/2010/wordprocessingShape" mc:Ignorable="w14 wp14">
+<w:ftr xmlns:wpc="http://schemas.microsoft.com/office/word/2010/wordprocessingCanvas" xmlns:mc="http://schemas.openxmlformats.org/markup-compatibility/2006" xmlns:o="urn:schemas-microsoft-com:office:office" xmlns:r="http://schemas.openxmlformats.org/officeDocument/2006/relationships" xmlns:m="http://schemas.openxmlformats.org/officeDocument/2006/math" xmlns:v="urn:schemas-microsoft-com:vml" xmlns:wp14="http://schemas.microsoft.com/office/word/2010/wordprocessingDrawing" xmlns:wp="http://schemas.openxmlformats.org/drawingml/2006/wordprocessingDrawing" xmlns:w10="urn:schemas-microsoft-com:office:word" xmlns:w="http://schemas.openxmlformats.org/wordprocessingml/2006/main" xmlns:w14="http://schemas.microsoft.com/office/word/2010/wordml" xmlns:wpg="http://schemas.microsoft.com/office/word/2010/wordprocessingGroup" xmlns:wpi="http://schemas.microsoft.com/office/word/2010/wordprocessingInk" xmlns:wne="http://schemas.microsoft.com/office/word/2006/wordml" xmlns:wps="http://schemas.microsoft.com/office/word/2010/wordprocessingShape" mc:Ignorable="w14 wp14">
   <w:p>
     <w:pPr>
       <w:pStyle w:val="Footer"/>
@@ -30765,7 +30649,7 @@
         <w:rStyle w:val="PageNumber"/>
         <w:noProof/>
       </w:rPr>
-      <w:t>25</w:t>
+      <w:t>2</w:t>
     </w:r>
     <w:r>
       <w:rPr>
@@ -30785,7 +30669,7 @@
 </file>
 
 <file path=word/footnotes.xml><?xml version="1.0" encoding="utf-8"?>
-<w:footnotes xmlns:wpc="http://schemas.microsoft.com/office/word/2010/wordprocessingCanvas" xmlns:mo="http://schemas.microsoft.com/office/mac/office/2008/main" xmlns:mc="http://schemas.openxmlformats.org/markup-compatibility/2006" xmlns:mv="urn:schemas-microsoft-com:mac:vml" xmlns:o="urn:schemas-microsoft-com:office:office" xmlns:r="http://schemas.openxmlformats.org/officeDocument/2006/relationships" xmlns:m="http://schemas.openxmlformats.org/officeDocument/2006/math" xmlns:v="urn:schemas-microsoft-com:vml" xmlns:wp14="http://schemas.microsoft.com/office/word/2010/wordprocessingDrawing" xmlns:wp="http://schemas.openxmlformats.org/drawingml/2006/wordprocessingDrawing" xmlns:w10="urn:schemas-microsoft-com:office:word" xmlns:w="http://schemas.openxmlformats.org/wordprocessingml/2006/main" xmlns:w14="http://schemas.microsoft.com/office/word/2010/wordml" xmlns:wpg="http://schemas.microsoft.com/office/word/2010/wordprocessingGroup" xmlns:wpi="http://schemas.microsoft.com/office/word/2010/wordprocessingInk" xmlns:wne="http://schemas.microsoft.com/office/word/2006/wordml" xmlns:wps="http://schemas.microsoft.com/office/word/2010/wordprocessingShape" mc:Ignorable="w14 wp14">
+<w:footnotes xmlns:wpc="http://schemas.microsoft.com/office/word/2010/wordprocessingCanvas" xmlns:mc="http://schemas.openxmlformats.org/markup-compatibility/2006" xmlns:o="urn:schemas-microsoft-com:office:office" xmlns:r="http://schemas.openxmlformats.org/officeDocument/2006/relationships" xmlns:m="http://schemas.openxmlformats.org/officeDocument/2006/math" xmlns:v="urn:schemas-microsoft-com:vml" xmlns:wp14="http://schemas.microsoft.com/office/word/2010/wordprocessingDrawing" xmlns:wp="http://schemas.openxmlformats.org/drawingml/2006/wordprocessingDrawing" xmlns:w10="urn:schemas-microsoft-com:office:word" xmlns:w="http://schemas.openxmlformats.org/wordprocessingml/2006/main" xmlns:w14="http://schemas.microsoft.com/office/word/2010/wordml" xmlns:wpg="http://schemas.microsoft.com/office/word/2010/wordprocessingGroup" xmlns:wpi="http://schemas.microsoft.com/office/word/2010/wordprocessingInk" xmlns:wne="http://schemas.microsoft.com/office/word/2006/wordml" xmlns:wps="http://schemas.microsoft.com/office/word/2010/wordprocessingShape" mc:Ignorable="w14 wp14">
   <w:footnote w:type="separator" w:id="-1">
     <w:p>
       <w:r>
@@ -30804,7 +30688,7 @@
 </file>
 
 <file path=word/numbering.xml><?xml version="1.0" encoding="utf-8"?>
-<w:numbering xmlns:wpc="http://schemas.microsoft.com/office/word/2010/wordprocessingCanvas" xmlns:mo="http://schemas.microsoft.com/office/mac/office/2008/main" xmlns:mc="http://schemas.openxmlformats.org/markup-compatibility/2006" xmlns:mv="urn:schemas-microsoft-com:mac:vml" xmlns:o="urn:schemas-microsoft-com:office:office" xmlns:r="http://schemas.openxmlformats.org/officeDocument/2006/relationships" xmlns:m="http://schemas.openxmlformats.org/officeDocument/2006/math" xmlns:v="urn:schemas-microsoft-com:vml" xmlns:wp14="http://schemas.microsoft.com/office/word/2010/wordprocessingDrawing" xmlns:wp="http://schemas.openxmlformats.org/drawingml/2006/wordprocessingDrawing" xmlns:w10="urn:schemas-microsoft-com:office:word" xmlns:w="http://schemas.openxmlformats.org/wordprocessingml/2006/main" xmlns:w14="http://schemas.microsoft.com/office/word/2010/wordml" xmlns:wpg="http://schemas.microsoft.com/office/word/2010/wordprocessingGroup" xmlns:wpi="http://schemas.microsoft.com/office/word/2010/wordprocessingInk" xmlns:wne="http://schemas.microsoft.com/office/word/2006/wordml" xmlns:wps="http://schemas.microsoft.com/office/word/2010/wordprocessingShape" mc:Ignorable="w14 wp14">
+<w:numbering xmlns:wpc="http://schemas.microsoft.com/office/word/2010/wordprocessingCanvas" xmlns:mc="http://schemas.openxmlformats.org/markup-compatibility/2006" xmlns:o="urn:schemas-microsoft-com:office:office" xmlns:r="http://schemas.openxmlformats.org/officeDocument/2006/relationships" xmlns:m="http://schemas.openxmlformats.org/officeDocument/2006/math" xmlns:v="urn:schemas-microsoft-com:vml" xmlns:wp14="http://schemas.microsoft.com/office/word/2010/wordprocessingDrawing" xmlns:wp="http://schemas.openxmlformats.org/drawingml/2006/wordprocessingDrawing" xmlns:w10="urn:schemas-microsoft-com:office:word" xmlns:w="http://schemas.openxmlformats.org/wordprocessingml/2006/main" xmlns:w14="http://schemas.microsoft.com/office/word/2010/wordml" xmlns:wpg="http://schemas.microsoft.com/office/word/2010/wordprocessingGroup" xmlns:wpi="http://schemas.microsoft.com/office/word/2010/wordprocessingInk" xmlns:wne="http://schemas.microsoft.com/office/word/2006/wordml" xmlns:wps="http://schemas.microsoft.com/office/word/2010/wordprocessingShape" mc:Ignorable="w14 wp14">
   <w:abstractNum w:abstractNumId="0">
     <w:nsid w:val="01B24B5E"/>
     <w:multiLevelType w:val="multilevel"/>
@@ -37802,7 +37686,7 @@
     </w:rPrDefault>
     <w:pPrDefault/>
   </w:docDefaults>
-  <w:latentStyles w:defLockedState="0" w:defUIPriority="99" w:defSemiHidden="1" w:defUnhideWhenUsed="1" w:defQFormat="0" w:count="276">
+  <w:latentStyles w:defLockedState="0" w:defUIPriority="99" w:defSemiHidden="1" w:defUnhideWhenUsed="1" w:defQFormat="0" w:count="267">
     <w:lsdException w:name="Normal" w:semiHidden="0" w:uiPriority="0" w:unhideWhenUsed="0" w:qFormat="1"/>
     <w:lsdException w:name="heading 1" w:semiHidden="0" w:uiPriority="9" w:unhideWhenUsed="0" w:qFormat="1"/>
     <w:lsdException w:name="heading 2" w:uiPriority="9" w:qFormat="1"/>
@@ -38321,7 +38205,7 @@
 </file>
 
 <file path=word/stylesWithEffects.xml><?xml version="1.0" encoding="utf-8"?>
-<w:styles xmlns:wpc="http://schemas.microsoft.com/office/word/2010/wordprocessingCanvas" xmlns:mo="http://schemas.microsoft.com/office/mac/office/2008/main" xmlns:mc="http://schemas.openxmlformats.org/markup-compatibility/2006" xmlns:mv="urn:schemas-microsoft-com:mac:vml" xmlns:o="urn:schemas-microsoft-com:office:office" xmlns:r="http://schemas.openxmlformats.org/officeDocument/2006/relationships" xmlns:m="http://schemas.openxmlformats.org/officeDocument/2006/math" xmlns:v="urn:schemas-microsoft-com:vml" xmlns:wp14="http://schemas.microsoft.com/office/word/2010/wordprocessingDrawing" xmlns:wp="http://schemas.openxmlformats.org/drawingml/2006/wordprocessingDrawing" xmlns:w10="urn:schemas-microsoft-com:office:word" xmlns:w="http://schemas.openxmlformats.org/wordprocessingml/2006/main" xmlns:w14="http://schemas.microsoft.com/office/word/2010/wordml" xmlns:wpg="http://schemas.microsoft.com/office/word/2010/wordprocessingGroup" xmlns:wpi="http://schemas.microsoft.com/office/word/2010/wordprocessingInk" xmlns:wne="http://schemas.microsoft.com/office/word/2006/wordml" xmlns:wps="http://schemas.microsoft.com/office/word/2010/wordprocessingShape" mc:Ignorable="w14 wp14">
+<w:styles xmlns:wpc="http://schemas.microsoft.com/office/word/2010/wordprocessingCanvas" xmlns:mc="http://schemas.openxmlformats.org/markup-compatibility/2006" xmlns:o="urn:schemas-microsoft-com:office:office" xmlns:r="http://schemas.openxmlformats.org/officeDocument/2006/relationships" xmlns:m="http://schemas.openxmlformats.org/officeDocument/2006/math" xmlns:v="urn:schemas-microsoft-com:vml" xmlns:wp14="http://schemas.microsoft.com/office/word/2010/wordprocessingDrawing" xmlns:wp="http://schemas.openxmlformats.org/drawingml/2006/wordprocessingDrawing" xmlns:w10="urn:schemas-microsoft-com:office:word" xmlns:w="http://schemas.openxmlformats.org/wordprocessingml/2006/main" xmlns:w14="http://schemas.microsoft.com/office/word/2010/wordml" xmlns:wpg="http://schemas.microsoft.com/office/word/2010/wordprocessingGroup" xmlns:wpi="http://schemas.microsoft.com/office/word/2010/wordprocessingInk" xmlns:wne="http://schemas.microsoft.com/office/word/2006/wordml" xmlns:wps="http://schemas.microsoft.com/office/word/2010/wordprocessingShape" mc:Ignorable="w14 wp14">
   <w:docDefaults>
     <w:rPrDefault>
       <w:rPr>
@@ -38333,7 +38217,7 @@
     </w:rPrDefault>
     <w:pPrDefault/>
   </w:docDefaults>
-  <w:latentStyles w:defLockedState="0" w:defUIPriority="99" w:defSemiHidden="1" w:defUnhideWhenUsed="1" w:defQFormat="0" w:count="276">
+  <w:latentStyles w:defLockedState="0" w:defUIPriority="99" w:defSemiHidden="1" w:defUnhideWhenUsed="1" w:defQFormat="0" w:count="267">
     <w:lsdException w:name="Normal" w:semiHidden="0" w:uiPriority="0" w:unhideWhenUsed="0" w:qFormat="1"/>
     <w:lsdException w:name="heading 1" w:semiHidden="0" w:uiPriority="9" w:unhideWhenUsed="0" w:qFormat="1"/>
     <w:lsdException w:name="heading 2" w:uiPriority="9" w:qFormat="1"/>
@@ -39176,7 +39060,7 @@
 </file>
 
 <file path=customXml/itemProps1.xml><?xml version="1.0" encoding="utf-8"?>
-<ds:datastoreItem xmlns:ds="http://schemas.openxmlformats.org/officeDocument/2006/customXml" ds:itemID="{CA025DB7-9BDA-6844-9071-6E23B670CA00}">
+<ds:datastoreItem xmlns:ds="http://schemas.openxmlformats.org/officeDocument/2006/customXml" ds:itemID="{325FB481-2A7E-4819-B6E9-6735963E1B6D}">
   <ds:schemaRefs>
     <ds:schemaRef ds:uri="http://schemas.openxmlformats.org/officeDocument/2006/bibliography"/>
   </ds:schemaRefs>

</xml_diff>

<commit_message>
Edited Data Requirements of SRS
</commit_message>
<xml_diff>
--- a/Documentation/SRSv1.docx
+++ b/Documentation/SRSv1.docx
@@ -3797,8 +3797,6 @@
         </w:rPr>
         <w:t>survey</w:t>
       </w:r>
-      <w:bookmarkStart w:id="2" w:name="_GoBack"/>
-      <w:bookmarkEnd w:id="2"/>
       <w:r>
         <w:rPr>
           <w:rFonts w:ascii="Arial" w:hAnsi="Arial" w:cs="Arial"/>
@@ -4010,11 +4008,11 @@
       <w:pPr>
         <w:pStyle w:val="head2"/>
       </w:pPr>
-      <w:bookmarkStart w:id="3" w:name="_Toc208819121"/>
+      <w:bookmarkStart w:id="2" w:name="_Toc208819121"/>
       <w:r>
         <w:t>Business Requirements</w:t>
       </w:r>
-      <w:bookmarkEnd w:id="3"/>
+      <w:bookmarkEnd w:id="2"/>
     </w:p>
     <w:p>
       <w:pPr>
@@ -4096,11 +4094,11 @@
       <w:pPr>
         <w:pStyle w:val="head2"/>
       </w:pPr>
-      <w:bookmarkStart w:id="4" w:name="_Toc208819122"/>
+      <w:bookmarkStart w:id="3" w:name="_Toc208819122"/>
       <w:r>
         <w:t>Stakeholders and Users</w:t>
       </w:r>
-      <w:bookmarkEnd w:id="4"/>
+      <w:bookmarkEnd w:id="3"/>
     </w:p>
     <w:p>
       <w:pPr>
@@ -4556,7 +4554,6 @@
           <w:rFonts w:ascii="Arial" w:hAnsi="Arial" w:cs="Arial"/>
           <w:szCs w:val="32"/>
         </w:rPr>
-        <w:lastRenderedPageBreak/>
         <w:t>Update survey</w:t>
       </w:r>
     </w:p>
@@ -4582,6 +4579,7 @@
           <w:rFonts w:ascii="Arial" w:hAnsi="Arial" w:cs="Arial"/>
           <w:szCs w:val="32"/>
         </w:rPr>
+        <w:lastRenderedPageBreak/>
         <w:t>View survey</w:t>
       </w:r>
     </w:p>
@@ -4702,11 +4700,11 @@
       <w:pPr>
         <w:pStyle w:val="head2"/>
       </w:pPr>
-      <w:bookmarkStart w:id="5" w:name="_Toc208819123"/>
+      <w:bookmarkStart w:id="4" w:name="_Toc208819123"/>
       <w:r>
         <w:t>Project Scope</w:t>
       </w:r>
-      <w:bookmarkEnd w:id="5"/>
+      <w:bookmarkEnd w:id="4"/>
     </w:p>
     <w:p>
       <w:pPr>
@@ -4979,11 +4977,11 @@
       <w:pPr>
         <w:pStyle w:val="head2"/>
       </w:pPr>
-      <w:bookmarkStart w:id="6" w:name="_Toc208819124"/>
+      <w:bookmarkStart w:id="5" w:name="_Toc208819124"/>
       <w:r>
         <w:t>Assumptions</w:t>
       </w:r>
-      <w:bookmarkEnd w:id="6"/>
+      <w:bookmarkEnd w:id="5"/>
     </w:p>
     <w:p>
       <w:pPr>
@@ -5088,11 +5086,11 @@
       <w:pPr>
         <w:pStyle w:val="head2"/>
       </w:pPr>
-      <w:bookmarkStart w:id="7" w:name="_Toc208819125"/>
+      <w:bookmarkStart w:id="6" w:name="_Toc208819125"/>
       <w:r>
         <w:t>Constraints</w:t>
       </w:r>
-      <w:bookmarkEnd w:id="7"/>
+      <w:bookmarkEnd w:id="6"/>
     </w:p>
     <w:p>
       <w:pPr>
@@ -5171,12 +5169,12 @@
       <w:pPr>
         <w:pStyle w:val="head1"/>
       </w:pPr>
-      <w:bookmarkStart w:id="8" w:name="_Toc208819126"/>
+      <w:bookmarkStart w:id="7" w:name="_Toc208819126"/>
       <w:r>
         <w:lastRenderedPageBreak/>
         <w:t>Functional Requirements</w:t>
       </w:r>
-      <w:bookmarkEnd w:id="8"/>
+      <w:bookmarkEnd w:id="7"/>
     </w:p>
     <w:p>
       <w:pPr>
@@ -7294,6 +7292,8 @@
         </w:rPr>
         <w:br w:type="page"/>
       </w:r>
+      <w:bookmarkStart w:id="8" w:name="_GoBack"/>
+      <w:bookmarkEnd w:id="8"/>
     </w:p>
     <w:p>
       <w:pPr>
@@ -7788,1545 +7788,3256 @@
         </w:rPr>
       </w:pPr>
     </w:p>
-    <w:p>
-      <w:pPr>
-        <w:widowControl w:val="0"/>
-        <w:autoSpaceDE w:val="0"/>
-        <w:autoSpaceDN w:val="0"/>
-        <w:adjustRightInd w:val="0"/>
-        <w:jc w:val="both"/>
-        <w:rPr>
-          <w:rFonts w:ascii="Arial" w:hAnsi="Arial" w:cs="Arial"/>
-          <w:b/>
-          <w:bCs/>
-          <w:szCs w:val="32"/>
-        </w:rPr>
-      </w:pPr>
-      <w:r>
-        <w:rPr>
-          <w:rFonts w:ascii="Arial" w:hAnsi="Arial" w:cs="Arial"/>
-          <w:b/>
-          <w:bCs/>
-          <w:szCs w:val="32"/>
-        </w:rPr>
-        <w:t>Survey</w:t>
-      </w:r>
-    </w:p>
-    <w:p>
-      <w:pPr>
-        <w:widowControl w:val="0"/>
-        <w:autoSpaceDE w:val="0"/>
-        <w:autoSpaceDN w:val="0"/>
-        <w:adjustRightInd w:val="0"/>
-        <w:jc w:val="both"/>
-        <w:rPr>
-          <w:rFonts w:ascii="Arial" w:hAnsi="Arial" w:cs="Arial"/>
-          <w:szCs w:val="32"/>
-        </w:rPr>
-      </w:pPr>
-      <w:proofErr w:type="spellStart"/>
-      <w:r>
-        <w:rPr>
-          <w:rFonts w:ascii="Arial" w:hAnsi="Arial" w:cs="Arial"/>
-          <w:szCs w:val="32"/>
-        </w:rPr>
-        <w:t>SurveyID</w:t>
-      </w:r>
-      <w:proofErr w:type="spellEnd"/>
-      <w:r>
-        <w:rPr>
-          <w:rFonts w:ascii="Arial" w:hAnsi="Arial" w:cs="Arial"/>
-          <w:szCs w:val="32"/>
-        </w:rPr>
-        <w:t xml:space="preserve"> (</w:t>
-      </w:r>
-      <w:proofErr w:type="spellStart"/>
-      <w:r>
-        <w:rPr>
-          <w:rFonts w:ascii="Arial" w:hAnsi="Arial" w:cs="Arial"/>
-          <w:szCs w:val="32"/>
-        </w:rPr>
-        <w:t>survey_id</w:t>
-      </w:r>
-      <w:proofErr w:type="spellEnd"/>
-      <w:r>
-        <w:rPr>
-          <w:rFonts w:ascii="Arial" w:hAnsi="Arial" w:cs="Arial"/>
-          <w:szCs w:val="32"/>
-        </w:rPr>
-        <w:t xml:space="preserve">): </w:t>
-      </w:r>
-      <w:proofErr w:type="spellStart"/>
-      <w:proofErr w:type="gramStart"/>
-      <w:r>
-        <w:rPr>
-          <w:rFonts w:ascii="Arial" w:hAnsi="Arial" w:cs="Arial"/>
-          <w:szCs w:val="32"/>
-        </w:rPr>
-        <w:t>int</w:t>
-      </w:r>
-      <w:proofErr w:type="spellEnd"/>
-      <w:r>
-        <w:rPr>
-          <w:rFonts w:ascii="Arial" w:hAnsi="Arial" w:cs="Arial"/>
-          <w:szCs w:val="32"/>
-        </w:rPr>
-        <w:t>(</w:t>
-      </w:r>
-      <w:proofErr w:type="gramEnd"/>
-      <w:r>
-        <w:rPr>
-          <w:rFonts w:ascii="Arial" w:hAnsi="Arial" w:cs="Arial"/>
-          <w:szCs w:val="32"/>
-        </w:rPr>
-        <w:t>4) - UNIQUE</w:t>
-      </w:r>
-    </w:p>
-    <w:p>
-      <w:pPr>
-        <w:widowControl w:val="0"/>
-        <w:autoSpaceDE w:val="0"/>
-        <w:autoSpaceDN w:val="0"/>
-        <w:adjustRightInd w:val="0"/>
-        <w:jc w:val="both"/>
-        <w:rPr>
-          <w:rFonts w:ascii="Arial" w:hAnsi="Arial" w:cs="Arial"/>
-          <w:szCs w:val="32"/>
-        </w:rPr>
-      </w:pPr>
-      <w:r>
-        <w:rPr>
-          <w:rFonts w:ascii="Arial" w:hAnsi="Arial" w:cs="Arial"/>
-          <w:szCs w:val="32"/>
-        </w:rPr>
-        <w:t>Survey Description (</w:t>
-      </w:r>
-      <w:proofErr w:type="spellStart"/>
-      <w:r>
-        <w:rPr>
-          <w:rFonts w:ascii="Arial" w:hAnsi="Arial" w:cs="Arial"/>
-          <w:szCs w:val="32"/>
-        </w:rPr>
-        <w:t>survey_desc</w:t>
-      </w:r>
-      <w:proofErr w:type="spellEnd"/>
-      <w:r>
-        <w:rPr>
-          <w:rFonts w:ascii="Arial" w:hAnsi="Arial" w:cs="Arial"/>
-          <w:szCs w:val="32"/>
-        </w:rPr>
-        <w:t xml:space="preserve">): </w:t>
-      </w:r>
-      <w:proofErr w:type="spellStart"/>
-      <w:proofErr w:type="gramStart"/>
-      <w:r>
-        <w:rPr>
-          <w:rFonts w:ascii="Arial" w:hAnsi="Arial" w:cs="Arial"/>
-          <w:szCs w:val="32"/>
-        </w:rPr>
-        <w:t>varchar</w:t>
-      </w:r>
-      <w:proofErr w:type="spellEnd"/>
-      <w:r>
-        <w:rPr>
-          <w:rFonts w:ascii="Arial" w:hAnsi="Arial" w:cs="Arial"/>
-          <w:szCs w:val="32"/>
-        </w:rPr>
-        <w:t>(</w:t>
-      </w:r>
-      <w:proofErr w:type="gramEnd"/>
-      <w:r>
-        <w:rPr>
-          <w:rFonts w:ascii="Arial" w:hAnsi="Arial" w:cs="Arial"/>
-          <w:szCs w:val="32"/>
-        </w:rPr>
-        <w:t>500)</w:t>
-      </w:r>
-    </w:p>
-    <w:p>
-      <w:pPr>
-        <w:widowControl w:val="0"/>
-        <w:autoSpaceDE w:val="0"/>
-        <w:autoSpaceDN w:val="0"/>
-        <w:adjustRightInd w:val="0"/>
-        <w:jc w:val="both"/>
-        <w:rPr>
-          <w:rFonts w:ascii="Arial" w:hAnsi="Arial" w:cs="Arial"/>
-          <w:szCs w:val="32"/>
-        </w:rPr>
-      </w:pPr>
-      <w:r>
-        <w:rPr>
-          <w:rFonts w:ascii="Arial" w:hAnsi="Arial" w:cs="Arial"/>
-          <w:szCs w:val="32"/>
-        </w:rPr>
-        <w:t>Survey Status (</w:t>
-      </w:r>
-      <w:proofErr w:type="spellStart"/>
-      <w:r>
-        <w:rPr>
-          <w:rFonts w:ascii="Arial" w:hAnsi="Arial" w:cs="Arial"/>
-          <w:szCs w:val="32"/>
-        </w:rPr>
-        <w:t>survey_status</w:t>
-      </w:r>
-      <w:proofErr w:type="spellEnd"/>
-      <w:r>
-        <w:rPr>
-          <w:rFonts w:ascii="Arial" w:hAnsi="Arial" w:cs="Arial"/>
-          <w:szCs w:val="32"/>
-        </w:rPr>
-        <w:t>): Boolean</w:t>
-      </w:r>
-    </w:p>
-    <w:p>
-      <w:pPr>
-        <w:widowControl w:val="0"/>
-        <w:autoSpaceDE w:val="0"/>
-        <w:autoSpaceDN w:val="0"/>
-        <w:adjustRightInd w:val="0"/>
-        <w:jc w:val="both"/>
-        <w:rPr>
-          <w:rFonts w:ascii="Arial" w:hAnsi="Arial" w:cs="Arial"/>
-          <w:szCs w:val="32"/>
-        </w:rPr>
-      </w:pPr>
-      <w:r>
-        <w:rPr>
-          <w:rFonts w:ascii="Arial" w:hAnsi="Arial" w:cs="Arial"/>
-          <w:szCs w:val="32"/>
-        </w:rPr>
-        <w:t>Date Created (</w:t>
-      </w:r>
-      <w:proofErr w:type="spellStart"/>
-      <w:r>
-        <w:rPr>
-          <w:rFonts w:ascii="Arial" w:hAnsi="Arial" w:cs="Arial"/>
-          <w:szCs w:val="32"/>
-        </w:rPr>
-        <w:t>date_created</w:t>
-      </w:r>
-      <w:proofErr w:type="spellEnd"/>
-      <w:r>
-        <w:rPr>
-          <w:rFonts w:ascii="Arial" w:hAnsi="Arial" w:cs="Arial"/>
-          <w:szCs w:val="32"/>
-        </w:rPr>
-        <w:t>): YYYY-MM-DD HH:MM:SS</w:t>
-      </w:r>
-    </w:p>
-    <w:p>
-      <w:pPr>
-        <w:widowControl w:val="0"/>
-        <w:autoSpaceDE w:val="0"/>
-        <w:autoSpaceDN w:val="0"/>
-        <w:adjustRightInd w:val="0"/>
-        <w:jc w:val="both"/>
-        <w:rPr>
-          <w:rFonts w:ascii="Arial" w:hAnsi="Arial" w:cs="Arial"/>
-          <w:szCs w:val="32"/>
-        </w:rPr>
-      </w:pPr>
-      <w:r>
-        <w:rPr>
-          <w:rFonts w:ascii="Arial" w:hAnsi="Arial" w:cs="Arial"/>
-          <w:szCs w:val="32"/>
-        </w:rPr>
-        <w:t>Date End (</w:t>
-      </w:r>
-      <w:proofErr w:type="spellStart"/>
-      <w:r>
-        <w:rPr>
-          <w:rFonts w:ascii="Arial" w:hAnsi="Arial" w:cs="Arial"/>
-          <w:szCs w:val="32"/>
-        </w:rPr>
-        <w:t>date_end</w:t>
-      </w:r>
-      <w:proofErr w:type="spellEnd"/>
-      <w:r>
-        <w:rPr>
-          <w:rFonts w:ascii="Arial" w:hAnsi="Arial" w:cs="Arial"/>
-          <w:szCs w:val="32"/>
-        </w:rPr>
-        <w:t>): YYYY-MM-DD HH:MM:SS</w:t>
-      </w:r>
-    </w:p>
-    <w:p>
-      <w:pPr>
-        <w:widowControl w:val="0"/>
-        <w:autoSpaceDE w:val="0"/>
-        <w:autoSpaceDN w:val="0"/>
-        <w:adjustRightInd w:val="0"/>
-        <w:jc w:val="both"/>
-        <w:rPr>
-          <w:rFonts w:ascii="Arial" w:hAnsi="Arial" w:cs="Arial"/>
-          <w:szCs w:val="32"/>
-        </w:rPr>
-      </w:pPr>
-      <w:r>
-        <w:rPr>
-          <w:rFonts w:ascii="Arial" w:hAnsi="Arial" w:cs="Arial"/>
-          <w:szCs w:val="32"/>
-        </w:rPr>
-        <w:t xml:space="preserve">Date </w:t>
-      </w:r>
-      <w:proofErr w:type="gramStart"/>
-      <w:r>
-        <w:rPr>
-          <w:rFonts w:ascii="Arial" w:hAnsi="Arial" w:cs="Arial"/>
-          <w:szCs w:val="32"/>
-        </w:rPr>
-        <w:t>Modified(</w:t>
-      </w:r>
-      <w:proofErr w:type="spellStart"/>
-      <w:proofErr w:type="gramEnd"/>
-      <w:r>
-        <w:rPr>
-          <w:rFonts w:ascii="Arial" w:hAnsi="Arial" w:cs="Arial"/>
-          <w:szCs w:val="32"/>
-        </w:rPr>
-        <w:t>date_modified</w:t>
-      </w:r>
-      <w:proofErr w:type="spellEnd"/>
-      <w:r>
-        <w:rPr>
-          <w:rFonts w:ascii="Arial" w:hAnsi="Arial" w:cs="Arial"/>
-          <w:szCs w:val="32"/>
-        </w:rPr>
-        <w:t>): YYYY-MM-DD HH:MM:SS</w:t>
-      </w:r>
-    </w:p>
-    <w:p>
-      <w:pPr>
-        <w:widowControl w:val="0"/>
-        <w:autoSpaceDE w:val="0"/>
-        <w:autoSpaceDN w:val="0"/>
-        <w:adjustRightInd w:val="0"/>
-        <w:jc w:val="both"/>
-        <w:rPr>
-          <w:rFonts w:ascii="Arial" w:hAnsi="Arial" w:cs="Arial"/>
-          <w:szCs w:val="32"/>
-        </w:rPr>
-      </w:pPr>
-      <w:r>
-        <w:rPr>
-          <w:rFonts w:ascii="Arial" w:hAnsi="Arial" w:cs="Arial"/>
-          <w:szCs w:val="32"/>
-        </w:rPr>
-        <w:t xml:space="preserve">Survey Responses (responses): </w:t>
-      </w:r>
-      <w:proofErr w:type="spellStart"/>
-      <w:proofErr w:type="gramStart"/>
-      <w:r>
-        <w:rPr>
-          <w:rFonts w:ascii="Arial" w:hAnsi="Arial" w:cs="Arial"/>
-          <w:szCs w:val="32"/>
-        </w:rPr>
-        <w:t>int</w:t>
-      </w:r>
-      <w:proofErr w:type="spellEnd"/>
-      <w:r>
-        <w:rPr>
-          <w:rFonts w:ascii="Arial" w:hAnsi="Arial" w:cs="Arial"/>
-          <w:szCs w:val="32"/>
-        </w:rPr>
-        <w:t>(</w:t>
-      </w:r>
-      <w:proofErr w:type="gramEnd"/>
-      <w:r>
-        <w:rPr>
-          <w:rFonts w:ascii="Arial" w:hAnsi="Arial" w:cs="Arial"/>
-          <w:szCs w:val="32"/>
-        </w:rPr>
-        <w:t>100)</w:t>
-      </w:r>
-    </w:p>
-    <w:p>
-      <w:pPr>
-        <w:widowControl w:val="0"/>
-        <w:autoSpaceDE w:val="0"/>
-        <w:autoSpaceDN w:val="0"/>
-        <w:adjustRightInd w:val="0"/>
-        <w:jc w:val="both"/>
-        <w:rPr>
-          <w:rFonts w:ascii="Arial" w:hAnsi="Arial" w:cs="Arial"/>
-          <w:szCs w:val="32"/>
-        </w:rPr>
-      </w:pPr>
-    </w:p>
-    <w:p>
-      <w:pPr>
-        <w:widowControl w:val="0"/>
-        <w:autoSpaceDE w:val="0"/>
-        <w:autoSpaceDN w:val="0"/>
-        <w:adjustRightInd w:val="0"/>
-        <w:jc w:val="both"/>
-        <w:rPr>
-          <w:rFonts w:ascii="Arial" w:hAnsi="Arial" w:cs="Arial"/>
-          <w:b/>
-          <w:bCs/>
-          <w:szCs w:val="32"/>
-        </w:rPr>
-      </w:pPr>
-      <w:proofErr w:type="spellStart"/>
-      <w:r>
-        <w:rPr>
-          <w:rFonts w:ascii="Arial" w:hAnsi="Arial" w:cs="Arial"/>
-          <w:b/>
-          <w:bCs/>
-          <w:szCs w:val="32"/>
-        </w:rPr>
-        <w:t>Survey_Question</w:t>
-      </w:r>
-      <w:proofErr w:type="spellEnd"/>
-    </w:p>
-    <w:p>
-      <w:pPr>
-        <w:widowControl w:val="0"/>
-        <w:autoSpaceDE w:val="0"/>
-        <w:autoSpaceDN w:val="0"/>
-        <w:adjustRightInd w:val="0"/>
-        <w:jc w:val="both"/>
-        <w:rPr>
-          <w:rFonts w:ascii="Arial" w:hAnsi="Arial" w:cs="Arial"/>
-          <w:szCs w:val="32"/>
-        </w:rPr>
-      </w:pPr>
-      <w:r>
-        <w:rPr>
-          <w:rFonts w:ascii="Arial" w:hAnsi="Arial" w:cs="Arial"/>
-          <w:szCs w:val="32"/>
-        </w:rPr>
-        <w:t xml:space="preserve">Survey Question ID (survey_ </w:t>
-      </w:r>
-      <w:proofErr w:type="spellStart"/>
-      <w:r>
-        <w:rPr>
-          <w:rFonts w:ascii="Arial" w:hAnsi="Arial" w:cs="Arial"/>
-          <w:szCs w:val="32"/>
-        </w:rPr>
-        <w:t>question_id</w:t>
-      </w:r>
-      <w:proofErr w:type="spellEnd"/>
-      <w:r>
-        <w:rPr>
-          <w:rFonts w:ascii="Arial" w:hAnsi="Arial" w:cs="Arial"/>
-          <w:szCs w:val="32"/>
-        </w:rPr>
-        <w:t xml:space="preserve">): </w:t>
-      </w:r>
-      <w:proofErr w:type="spellStart"/>
-      <w:proofErr w:type="gramStart"/>
-      <w:r>
-        <w:rPr>
-          <w:rFonts w:ascii="Arial" w:hAnsi="Arial" w:cs="Arial"/>
-          <w:szCs w:val="32"/>
-        </w:rPr>
-        <w:t>int</w:t>
-      </w:r>
-      <w:proofErr w:type="spellEnd"/>
-      <w:r>
-        <w:rPr>
-          <w:rFonts w:ascii="Arial" w:hAnsi="Arial" w:cs="Arial"/>
-          <w:szCs w:val="32"/>
-        </w:rPr>
-        <w:t>(</w:t>
-      </w:r>
-      <w:proofErr w:type="gramEnd"/>
-      <w:r>
-        <w:rPr>
-          <w:rFonts w:ascii="Arial" w:hAnsi="Arial" w:cs="Arial"/>
-          <w:szCs w:val="32"/>
-        </w:rPr>
-        <w:t>4) - UNIQUE</w:t>
-      </w:r>
-    </w:p>
-    <w:p>
-      <w:pPr>
-        <w:widowControl w:val="0"/>
-        <w:autoSpaceDE w:val="0"/>
-        <w:autoSpaceDN w:val="0"/>
-        <w:adjustRightInd w:val="0"/>
-        <w:jc w:val="both"/>
-        <w:rPr>
-          <w:rFonts w:ascii="Arial" w:hAnsi="Arial" w:cs="Arial"/>
-          <w:szCs w:val="32"/>
-        </w:rPr>
-      </w:pPr>
-      <w:r>
-        <w:rPr>
-          <w:rFonts w:ascii="Arial" w:hAnsi="Arial" w:cs="Arial"/>
-          <w:szCs w:val="32"/>
-        </w:rPr>
-        <w:t>Question Title (</w:t>
-      </w:r>
-      <w:proofErr w:type="spellStart"/>
-      <w:r>
-        <w:rPr>
-          <w:rFonts w:ascii="Arial" w:hAnsi="Arial" w:cs="Arial"/>
-          <w:szCs w:val="32"/>
-        </w:rPr>
-        <w:t>qn_title</w:t>
-      </w:r>
-      <w:proofErr w:type="spellEnd"/>
-      <w:r>
-        <w:rPr>
-          <w:rFonts w:ascii="Arial" w:hAnsi="Arial" w:cs="Arial"/>
-          <w:szCs w:val="32"/>
-        </w:rPr>
-        <w:t xml:space="preserve">): </w:t>
-      </w:r>
-      <w:proofErr w:type="spellStart"/>
-      <w:proofErr w:type="gramStart"/>
-      <w:r>
-        <w:rPr>
-          <w:rFonts w:ascii="Arial" w:hAnsi="Arial" w:cs="Arial"/>
-          <w:szCs w:val="32"/>
-        </w:rPr>
-        <w:t>varchar</w:t>
-      </w:r>
-      <w:proofErr w:type="spellEnd"/>
-      <w:r>
-        <w:rPr>
-          <w:rFonts w:ascii="Arial" w:hAnsi="Arial" w:cs="Arial"/>
-          <w:szCs w:val="32"/>
-        </w:rPr>
-        <w:t>(</w:t>
-      </w:r>
-      <w:proofErr w:type="gramEnd"/>
-      <w:r>
-        <w:rPr>
-          <w:rFonts w:ascii="Arial" w:hAnsi="Arial" w:cs="Arial"/>
-          <w:szCs w:val="32"/>
-        </w:rPr>
-        <w:t>50)</w:t>
-      </w:r>
-    </w:p>
-    <w:p>
-      <w:pPr>
-        <w:widowControl w:val="0"/>
-        <w:autoSpaceDE w:val="0"/>
-        <w:autoSpaceDN w:val="0"/>
-        <w:adjustRightInd w:val="0"/>
-        <w:jc w:val="both"/>
-        <w:rPr>
-          <w:rFonts w:ascii="Arial" w:hAnsi="Arial" w:cs="Arial"/>
-          <w:szCs w:val="32"/>
-        </w:rPr>
-      </w:pPr>
-      <w:r>
-        <w:rPr>
-          <w:rFonts w:ascii="Arial" w:hAnsi="Arial" w:cs="Arial"/>
-          <w:szCs w:val="32"/>
-        </w:rPr>
-        <w:t>Question Type (</w:t>
-      </w:r>
-      <w:proofErr w:type="spellStart"/>
-      <w:r>
-        <w:rPr>
-          <w:rFonts w:ascii="Arial" w:hAnsi="Arial" w:cs="Arial"/>
-          <w:szCs w:val="32"/>
-        </w:rPr>
-        <w:t>qn_type</w:t>
-      </w:r>
-      <w:proofErr w:type="spellEnd"/>
-      <w:r>
-        <w:rPr>
-          <w:rFonts w:ascii="Arial" w:hAnsi="Arial" w:cs="Arial"/>
-          <w:szCs w:val="32"/>
-        </w:rPr>
-        <w:t xml:space="preserve">): </w:t>
-      </w:r>
-      <w:proofErr w:type="spellStart"/>
-      <w:proofErr w:type="gramStart"/>
-      <w:r>
-        <w:rPr>
-          <w:rFonts w:ascii="Arial" w:hAnsi="Arial" w:cs="Arial"/>
-          <w:szCs w:val="32"/>
-        </w:rPr>
-        <w:t>varchar</w:t>
-      </w:r>
-      <w:proofErr w:type="spellEnd"/>
-      <w:r>
-        <w:rPr>
-          <w:rFonts w:ascii="Arial" w:hAnsi="Arial" w:cs="Arial"/>
-          <w:szCs w:val="32"/>
-        </w:rPr>
-        <w:t>(</w:t>
-      </w:r>
-      <w:proofErr w:type="gramEnd"/>
-      <w:r>
-        <w:rPr>
-          <w:rFonts w:ascii="Arial" w:hAnsi="Arial" w:cs="Arial"/>
-          <w:szCs w:val="32"/>
-        </w:rPr>
-        <w:t>50)</w:t>
-      </w:r>
-    </w:p>
-    <w:p>
-      <w:pPr>
-        <w:widowControl w:val="0"/>
-        <w:autoSpaceDE w:val="0"/>
-        <w:autoSpaceDN w:val="0"/>
-        <w:adjustRightInd w:val="0"/>
-        <w:jc w:val="both"/>
-        <w:rPr>
-          <w:rFonts w:ascii="Arial" w:hAnsi="Arial" w:cs="Arial"/>
-          <w:szCs w:val="32"/>
-        </w:rPr>
-      </w:pPr>
-      <w:r>
-        <w:rPr>
-          <w:rFonts w:ascii="Arial" w:hAnsi="Arial" w:cs="Arial"/>
-          <w:szCs w:val="32"/>
-        </w:rPr>
-        <w:t>Question Number (</w:t>
-      </w:r>
-      <w:proofErr w:type="spellStart"/>
-      <w:r>
-        <w:rPr>
-          <w:rFonts w:ascii="Arial" w:hAnsi="Arial" w:cs="Arial"/>
-          <w:szCs w:val="32"/>
-        </w:rPr>
-        <w:t>qn_num</w:t>
-      </w:r>
-      <w:proofErr w:type="spellEnd"/>
-      <w:r>
-        <w:rPr>
-          <w:rFonts w:ascii="Arial" w:hAnsi="Arial" w:cs="Arial"/>
-          <w:szCs w:val="32"/>
-        </w:rPr>
-        <w:t xml:space="preserve">): </w:t>
-      </w:r>
-      <w:proofErr w:type="spellStart"/>
-      <w:proofErr w:type="gramStart"/>
-      <w:r>
-        <w:rPr>
-          <w:rFonts w:ascii="Arial" w:hAnsi="Arial" w:cs="Arial"/>
-          <w:szCs w:val="32"/>
-        </w:rPr>
-        <w:t>int</w:t>
-      </w:r>
-      <w:proofErr w:type="spellEnd"/>
-      <w:r>
-        <w:rPr>
-          <w:rFonts w:ascii="Arial" w:hAnsi="Arial" w:cs="Arial"/>
-          <w:szCs w:val="32"/>
-        </w:rPr>
-        <w:t>(</w:t>
-      </w:r>
-      <w:proofErr w:type="gramEnd"/>
-      <w:r>
-        <w:rPr>
-          <w:rFonts w:ascii="Arial" w:hAnsi="Arial" w:cs="Arial"/>
-          <w:szCs w:val="32"/>
-        </w:rPr>
-        <w:t>2)</w:t>
-      </w:r>
-    </w:p>
-    <w:p>
-      <w:pPr>
-        <w:widowControl w:val="0"/>
-        <w:autoSpaceDE w:val="0"/>
-        <w:autoSpaceDN w:val="0"/>
-        <w:adjustRightInd w:val="0"/>
-        <w:jc w:val="both"/>
-        <w:rPr>
-          <w:rFonts w:ascii="Arial" w:hAnsi="Arial" w:cs="Arial"/>
-          <w:szCs w:val="32"/>
-        </w:rPr>
-      </w:pPr>
-      <w:r>
-        <w:rPr>
-          <w:rFonts w:ascii="Arial" w:hAnsi="Arial" w:cs="Arial"/>
-          <w:szCs w:val="32"/>
-        </w:rPr>
-        <w:t>Compulsory (compulsory): Boolean</w:t>
-      </w:r>
-    </w:p>
-    <w:p>
-      <w:pPr>
-        <w:widowControl w:val="0"/>
-        <w:autoSpaceDE w:val="0"/>
-        <w:autoSpaceDN w:val="0"/>
-        <w:adjustRightInd w:val="0"/>
-        <w:jc w:val="both"/>
-        <w:rPr>
-          <w:rFonts w:ascii="Arial" w:hAnsi="Arial" w:cs="Arial"/>
-          <w:szCs w:val="32"/>
-        </w:rPr>
-      </w:pPr>
-      <w:proofErr w:type="spellStart"/>
-      <w:r>
-        <w:rPr>
-          <w:rFonts w:ascii="Arial" w:hAnsi="Arial" w:cs="Arial"/>
-          <w:szCs w:val="32"/>
-        </w:rPr>
-        <w:t>SurveyID</w:t>
-      </w:r>
-      <w:proofErr w:type="spellEnd"/>
-      <w:r>
-        <w:rPr>
-          <w:rFonts w:ascii="Arial" w:hAnsi="Arial" w:cs="Arial"/>
-          <w:szCs w:val="32"/>
-        </w:rPr>
-        <w:t xml:space="preserve"> (</w:t>
-      </w:r>
-      <w:proofErr w:type="spellStart"/>
-      <w:r>
-        <w:rPr>
-          <w:rFonts w:ascii="Arial" w:hAnsi="Arial" w:cs="Arial"/>
-          <w:szCs w:val="32"/>
-        </w:rPr>
-        <w:t>survey_id</w:t>
-      </w:r>
-      <w:proofErr w:type="spellEnd"/>
-      <w:r>
-        <w:rPr>
-          <w:rFonts w:ascii="Arial" w:hAnsi="Arial" w:cs="Arial"/>
-          <w:szCs w:val="32"/>
-        </w:rPr>
-        <w:t xml:space="preserve">): </w:t>
-      </w:r>
-      <w:proofErr w:type="spellStart"/>
-      <w:proofErr w:type="gramStart"/>
-      <w:r>
-        <w:rPr>
-          <w:rFonts w:ascii="Arial" w:hAnsi="Arial" w:cs="Arial"/>
-          <w:szCs w:val="32"/>
-        </w:rPr>
-        <w:t>int</w:t>
-      </w:r>
-      <w:proofErr w:type="spellEnd"/>
-      <w:r>
-        <w:rPr>
-          <w:rFonts w:ascii="Arial" w:hAnsi="Arial" w:cs="Arial"/>
-          <w:szCs w:val="32"/>
-        </w:rPr>
-        <w:t>(</w:t>
-      </w:r>
-      <w:proofErr w:type="gramEnd"/>
-      <w:r>
-        <w:rPr>
-          <w:rFonts w:ascii="Arial" w:hAnsi="Arial" w:cs="Arial"/>
-          <w:szCs w:val="32"/>
-        </w:rPr>
-        <w:t>4)</w:t>
-      </w:r>
-    </w:p>
-    <w:p>
-      <w:pPr>
-        <w:widowControl w:val="0"/>
-        <w:autoSpaceDE w:val="0"/>
-        <w:autoSpaceDN w:val="0"/>
-        <w:adjustRightInd w:val="0"/>
-        <w:jc w:val="both"/>
-        <w:rPr>
-          <w:rFonts w:ascii="Arial" w:hAnsi="Arial" w:cs="Arial"/>
-          <w:szCs w:val="32"/>
-        </w:rPr>
-      </w:pPr>
-    </w:p>
-    <w:p>
-      <w:pPr>
-        <w:widowControl w:val="0"/>
-        <w:autoSpaceDE w:val="0"/>
-        <w:autoSpaceDN w:val="0"/>
-        <w:adjustRightInd w:val="0"/>
-        <w:jc w:val="both"/>
-        <w:rPr>
-          <w:rFonts w:ascii="Arial" w:hAnsi="Arial" w:cs="Arial"/>
-          <w:b/>
-          <w:bCs/>
-          <w:szCs w:val="32"/>
-        </w:rPr>
-      </w:pPr>
-      <w:proofErr w:type="spellStart"/>
-      <w:r>
-        <w:rPr>
-          <w:rFonts w:ascii="Arial" w:hAnsi="Arial" w:cs="Arial"/>
-          <w:b/>
-          <w:bCs/>
-          <w:szCs w:val="32"/>
-        </w:rPr>
-        <w:t>Survey_Question_Option</w:t>
-      </w:r>
-      <w:proofErr w:type="spellEnd"/>
-    </w:p>
-    <w:p>
-      <w:pPr>
-        <w:widowControl w:val="0"/>
-        <w:autoSpaceDE w:val="0"/>
-        <w:autoSpaceDN w:val="0"/>
-        <w:adjustRightInd w:val="0"/>
-        <w:jc w:val="both"/>
-        <w:rPr>
-          <w:rFonts w:ascii="Arial" w:hAnsi="Arial" w:cs="Arial"/>
-          <w:szCs w:val="32"/>
-        </w:rPr>
-      </w:pPr>
-      <w:r>
-        <w:rPr>
-          <w:rFonts w:ascii="Arial" w:hAnsi="Arial" w:cs="Arial"/>
-          <w:szCs w:val="32"/>
-        </w:rPr>
-        <w:t>Survey Question Option ID (</w:t>
-      </w:r>
-      <w:proofErr w:type="spellStart"/>
-      <w:r>
-        <w:rPr>
-          <w:rFonts w:ascii="Arial" w:hAnsi="Arial" w:cs="Arial"/>
-          <w:szCs w:val="32"/>
-        </w:rPr>
-        <w:t>option_id</w:t>
-      </w:r>
-      <w:proofErr w:type="spellEnd"/>
-      <w:r>
-        <w:rPr>
-          <w:rFonts w:ascii="Arial" w:hAnsi="Arial" w:cs="Arial"/>
-          <w:szCs w:val="32"/>
-        </w:rPr>
-        <w:t xml:space="preserve">): </w:t>
-      </w:r>
-      <w:proofErr w:type="spellStart"/>
-      <w:proofErr w:type="gramStart"/>
-      <w:r>
-        <w:rPr>
-          <w:rFonts w:ascii="Arial" w:hAnsi="Arial" w:cs="Arial"/>
-          <w:szCs w:val="32"/>
-        </w:rPr>
-        <w:t>int</w:t>
-      </w:r>
-      <w:proofErr w:type="spellEnd"/>
-      <w:r>
-        <w:rPr>
-          <w:rFonts w:ascii="Arial" w:hAnsi="Arial" w:cs="Arial"/>
-          <w:szCs w:val="32"/>
-        </w:rPr>
-        <w:t>(</w:t>
-      </w:r>
-      <w:proofErr w:type="gramEnd"/>
-      <w:r>
-        <w:rPr>
-          <w:rFonts w:ascii="Arial" w:hAnsi="Arial" w:cs="Arial"/>
-          <w:szCs w:val="32"/>
-        </w:rPr>
-        <w:t>4) - UNIQUE</w:t>
-      </w:r>
-    </w:p>
-    <w:p>
-      <w:pPr>
-        <w:widowControl w:val="0"/>
-        <w:autoSpaceDE w:val="0"/>
-        <w:autoSpaceDN w:val="0"/>
-        <w:adjustRightInd w:val="0"/>
-        <w:jc w:val="both"/>
-        <w:rPr>
-          <w:rFonts w:ascii="Arial" w:hAnsi="Arial" w:cs="Arial"/>
-          <w:szCs w:val="32"/>
-        </w:rPr>
-      </w:pPr>
-      <w:r>
-        <w:rPr>
-          <w:rFonts w:ascii="Arial" w:hAnsi="Arial" w:cs="Arial"/>
-          <w:szCs w:val="32"/>
-        </w:rPr>
-        <w:t xml:space="preserve">Survey Question ID (survey_ </w:t>
-      </w:r>
-      <w:proofErr w:type="spellStart"/>
-      <w:r>
-        <w:rPr>
-          <w:rFonts w:ascii="Arial" w:hAnsi="Arial" w:cs="Arial"/>
-          <w:szCs w:val="32"/>
-        </w:rPr>
-        <w:t>question_id</w:t>
-      </w:r>
-      <w:proofErr w:type="spellEnd"/>
-      <w:r>
-        <w:rPr>
-          <w:rFonts w:ascii="Arial" w:hAnsi="Arial" w:cs="Arial"/>
-          <w:szCs w:val="32"/>
-        </w:rPr>
-        <w:t xml:space="preserve">): </w:t>
-      </w:r>
-      <w:proofErr w:type="spellStart"/>
-      <w:proofErr w:type="gramStart"/>
-      <w:r>
-        <w:rPr>
-          <w:rFonts w:ascii="Arial" w:hAnsi="Arial" w:cs="Arial"/>
-          <w:szCs w:val="32"/>
-        </w:rPr>
-        <w:t>int</w:t>
-      </w:r>
-      <w:proofErr w:type="spellEnd"/>
-      <w:r>
-        <w:rPr>
-          <w:rFonts w:ascii="Arial" w:hAnsi="Arial" w:cs="Arial"/>
-          <w:szCs w:val="32"/>
-        </w:rPr>
-        <w:t>(</w:t>
-      </w:r>
-      <w:proofErr w:type="gramEnd"/>
-      <w:r>
-        <w:rPr>
-          <w:rFonts w:ascii="Arial" w:hAnsi="Arial" w:cs="Arial"/>
-          <w:szCs w:val="32"/>
-        </w:rPr>
-        <w:t>4)</w:t>
-      </w:r>
-    </w:p>
-    <w:p>
-      <w:pPr>
-        <w:widowControl w:val="0"/>
-        <w:autoSpaceDE w:val="0"/>
-        <w:autoSpaceDN w:val="0"/>
-        <w:adjustRightInd w:val="0"/>
-        <w:jc w:val="both"/>
-        <w:rPr>
-          <w:rFonts w:ascii="Arial" w:hAnsi="Arial" w:cs="Arial"/>
-          <w:szCs w:val="32"/>
-        </w:rPr>
-      </w:pPr>
-      <w:r>
-        <w:rPr>
-          <w:rFonts w:ascii="Arial" w:hAnsi="Arial" w:cs="Arial"/>
-          <w:szCs w:val="32"/>
-        </w:rPr>
-        <w:t>Option Text (</w:t>
-      </w:r>
-      <w:proofErr w:type="spellStart"/>
-      <w:r>
-        <w:rPr>
-          <w:rFonts w:ascii="Arial" w:hAnsi="Arial" w:cs="Arial"/>
-          <w:szCs w:val="32"/>
-        </w:rPr>
-        <w:t>option_text</w:t>
-      </w:r>
-      <w:proofErr w:type="spellEnd"/>
-      <w:r>
-        <w:rPr>
-          <w:rFonts w:ascii="Arial" w:hAnsi="Arial" w:cs="Arial"/>
-          <w:szCs w:val="32"/>
-        </w:rPr>
-        <w:t xml:space="preserve">): </w:t>
-      </w:r>
-      <w:proofErr w:type="spellStart"/>
-      <w:proofErr w:type="gramStart"/>
-      <w:r>
-        <w:rPr>
-          <w:rFonts w:ascii="Arial" w:hAnsi="Arial" w:cs="Arial"/>
-          <w:szCs w:val="32"/>
-        </w:rPr>
-        <w:t>varchar</w:t>
-      </w:r>
-      <w:proofErr w:type="spellEnd"/>
-      <w:r>
-        <w:rPr>
-          <w:rFonts w:ascii="Arial" w:hAnsi="Arial" w:cs="Arial"/>
-          <w:szCs w:val="32"/>
-        </w:rPr>
-        <w:t>(</w:t>
-      </w:r>
-      <w:proofErr w:type="gramEnd"/>
-      <w:r>
-        <w:rPr>
-          <w:rFonts w:ascii="Arial" w:hAnsi="Arial" w:cs="Arial"/>
-          <w:szCs w:val="32"/>
-        </w:rPr>
-        <w:t>100)</w:t>
-      </w:r>
-    </w:p>
-    <w:p>
-      <w:pPr>
-        <w:widowControl w:val="0"/>
-        <w:autoSpaceDE w:val="0"/>
-        <w:autoSpaceDN w:val="0"/>
-        <w:adjustRightInd w:val="0"/>
-        <w:jc w:val="both"/>
-        <w:rPr>
-          <w:rFonts w:ascii="Arial" w:hAnsi="Arial" w:cs="Arial"/>
-          <w:szCs w:val="32"/>
-        </w:rPr>
-      </w:pPr>
-      <w:r>
-        <w:rPr>
-          <w:rFonts w:ascii="Arial" w:hAnsi="Arial" w:cs="Arial"/>
-          <w:szCs w:val="32"/>
-        </w:rPr>
-        <w:t>Option Scale Value (</w:t>
-      </w:r>
-      <w:proofErr w:type="spellStart"/>
-      <w:r>
-        <w:rPr>
-          <w:rFonts w:ascii="Arial" w:hAnsi="Arial" w:cs="Arial"/>
-          <w:szCs w:val="32"/>
-        </w:rPr>
-        <w:t>option_scale_value</w:t>
-      </w:r>
-      <w:proofErr w:type="spellEnd"/>
-      <w:r>
-        <w:rPr>
-          <w:rFonts w:ascii="Arial" w:hAnsi="Arial" w:cs="Arial"/>
-          <w:szCs w:val="32"/>
-        </w:rPr>
-        <w:t xml:space="preserve">): </w:t>
-      </w:r>
-      <w:proofErr w:type="spellStart"/>
-      <w:proofErr w:type="gramStart"/>
-      <w:r>
-        <w:rPr>
-          <w:rFonts w:ascii="Arial" w:hAnsi="Arial" w:cs="Arial"/>
-          <w:szCs w:val="32"/>
-        </w:rPr>
-        <w:t>varchar</w:t>
-      </w:r>
-      <w:proofErr w:type="spellEnd"/>
-      <w:r>
-        <w:rPr>
-          <w:rFonts w:ascii="Arial" w:hAnsi="Arial" w:cs="Arial"/>
-          <w:szCs w:val="32"/>
-        </w:rPr>
-        <w:t>(</w:t>
-      </w:r>
-      <w:proofErr w:type="gramEnd"/>
-      <w:r>
-        <w:rPr>
-          <w:rFonts w:ascii="Arial" w:hAnsi="Arial" w:cs="Arial"/>
-          <w:szCs w:val="32"/>
-        </w:rPr>
-        <w:t>10)</w:t>
-      </w:r>
-    </w:p>
-    <w:p>
-      <w:pPr>
-        <w:widowControl w:val="0"/>
-        <w:autoSpaceDE w:val="0"/>
-        <w:autoSpaceDN w:val="0"/>
-        <w:adjustRightInd w:val="0"/>
-        <w:jc w:val="both"/>
-        <w:rPr>
-          <w:rFonts w:ascii="Arial" w:hAnsi="Arial" w:cs="Arial"/>
-          <w:szCs w:val="32"/>
-        </w:rPr>
-      </w:pPr>
-    </w:p>
-    <w:p>
-      <w:pPr>
-        <w:widowControl w:val="0"/>
-        <w:autoSpaceDE w:val="0"/>
-        <w:autoSpaceDN w:val="0"/>
-        <w:adjustRightInd w:val="0"/>
-        <w:jc w:val="both"/>
-        <w:rPr>
-          <w:rFonts w:ascii="Arial" w:hAnsi="Arial" w:cs="Arial"/>
-          <w:szCs w:val="32"/>
-        </w:rPr>
-      </w:pPr>
-      <w:proofErr w:type="spellStart"/>
-      <w:r>
-        <w:rPr>
-          <w:rFonts w:ascii="Arial" w:hAnsi="Arial" w:cs="Arial"/>
-          <w:b/>
-          <w:bCs/>
-          <w:szCs w:val="32"/>
-        </w:rPr>
-        <w:t>Survey_Respondent</w:t>
-      </w:r>
-      <w:proofErr w:type="spellEnd"/>
-    </w:p>
-    <w:p>
-      <w:pPr>
-        <w:widowControl w:val="0"/>
-        <w:autoSpaceDE w:val="0"/>
-        <w:autoSpaceDN w:val="0"/>
-        <w:adjustRightInd w:val="0"/>
-        <w:jc w:val="both"/>
-        <w:rPr>
-          <w:rFonts w:ascii="Arial" w:hAnsi="Arial" w:cs="Arial"/>
-          <w:szCs w:val="32"/>
-        </w:rPr>
-      </w:pPr>
-      <w:r>
-        <w:rPr>
-          <w:rFonts w:ascii="Arial" w:hAnsi="Arial" w:cs="Arial"/>
-          <w:szCs w:val="32"/>
-        </w:rPr>
-        <w:t>Respondent ID (</w:t>
-      </w:r>
-      <w:proofErr w:type="spellStart"/>
-      <w:r>
-        <w:rPr>
-          <w:rFonts w:ascii="Arial" w:hAnsi="Arial" w:cs="Arial"/>
-          <w:szCs w:val="32"/>
-        </w:rPr>
-        <w:t>respondent_id</w:t>
-      </w:r>
-      <w:proofErr w:type="spellEnd"/>
-      <w:r>
-        <w:rPr>
-          <w:rFonts w:ascii="Arial" w:hAnsi="Arial" w:cs="Arial"/>
-          <w:szCs w:val="32"/>
-        </w:rPr>
-        <w:t xml:space="preserve">): </w:t>
-      </w:r>
-      <w:proofErr w:type="spellStart"/>
-      <w:proofErr w:type="gramStart"/>
-      <w:r>
-        <w:rPr>
-          <w:rFonts w:ascii="Arial" w:hAnsi="Arial" w:cs="Arial"/>
-          <w:szCs w:val="32"/>
-        </w:rPr>
-        <w:t>int</w:t>
-      </w:r>
-      <w:proofErr w:type="spellEnd"/>
-      <w:r>
-        <w:rPr>
-          <w:rFonts w:ascii="Arial" w:hAnsi="Arial" w:cs="Arial"/>
-          <w:szCs w:val="32"/>
-        </w:rPr>
-        <w:t>(</w:t>
-      </w:r>
-      <w:proofErr w:type="gramEnd"/>
-      <w:r>
-        <w:rPr>
-          <w:rFonts w:ascii="Arial" w:hAnsi="Arial" w:cs="Arial"/>
-          <w:szCs w:val="32"/>
-        </w:rPr>
-        <w:t>4)</w:t>
-      </w:r>
-    </w:p>
-    <w:p>
-      <w:pPr>
-        <w:widowControl w:val="0"/>
-        <w:autoSpaceDE w:val="0"/>
-        <w:autoSpaceDN w:val="0"/>
-        <w:adjustRightInd w:val="0"/>
-        <w:jc w:val="both"/>
-        <w:rPr>
-          <w:rFonts w:ascii="Arial" w:hAnsi="Arial" w:cs="Arial"/>
-          <w:szCs w:val="32"/>
-        </w:rPr>
-      </w:pPr>
-      <w:r>
-        <w:rPr>
-          <w:rFonts w:ascii="Arial" w:hAnsi="Arial" w:cs="Arial"/>
-          <w:szCs w:val="32"/>
-        </w:rPr>
-        <w:t>IP address of respondent PC (</w:t>
-      </w:r>
-      <w:proofErr w:type="spellStart"/>
-      <w:r>
-        <w:rPr>
-          <w:rFonts w:ascii="Arial" w:hAnsi="Arial" w:cs="Arial"/>
-          <w:szCs w:val="32"/>
-        </w:rPr>
-        <w:t>ipaddress</w:t>
-      </w:r>
-      <w:proofErr w:type="spellEnd"/>
-      <w:r>
-        <w:rPr>
-          <w:rFonts w:ascii="Arial" w:hAnsi="Arial" w:cs="Arial"/>
-          <w:szCs w:val="32"/>
-        </w:rPr>
-        <w:t xml:space="preserve">): </w:t>
-      </w:r>
-      <w:proofErr w:type="spellStart"/>
-      <w:proofErr w:type="gramStart"/>
-      <w:r>
-        <w:rPr>
-          <w:rFonts w:ascii="Arial" w:hAnsi="Arial" w:cs="Arial"/>
-          <w:szCs w:val="32"/>
-        </w:rPr>
-        <w:t>varchar</w:t>
-      </w:r>
-      <w:proofErr w:type="spellEnd"/>
-      <w:r>
-        <w:rPr>
-          <w:rFonts w:ascii="Arial" w:hAnsi="Arial" w:cs="Arial"/>
-          <w:szCs w:val="32"/>
-        </w:rPr>
-        <w:t>(</w:t>
-      </w:r>
-      <w:proofErr w:type="gramEnd"/>
-      <w:r>
-        <w:rPr>
-          <w:rFonts w:ascii="Arial" w:hAnsi="Arial" w:cs="Arial"/>
-          <w:szCs w:val="32"/>
-        </w:rPr>
-        <w:t>20)</w:t>
-      </w:r>
-    </w:p>
-    <w:p>
-      <w:pPr>
-        <w:widowControl w:val="0"/>
-        <w:autoSpaceDE w:val="0"/>
-        <w:autoSpaceDN w:val="0"/>
-        <w:adjustRightInd w:val="0"/>
-        <w:jc w:val="both"/>
-        <w:rPr>
-          <w:rFonts w:ascii="Arial" w:hAnsi="Arial" w:cs="Arial"/>
-          <w:szCs w:val="32"/>
-        </w:rPr>
-      </w:pPr>
-      <w:r>
-        <w:rPr>
-          <w:rFonts w:ascii="Arial" w:hAnsi="Arial" w:cs="Arial"/>
-          <w:szCs w:val="32"/>
-        </w:rPr>
-        <w:t>Status of survey completed (</w:t>
-      </w:r>
-      <w:proofErr w:type="spellStart"/>
-      <w:r>
-        <w:rPr>
-          <w:rFonts w:ascii="Arial" w:hAnsi="Arial" w:cs="Arial"/>
-          <w:szCs w:val="32"/>
-        </w:rPr>
-        <w:t>survey_completed</w:t>
-      </w:r>
-      <w:proofErr w:type="spellEnd"/>
-      <w:r>
-        <w:rPr>
-          <w:rFonts w:ascii="Arial" w:hAnsi="Arial" w:cs="Arial"/>
-          <w:szCs w:val="32"/>
-        </w:rPr>
-        <w:t>): Boolean</w:t>
-      </w:r>
-    </w:p>
-    <w:p>
-      <w:pPr>
-        <w:widowControl w:val="0"/>
-        <w:autoSpaceDE w:val="0"/>
-        <w:autoSpaceDN w:val="0"/>
-        <w:adjustRightInd w:val="0"/>
-        <w:jc w:val="both"/>
-        <w:rPr>
-          <w:rFonts w:ascii="Arial" w:hAnsi="Arial" w:cs="Arial"/>
-          <w:szCs w:val="32"/>
-        </w:rPr>
-      </w:pPr>
-      <w:r>
-        <w:rPr>
-          <w:rFonts w:ascii="Arial" w:hAnsi="Arial" w:cs="Arial"/>
-          <w:szCs w:val="32"/>
-        </w:rPr>
-        <w:t>For tracking (</w:t>
-      </w:r>
-      <w:proofErr w:type="spellStart"/>
-      <w:r>
-        <w:rPr>
-          <w:rFonts w:ascii="Arial" w:hAnsi="Arial" w:cs="Arial"/>
-          <w:szCs w:val="32"/>
-        </w:rPr>
-        <w:t>session_id</w:t>
-      </w:r>
-      <w:proofErr w:type="spellEnd"/>
-      <w:r>
-        <w:rPr>
-          <w:rFonts w:ascii="Arial" w:hAnsi="Arial" w:cs="Arial"/>
-          <w:szCs w:val="32"/>
-        </w:rPr>
-        <w:t xml:space="preserve">): </w:t>
-      </w:r>
-      <w:proofErr w:type="spellStart"/>
-      <w:proofErr w:type="gramStart"/>
-      <w:r>
-        <w:rPr>
-          <w:rFonts w:ascii="Arial" w:hAnsi="Arial" w:cs="Arial"/>
-          <w:szCs w:val="32"/>
-        </w:rPr>
-        <w:t>varchar</w:t>
-      </w:r>
-      <w:proofErr w:type="spellEnd"/>
-      <w:r>
-        <w:rPr>
-          <w:rFonts w:ascii="Arial" w:hAnsi="Arial" w:cs="Arial"/>
-          <w:szCs w:val="32"/>
-        </w:rPr>
-        <w:t>(</w:t>
-      </w:r>
-      <w:proofErr w:type="gramEnd"/>
-      <w:r>
-        <w:rPr>
-          <w:rFonts w:ascii="Arial" w:hAnsi="Arial" w:cs="Arial"/>
-          <w:szCs w:val="32"/>
-        </w:rPr>
-        <w:t>30)</w:t>
-      </w:r>
-    </w:p>
-    <w:p>
-      <w:pPr>
-        <w:widowControl w:val="0"/>
-        <w:autoSpaceDE w:val="0"/>
-        <w:autoSpaceDN w:val="0"/>
-        <w:adjustRightInd w:val="0"/>
-        <w:jc w:val="both"/>
-        <w:rPr>
-          <w:rFonts w:ascii="Arial" w:hAnsi="Arial" w:cs="Arial"/>
-          <w:szCs w:val="32"/>
-        </w:rPr>
-      </w:pPr>
-    </w:p>
-    <w:p>
-      <w:pPr>
-        <w:widowControl w:val="0"/>
-        <w:autoSpaceDE w:val="0"/>
-        <w:autoSpaceDN w:val="0"/>
-        <w:adjustRightInd w:val="0"/>
-        <w:jc w:val="both"/>
-        <w:rPr>
-          <w:rFonts w:ascii="Arial" w:hAnsi="Arial" w:cs="Arial"/>
-          <w:szCs w:val="32"/>
-        </w:rPr>
-      </w:pPr>
-      <w:proofErr w:type="spellStart"/>
-      <w:r>
-        <w:rPr>
-          <w:rFonts w:ascii="Arial" w:hAnsi="Arial" w:cs="Arial"/>
-          <w:b/>
-          <w:bCs/>
-          <w:szCs w:val="32"/>
-        </w:rPr>
-        <w:t>Survey_Question_Response</w:t>
-      </w:r>
-      <w:proofErr w:type="spellEnd"/>
-    </w:p>
-    <w:p>
-      <w:pPr>
-        <w:widowControl w:val="0"/>
-        <w:autoSpaceDE w:val="0"/>
-        <w:autoSpaceDN w:val="0"/>
-        <w:adjustRightInd w:val="0"/>
-        <w:jc w:val="both"/>
-        <w:rPr>
-          <w:rFonts w:ascii="Arial" w:hAnsi="Arial" w:cs="Arial"/>
-          <w:szCs w:val="32"/>
-        </w:rPr>
-      </w:pPr>
-      <w:r>
-        <w:rPr>
-          <w:rFonts w:ascii="Arial" w:hAnsi="Arial" w:cs="Arial"/>
-          <w:szCs w:val="32"/>
-        </w:rPr>
-        <w:t>Survey Question Response ID (</w:t>
-      </w:r>
-      <w:proofErr w:type="spellStart"/>
-      <w:r>
-        <w:rPr>
-          <w:rFonts w:ascii="Arial" w:hAnsi="Arial" w:cs="Arial"/>
-          <w:szCs w:val="32"/>
-        </w:rPr>
-        <w:t>response_id</w:t>
-      </w:r>
-      <w:proofErr w:type="spellEnd"/>
-      <w:r>
-        <w:rPr>
-          <w:rFonts w:ascii="Arial" w:hAnsi="Arial" w:cs="Arial"/>
-          <w:szCs w:val="32"/>
-        </w:rPr>
-        <w:t xml:space="preserve">): </w:t>
-      </w:r>
-      <w:proofErr w:type="spellStart"/>
-      <w:proofErr w:type="gramStart"/>
-      <w:r>
-        <w:rPr>
-          <w:rFonts w:ascii="Arial" w:hAnsi="Arial" w:cs="Arial"/>
-          <w:szCs w:val="32"/>
-        </w:rPr>
-        <w:t>int</w:t>
-      </w:r>
-      <w:proofErr w:type="spellEnd"/>
-      <w:r>
-        <w:rPr>
-          <w:rFonts w:ascii="Arial" w:hAnsi="Arial" w:cs="Arial"/>
-          <w:szCs w:val="32"/>
-        </w:rPr>
-        <w:t>(</w:t>
-      </w:r>
-      <w:proofErr w:type="gramEnd"/>
-      <w:r>
-        <w:rPr>
-          <w:rFonts w:ascii="Arial" w:hAnsi="Arial" w:cs="Arial"/>
-          <w:szCs w:val="32"/>
-        </w:rPr>
-        <w:t>4) - UNIQUE</w:t>
-      </w:r>
-    </w:p>
-    <w:p>
-      <w:pPr>
-        <w:widowControl w:val="0"/>
-        <w:autoSpaceDE w:val="0"/>
-        <w:autoSpaceDN w:val="0"/>
-        <w:adjustRightInd w:val="0"/>
-        <w:jc w:val="both"/>
-        <w:rPr>
-          <w:rFonts w:ascii="Arial" w:hAnsi="Arial" w:cs="Arial"/>
-          <w:szCs w:val="32"/>
-        </w:rPr>
-      </w:pPr>
-      <w:r>
-        <w:rPr>
-          <w:rFonts w:ascii="Arial" w:hAnsi="Arial" w:cs="Arial"/>
-          <w:szCs w:val="32"/>
-        </w:rPr>
-        <w:t>Survey Answer (</w:t>
-      </w:r>
-      <w:proofErr w:type="spellStart"/>
-      <w:r>
-        <w:rPr>
-          <w:rFonts w:ascii="Arial" w:hAnsi="Arial" w:cs="Arial"/>
-          <w:szCs w:val="32"/>
-        </w:rPr>
-        <w:t>response_vaule</w:t>
-      </w:r>
-      <w:proofErr w:type="spellEnd"/>
-      <w:r>
-        <w:rPr>
-          <w:rFonts w:ascii="Arial" w:hAnsi="Arial" w:cs="Arial"/>
-          <w:szCs w:val="32"/>
-        </w:rPr>
-        <w:t xml:space="preserve">): </w:t>
-      </w:r>
-      <w:proofErr w:type="spellStart"/>
-      <w:proofErr w:type="gramStart"/>
-      <w:r>
-        <w:rPr>
-          <w:rFonts w:ascii="Arial" w:hAnsi="Arial" w:cs="Arial"/>
-          <w:szCs w:val="32"/>
-        </w:rPr>
-        <w:t>varchar</w:t>
-      </w:r>
-      <w:proofErr w:type="spellEnd"/>
-      <w:r>
-        <w:rPr>
-          <w:rFonts w:ascii="Arial" w:hAnsi="Arial" w:cs="Arial"/>
-          <w:szCs w:val="32"/>
-        </w:rPr>
-        <w:t>(</w:t>
-      </w:r>
-      <w:proofErr w:type="gramEnd"/>
-      <w:r>
-        <w:rPr>
-          <w:rFonts w:ascii="Arial" w:hAnsi="Arial" w:cs="Arial"/>
-          <w:szCs w:val="32"/>
-        </w:rPr>
-        <w:t>100)</w:t>
-      </w:r>
-    </w:p>
-    <w:p>
-      <w:pPr>
-        <w:widowControl w:val="0"/>
-        <w:autoSpaceDE w:val="0"/>
-        <w:autoSpaceDN w:val="0"/>
-        <w:adjustRightInd w:val="0"/>
-        <w:jc w:val="both"/>
-        <w:rPr>
-          <w:rFonts w:ascii="Arial" w:hAnsi="Arial" w:cs="Arial"/>
-          <w:szCs w:val="32"/>
-        </w:rPr>
-      </w:pPr>
-      <w:r>
-        <w:rPr>
-          <w:rFonts w:ascii="Arial" w:hAnsi="Arial" w:cs="Arial"/>
-          <w:szCs w:val="32"/>
-        </w:rPr>
-        <w:t>Time taken to finish survey (</w:t>
-      </w:r>
-      <w:proofErr w:type="spellStart"/>
-      <w:r>
-        <w:rPr>
-          <w:rFonts w:ascii="Arial" w:hAnsi="Arial" w:cs="Arial"/>
-          <w:szCs w:val="32"/>
-        </w:rPr>
-        <w:t>response_time</w:t>
-      </w:r>
-      <w:proofErr w:type="spellEnd"/>
-      <w:proofErr w:type="gramStart"/>
-      <w:r>
-        <w:rPr>
-          <w:rFonts w:ascii="Arial" w:hAnsi="Arial" w:cs="Arial"/>
-          <w:szCs w:val="32"/>
-        </w:rPr>
-        <w:t>)  </w:t>
-      </w:r>
-      <w:proofErr w:type="spellStart"/>
-      <w:r>
-        <w:rPr>
-          <w:rFonts w:ascii="Arial" w:hAnsi="Arial" w:cs="Arial"/>
-          <w:szCs w:val="32"/>
-        </w:rPr>
-        <w:t>varchar</w:t>
-      </w:r>
-      <w:proofErr w:type="spellEnd"/>
-      <w:proofErr w:type="gramEnd"/>
-      <w:r>
-        <w:rPr>
-          <w:rFonts w:ascii="Arial" w:hAnsi="Arial" w:cs="Arial"/>
-          <w:szCs w:val="32"/>
-        </w:rPr>
-        <w:t>(20)</w:t>
-      </w:r>
-    </w:p>
-    <w:p>
-      <w:pPr>
-        <w:widowControl w:val="0"/>
-        <w:autoSpaceDE w:val="0"/>
-        <w:autoSpaceDN w:val="0"/>
-        <w:adjustRightInd w:val="0"/>
-        <w:jc w:val="both"/>
-        <w:rPr>
-          <w:rFonts w:ascii="Arial" w:hAnsi="Arial" w:cs="Arial"/>
-          <w:szCs w:val="32"/>
-        </w:rPr>
-      </w:pPr>
-      <w:r>
-        <w:rPr>
-          <w:rFonts w:ascii="Arial" w:hAnsi="Arial" w:cs="Arial"/>
-          <w:szCs w:val="32"/>
-        </w:rPr>
-        <w:t xml:space="preserve">Survey Question ID (survey_ </w:t>
-      </w:r>
-      <w:proofErr w:type="spellStart"/>
-      <w:r>
-        <w:rPr>
-          <w:rFonts w:ascii="Arial" w:hAnsi="Arial" w:cs="Arial"/>
-          <w:szCs w:val="32"/>
-        </w:rPr>
-        <w:t>question_id</w:t>
-      </w:r>
-      <w:proofErr w:type="spellEnd"/>
-      <w:r>
-        <w:rPr>
-          <w:rFonts w:ascii="Arial" w:hAnsi="Arial" w:cs="Arial"/>
-          <w:szCs w:val="32"/>
-        </w:rPr>
-        <w:t xml:space="preserve">): </w:t>
-      </w:r>
-      <w:proofErr w:type="spellStart"/>
-      <w:proofErr w:type="gramStart"/>
-      <w:r>
-        <w:rPr>
-          <w:rFonts w:ascii="Arial" w:hAnsi="Arial" w:cs="Arial"/>
-          <w:szCs w:val="32"/>
-        </w:rPr>
-        <w:t>int</w:t>
-      </w:r>
-      <w:proofErr w:type="spellEnd"/>
-      <w:r>
-        <w:rPr>
-          <w:rFonts w:ascii="Arial" w:hAnsi="Arial" w:cs="Arial"/>
-          <w:szCs w:val="32"/>
-        </w:rPr>
-        <w:t>(</w:t>
-      </w:r>
-      <w:proofErr w:type="gramEnd"/>
-      <w:r>
-        <w:rPr>
-          <w:rFonts w:ascii="Arial" w:hAnsi="Arial" w:cs="Arial"/>
-          <w:szCs w:val="32"/>
-        </w:rPr>
-        <w:t>4)</w:t>
-      </w:r>
-    </w:p>
+    <w:tbl>
+      <w:tblPr>
+        <w:tblStyle w:val="TableGrid"/>
+        <w:tblW w:w="5000" w:type="pct"/>
+        <w:tblLook w:val="04A0" w:firstRow="1" w:lastRow="0" w:firstColumn="1" w:lastColumn="0" w:noHBand="0" w:noVBand="1"/>
+      </w:tblPr>
+      <w:tblGrid>
+        <w:gridCol w:w="2225"/>
+        <w:gridCol w:w="1591"/>
+        <w:gridCol w:w="3715"/>
+        <w:gridCol w:w="1705"/>
+      </w:tblGrid>
+      <w:tr>
+        <w:tc>
+          <w:tcPr>
+            <w:tcW w:w="5000" w:type="pct"/>
+            <w:gridSpan w:val="4"/>
+          </w:tcPr>
+          <w:p>
+            <w:pPr>
+              <w:rPr>
+                <w:rFonts w:cstheme="minorHAnsi"/>
+                <w:b/>
+                <w:sz w:val="22"/>
+                <w:szCs w:val="22"/>
+              </w:rPr>
+            </w:pPr>
+            <w:r>
+              <w:rPr>
+                <w:rFonts w:cstheme="minorHAnsi"/>
+                <w:b/>
+                <w:sz w:val="22"/>
+                <w:szCs w:val="22"/>
+              </w:rPr>
+              <w:t>Survey</w:t>
+            </w:r>
+          </w:p>
+        </w:tc>
+      </w:tr>
+      <w:tr>
+        <w:tc>
+          <w:tcPr>
+            <w:tcW w:w="1250" w:type="pct"/>
+          </w:tcPr>
+          <w:p>
+            <w:pPr>
+              <w:rPr>
+                <w:rFonts w:cstheme="minorHAnsi"/>
+                <w:b/>
+                <w:sz w:val="22"/>
+                <w:szCs w:val="22"/>
+              </w:rPr>
+            </w:pPr>
+            <w:r>
+              <w:rPr>
+                <w:rFonts w:cstheme="minorHAnsi"/>
+                <w:b/>
+                <w:sz w:val="22"/>
+                <w:szCs w:val="22"/>
+              </w:rPr>
+              <w:t>Field Name</w:t>
+            </w:r>
+          </w:p>
+        </w:tc>
+        <w:tc>
+          <w:tcPr>
+            <w:tcW w:w="726" w:type="pct"/>
+          </w:tcPr>
+          <w:p>
+            <w:pPr>
+              <w:rPr>
+                <w:rFonts w:cstheme="minorHAnsi"/>
+                <w:b/>
+                <w:sz w:val="22"/>
+                <w:szCs w:val="22"/>
+              </w:rPr>
+            </w:pPr>
+            <w:r>
+              <w:rPr>
+                <w:rFonts w:cstheme="minorHAnsi"/>
+                <w:b/>
+                <w:sz w:val="22"/>
+                <w:szCs w:val="22"/>
+              </w:rPr>
+              <w:t>Data Type</w:t>
+            </w:r>
+          </w:p>
+        </w:tc>
+        <w:tc>
+          <w:tcPr>
+            <w:tcW w:w="2056" w:type="pct"/>
+          </w:tcPr>
+          <w:p>
+            <w:pPr>
+              <w:rPr>
+                <w:rFonts w:cstheme="minorHAnsi"/>
+                <w:b/>
+                <w:sz w:val="22"/>
+                <w:szCs w:val="22"/>
+              </w:rPr>
+            </w:pPr>
+            <w:r>
+              <w:rPr>
+                <w:rFonts w:cstheme="minorHAnsi"/>
+                <w:b/>
+                <w:sz w:val="22"/>
+                <w:szCs w:val="22"/>
+              </w:rPr>
+              <w:t>Description</w:t>
+            </w:r>
+          </w:p>
+        </w:tc>
+        <w:tc>
+          <w:tcPr>
+            <w:tcW w:w="968" w:type="pct"/>
+          </w:tcPr>
+          <w:p>
+            <w:pPr>
+              <w:rPr>
+                <w:rFonts w:cstheme="minorHAnsi"/>
+                <w:b/>
+                <w:sz w:val="22"/>
+                <w:szCs w:val="22"/>
+              </w:rPr>
+            </w:pPr>
+            <w:r>
+              <w:rPr>
+                <w:rFonts w:cstheme="minorHAnsi"/>
+                <w:b/>
+              </w:rPr>
+              <w:t>Possible Values</w:t>
+            </w:r>
+          </w:p>
+        </w:tc>
+      </w:tr>
+      <w:tr>
+        <w:tc>
+          <w:tcPr>
+            <w:tcW w:w="1250" w:type="pct"/>
+          </w:tcPr>
+          <w:p>
+            <w:pPr>
+              <w:rPr>
+                <w:rFonts w:eastAsia="Batang" w:cstheme="minorHAnsi"/>
+                <w:sz w:val="22"/>
+                <w:szCs w:val="22"/>
+              </w:rPr>
+            </w:pPr>
+            <w:r>
+              <w:rPr>
+                <w:rFonts w:eastAsia="Batang" w:cstheme="minorHAnsi"/>
+              </w:rPr>
+              <w:t>I</w:t>
+            </w:r>
+            <w:r>
+              <w:rPr>
+                <w:rFonts w:eastAsia="Batang" w:cstheme="minorHAnsi"/>
+                <w:sz w:val="22"/>
+                <w:szCs w:val="22"/>
+              </w:rPr>
+              <w:t>d</w:t>
+            </w:r>
+          </w:p>
+        </w:tc>
+        <w:tc>
+          <w:tcPr>
+            <w:tcW w:w="726" w:type="pct"/>
+          </w:tcPr>
+          <w:p>
+            <w:pPr>
+              <w:rPr>
+                <w:rFonts w:cstheme="minorHAnsi"/>
+                <w:sz w:val="22"/>
+                <w:szCs w:val="22"/>
+              </w:rPr>
+            </w:pPr>
+            <w:r>
+              <w:rPr>
+                <w:rFonts w:cstheme="minorHAnsi"/>
+              </w:rPr>
+              <w:t>int4(10)</w:t>
+            </w:r>
+          </w:p>
+        </w:tc>
+        <w:tc>
+          <w:tcPr>
+            <w:tcW w:w="2056" w:type="pct"/>
+          </w:tcPr>
+          <w:p>
+            <w:pPr>
+              <w:rPr>
+                <w:rFonts w:cstheme="minorHAnsi"/>
+                <w:sz w:val="22"/>
+                <w:szCs w:val="22"/>
+              </w:rPr>
+            </w:pPr>
+            <w:r>
+              <w:rPr>
+                <w:rFonts w:cstheme="minorHAnsi"/>
+              </w:rPr>
+              <w:t>Primary Key</w:t>
+            </w:r>
+          </w:p>
+        </w:tc>
+        <w:tc>
+          <w:tcPr>
+            <w:tcW w:w="968" w:type="pct"/>
+          </w:tcPr>
+          <w:p>
+            <w:pPr>
+              <w:rPr>
+                <w:rFonts w:cstheme="minorHAnsi"/>
+                <w:sz w:val="22"/>
+                <w:szCs w:val="22"/>
+              </w:rPr>
+            </w:pPr>
+          </w:p>
+        </w:tc>
+      </w:tr>
+      <w:tr>
+        <w:tc>
+          <w:tcPr>
+            <w:tcW w:w="1250" w:type="pct"/>
+          </w:tcPr>
+          <w:p>
+            <w:pPr>
+              <w:rPr>
+                <w:rFonts w:eastAsia="Batang" w:cstheme="minorHAnsi"/>
+                <w:sz w:val="22"/>
+                <w:szCs w:val="22"/>
+              </w:rPr>
+            </w:pPr>
+            <w:proofErr w:type="spellStart"/>
+            <w:r>
+              <w:rPr>
+                <w:rFonts w:eastAsia="Batang" w:cstheme="minorHAnsi"/>
+                <w:sz w:val="22"/>
+                <w:szCs w:val="22"/>
+              </w:rPr>
+              <w:t>surveyTitle</w:t>
+            </w:r>
+            <w:proofErr w:type="spellEnd"/>
+          </w:p>
+        </w:tc>
+        <w:tc>
+          <w:tcPr>
+            <w:tcW w:w="726" w:type="pct"/>
+          </w:tcPr>
+          <w:p>
+            <w:pPr>
+              <w:rPr>
+                <w:rFonts w:cstheme="minorHAnsi"/>
+                <w:sz w:val="22"/>
+                <w:szCs w:val="22"/>
+              </w:rPr>
+            </w:pPr>
+            <w:proofErr w:type="spellStart"/>
+            <w:r>
+              <w:rPr>
+                <w:rFonts w:cstheme="minorHAnsi"/>
+              </w:rPr>
+              <w:t>varchar</w:t>
+            </w:r>
+            <w:proofErr w:type="spellEnd"/>
+            <w:r>
+              <w:rPr>
+                <w:rFonts w:cstheme="minorHAnsi"/>
+              </w:rPr>
+              <w:t>(255)</w:t>
+            </w:r>
+          </w:p>
+        </w:tc>
+        <w:tc>
+          <w:tcPr>
+            <w:tcW w:w="2056" w:type="pct"/>
+          </w:tcPr>
+          <w:p>
+            <w:pPr>
+              <w:rPr>
+                <w:rFonts w:cstheme="minorHAnsi"/>
+                <w:sz w:val="22"/>
+                <w:szCs w:val="22"/>
+              </w:rPr>
+            </w:pPr>
+            <w:r>
+              <w:rPr>
+                <w:rFonts w:cstheme="minorHAnsi"/>
+              </w:rPr>
+              <w:t>Title of the survey</w:t>
+            </w:r>
+          </w:p>
+        </w:tc>
+        <w:tc>
+          <w:tcPr>
+            <w:tcW w:w="968" w:type="pct"/>
+          </w:tcPr>
+          <w:p>
+            <w:pPr>
+              <w:rPr>
+                <w:rFonts w:cstheme="minorHAnsi"/>
+                <w:sz w:val="22"/>
+                <w:szCs w:val="22"/>
+              </w:rPr>
+            </w:pPr>
+          </w:p>
+        </w:tc>
+      </w:tr>
+      <w:tr>
+        <w:tc>
+          <w:tcPr>
+            <w:tcW w:w="1250" w:type="pct"/>
+          </w:tcPr>
+          <w:p>
+            <w:pPr>
+              <w:rPr>
+                <w:rFonts w:eastAsia="Batang" w:cstheme="minorHAnsi"/>
+                <w:sz w:val="22"/>
+                <w:szCs w:val="22"/>
+              </w:rPr>
+            </w:pPr>
+            <w:proofErr w:type="spellStart"/>
+            <w:r>
+              <w:rPr>
+                <w:rFonts w:eastAsia="Batang" w:cstheme="minorHAnsi"/>
+                <w:sz w:val="22"/>
+                <w:szCs w:val="22"/>
+              </w:rPr>
+              <w:t>surveyDescription</w:t>
+            </w:r>
+            <w:proofErr w:type="spellEnd"/>
+          </w:p>
+        </w:tc>
+        <w:tc>
+          <w:tcPr>
+            <w:tcW w:w="726" w:type="pct"/>
+          </w:tcPr>
+          <w:p>
+            <w:pPr>
+              <w:rPr>
+                <w:rFonts w:cstheme="minorHAnsi"/>
+                <w:sz w:val="22"/>
+                <w:szCs w:val="22"/>
+              </w:rPr>
+            </w:pPr>
+            <w:proofErr w:type="spellStart"/>
+            <w:r>
+              <w:rPr>
+                <w:rFonts w:cstheme="minorHAnsi"/>
+              </w:rPr>
+              <w:t>varchar</w:t>
+            </w:r>
+            <w:proofErr w:type="spellEnd"/>
+            <w:r>
+              <w:rPr>
+                <w:rFonts w:cstheme="minorHAnsi"/>
+              </w:rPr>
+              <w:t>(255)</w:t>
+            </w:r>
+          </w:p>
+        </w:tc>
+        <w:tc>
+          <w:tcPr>
+            <w:tcW w:w="2056" w:type="pct"/>
+          </w:tcPr>
+          <w:p>
+            <w:pPr>
+              <w:rPr>
+                <w:rFonts w:cstheme="minorHAnsi"/>
+                <w:sz w:val="22"/>
+                <w:szCs w:val="22"/>
+              </w:rPr>
+            </w:pPr>
+            <w:r>
+              <w:rPr>
+                <w:rFonts w:cstheme="minorHAnsi"/>
+              </w:rPr>
+              <w:t>Description of survey</w:t>
+            </w:r>
+          </w:p>
+        </w:tc>
+        <w:tc>
+          <w:tcPr>
+            <w:tcW w:w="968" w:type="pct"/>
+          </w:tcPr>
+          <w:p>
+            <w:pPr>
+              <w:rPr>
+                <w:rFonts w:cstheme="minorHAnsi"/>
+                <w:sz w:val="22"/>
+                <w:szCs w:val="22"/>
+              </w:rPr>
+            </w:pPr>
+          </w:p>
+        </w:tc>
+      </w:tr>
+      <w:tr>
+        <w:tc>
+          <w:tcPr>
+            <w:tcW w:w="1250" w:type="pct"/>
+          </w:tcPr>
+          <w:p>
+            <w:pPr>
+              <w:rPr>
+                <w:rFonts w:eastAsia="Batang" w:cstheme="minorHAnsi"/>
+                <w:sz w:val="22"/>
+                <w:szCs w:val="22"/>
+              </w:rPr>
+            </w:pPr>
+            <w:proofErr w:type="spellStart"/>
+            <w:r>
+              <w:rPr>
+                <w:rFonts w:eastAsia="Batang" w:cstheme="minorHAnsi"/>
+                <w:sz w:val="22"/>
+                <w:szCs w:val="22"/>
+              </w:rPr>
+              <w:t>surveyStatus</w:t>
+            </w:r>
+            <w:proofErr w:type="spellEnd"/>
+          </w:p>
+        </w:tc>
+        <w:tc>
+          <w:tcPr>
+            <w:tcW w:w="726" w:type="pct"/>
+          </w:tcPr>
+          <w:p>
+            <w:pPr>
+              <w:rPr>
+                <w:rFonts w:cstheme="minorHAnsi"/>
+                <w:sz w:val="22"/>
+                <w:szCs w:val="22"/>
+              </w:rPr>
+            </w:pPr>
+            <w:proofErr w:type="spellStart"/>
+            <w:r>
+              <w:rPr>
+                <w:rFonts w:cstheme="minorHAnsi"/>
+              </w:rPr>
+              <w:t>bool</w:t>
+            </w:r>
+            <w:proofErr w:type="spellEnd"/>
+          </w:p>
+        </w:tc>
+        <w:tc>
+          <w:tcPr>
+            <w:tcW w:w="2056" w:type="pct"/>
+          </w:tcPr>
+          <w:p>
+            <w:pPr>
+              <w:rPr>
+                <w:rFonts w:cstheme="minorHAnsi"/>
+                <w:sz w:val="22"/>
+                <w:szCs w:val="22"/>
+              </w:rPr>
+            </w:pPr>
+            <w:r>
+              <w:rPr>
+                <w:rFonts w:cstheme="minorHAnsi"/>
+              </w:rPr>
+              <w:t>Is survey open or closed</w:t>
+            </w:r>
+          </w:p>
+        </w:tc>
+        <w:tc>
+          <w:tcPr>
+            <w:tcW w:w="968" w:type="pct"/>
+          </w:tcPr>
+          <w:p>
+            <w:pPr>
+              <w:rPr>
+                <w:rFonts w:cstheme="minorHAnsi"/>
+              </w:rPr>
+            </w:pPr>
+            <w:r>
+              <w:rPr>
+                <w:rFonts w:cstheme="minorHAnsi"/>
+              </w:rPr>
+              <w:t>True : open</w:t>
+            </w:r>
+          </w:p>
+          <w:p>
+            <w:pPr>
+              <w:rPr>
+                <w:rFonts w:cstheme="minorHAnsi"/>
+                <w:sz w:val="22"/>
+                <w:szCs w:val="22"/>
+              </w:rPr>
+            </w:pPr>
+            <w:r>
+              <w:rPr>
+                <w:rFonts w:cstheme="minorHAnsi"/>
+              </w:rPr>
+              <w:t>False : closed</w:t>
+            </w:r>
+          </w:p>
+        </w:tc>
+      </w:tr>
+      <w:tr>
+        <w:tc>
+          <w:tcPr>
+            <w:tcW w:w="1250" w:type="pct"/>
+          </w:tcPr>
+          <w:p>
+            <w:pPr>
+              <w:rPr>
+                <w:rFonts w:eastAsia="Batang" w:cstheme="minorHAnsi"/>
+                <w:sz w:val="22"/>
+                <w:szCs w:val="22"/>
+              </w:rPr>
+            </w:pPr>
+            <w:proofErr w:type="spellStart"/>
+            <w:r>
+              <w:rPr>
+                <w:rFonts w:eastAsia="Batang" w:cstheme="minorHAnsi"/>
+                <w:sz w:val="22"/>
+                <w:szCs w:val="22"/>
+              </w:rPr>
+              <w:t>surveyCreated</w:t>
+            </w:r>
+            <w:proofErr w:type="spellEnd"/>
+          </w:p>
+        </w:tc>
+        <w:tc>
+          <w:tcPr>
+            <w:tcW w:w="726" w:type="pct"/>
+          </w:tcPr>
+          <w:p>
+            <w:pPr>
+              <w:rPr>
+                <w:rFonts w:cstheme="minorHAnsi"/>
+                <w:sz w:val="22"/>
+                <w:szCs w:val="22"/>
+              </w:rPr>
+            </w:pPr>
+            <w:r>
+              <w:rPr>
+                <w:rFonts w:cstheme="minorHAnsi"/>
+              </w:rPr>
+              <w:t>timestamp</w:t>
+            </w:r>
+          </w:p>
+        </w:tc>
+        <w:tc>
+          <w:tcPr>
+            <w:tcW w:w="2056" w:type="pct"/>
+          </w:tcPr>
+          <w:p>
+            <w:pPr>
+              <w:rPr>
+                <w:rFonts w:cstheme="minorHAnsi"/>
+                <w:sz w:val="22"/>
+                <w:szCs w:val="22"/>
+              </w:rPr>
+            </w:pPr>
+            <w:r>
+              <w:rPr>
+                <w:rFonts w:cstheme="minorHAnsi"/>
+              </w:rPr>
+              <w:t>Date the survey was created</w:t>
+            </w:r>
+          </w:p>
+        </w:tc>
+        <w:tc>
+          <w:tcPr>
+            <w:tcW w:w="968" w:type="pct"/>
+          </w:tcPr>
+          <w:p>
+            <w:pPr>
+              <w:rPr>
+                <w:rFonts w:cstheme="minorHAnsi"/>
+                <w:sz w:val="22"/>
+                <w:szCs w:val="22"/>
+              </w:rPr>
+            </w:pPr>
+          </w:p>
+        </w:tc>
+      </w:tr>
+      <w:tr>
+        <w:tc>
+          <w:tcPr>
+            <w:tcW w:w="1250" w:type="pct"/>
+          </w:tcPr>
+          <w:p>
+            <w:pPr>
+              <w:autoSpaceDE w:val="0"/>
+              <w:autoSpaceDN w:val="0"/>
+              <w:adjustRightInd w:val="0"/>
+              <w:ind w:left="720" w:hanging="720"/>
+              <w:rPr>
+                <w:rFonts w:eastAsia="Batang" w:cstheme="minorHAnsi"/>
+                <w:sz w:val="22"/>
+                <w:szCs w:val="22"/>
+              </w:rPr>
+            </w:pPr>
+            <w:proofErr w:type="spellStart"/>
+            <w:r>
+              <w:rPr>
+                <w:rFonts w:eastAsia="Batang" w:cstheme="minorHAnsi"/>
+                <w:sz w:val="22"/>
+                <w:szCs w:val="22"/>
+              </w:rPr>
+              <w:t>surveyStartDate</w:t>
+            </w:r>
+            <w:proofErr w:type="spellEnd"/>
+          </w:p>
+        </w:tc>
+        <w:tc>
+          <w:tcPr>
+            <w:tcW w:w="726" w:type="pct"/>
+          </w:tcPr>
+          <w:p>
+            <w:pPr>
+              <w:rPr>
+                <w:rFonts w:cstheme="minorHAnsi"/>
+                <w:sz w:val="22"/>
+                <w:szCs w:val="22"/>
+              </w:rPr>
+            </w:pPr>
+            <w:r>
+              <w:rPr>
+                <w:rFonts w:cstheme="minorHAnsi"/>
+              </w:rPr>
+              <w:t>timestamp</w:t>
+            </w:r>
+          </w:p>
+        </w:tc>
+        <w:tc>
+          <w:tcPr>
+            <w:tcW w:w="2056" w:type="pct"/>
+          </w:tcPr>
+          <w:p>
+            <w:pPr>
+              <w:rPr>
+                <w:rFonts w:cstheme="minorHAnsi"/>
+                <w:sz w:val="22"/>
+                <w:szCs w:val="22"/>
+              </w:rPr>
+            </w:pPr>
+            <w:r>
+              <w:rPr>
+                <w:rFonts w:cstheme="minorHAnsi"/>
+              </w:rPr>
+              <w:t>Date the survey opens</w:t>
+            </w:r>
+          </w:p>
+        </w:tc>
+        <w:tc>
+          <w:tcPr>
+            <w:tcW w:w="968" w:type="pct"/>
+          </w:tcPr>
+          <w:p>
+            <w:pPr>
+              <w:rPr>
+                <w:rFonts w:cstheme="minorHAnsi"/>
+                <w:sz w:val="22"/>
+                <w:szCs w:val="22"/>
+              </w:rPr>
+            </w:pPr>
+          </w:p>
+        </w:tc>
+      </w:tr>
+      <w:tr>
+        <w:tc>
+          <w:tcPr>
+            <w:tcW w:w="1250" w:type="pct"/>
+          </w:tcPr>
+          <w:p>
+            <w:pPr>
+              <w:autoSpaceDE w:val="0"/>
+              <w:autoSpaceDN w:val="0"/>
+              <w:adjustRightInd w:val="0"/>
+              <w:ind w:left="720" w:hanging="720"/>
+              <w:rPr>
+                <w:rFonts w:eastAsia="Batang" w:cstheme="minorHAnsi"/>
+                <w:sz w:val="22"/>
+                <w:szCs w:val="22"/>
+              </w:rPr>
+            </w:pPr>
+            <w:proofErr w:type="spellStart"/>
+            <w:r>
+              <w:rPr>
+                <w:rFonts w:eastAsia="Batang" w:cstheme="minorHAnsi"/>
+                <w:sz w:val="22"/>
+                <w:szCs w:val="22"/>
+              </w:rPr>
+              <w:t>survey</w:t>
+            </w:r>
+            <w:r>
+              <w:rPr>
+                <w:rFonts w:eastAsia="Batang" w:cstheme="minorHAnsi"/>
+              </w:rPr>
+              <w:t>End</w:t>
+            </w:r>
+            <w:r>
+              <w:rPr>
+                <w:rFonts w:eastAsia="Batang" w:cstheme="minorHAnsi"/>
+                <w:sz w:val="22"/>
+                <w:szCs w:val="22"/>
+              </w:rPr>
+              <w:t>Date</w:t>
+            </w:r>
+            <w:proofErr w:type="spellEnd"/>
+          </w:p>
+        </w:tc>
+        <w:tc>
+          <w:tcPr>
+            <w:tcW w:w="726" w:type="pct"/>
+          </w:tcPr>
+          <w:p>
+            <w:pPr>
+              <w:rPr>
+                <w:rFonts w:cstheme="minorHAnsi"/>
+                <w:sz w:val="22"/>
+                <w:szCs w:val="22"/>
+              </w:rPr>
+            </w:pPr>
+            <w:r>
+              <w:rPr>
+                <w:rFonts w:cstheme="minorHAnsi"/>
+              </w:rPr>
+              <w:t>timestamp</w:t>
+            </w:r>
+          </w:p>
+        </w:tc>
+        <w:tc>
+          <w:tcPr>
+            <w:tcW w:w="2056" w:type="pct"/>
+          </w:tcPr>
+          <w:p>
+            <w:pPr>
+              <w:rPr>
+                <w:rFonts w:cstheme="minorHAnsi"/>
+                <w:sz w:val="22"/>
+                <w:szCs w:val="22"/>
+              </w:rPr>
+            </w:pPr>
+            <w:r>
+              <w:rPr>
+                <w:rFonts w:cstheme="minorHAnsi"/>
+              </w:rPr>
+              <w:t>Date the survey ends</w:t>
+            </w:r>
+          </w:p>
+        </w:tc>
+        <w:tc>
+          <w:tcPr>
+            <w:tcW w:w="968" w:type="pct"/>
+          </w:tcPr>
+          <w:p>
+            <w:pPr>
+              <w:rPr>
+                <w:rFonts w:cstheme="minorHAnsi"/>
+                <w:sz w:val="22"/>
+                <w:szCs w:val="22"/>
+              </w:rPr>
+            </w:pPr>
+          </w:p>
+        </w:tc>
+      </w:tr>
+      <w:tr>
+        <w:tc>
+          <w:tcPr>
+            <w:tcW w:w="1250" w:type="pct"/>
+          </w:tcPr>
+          <w:p>
+            <w:pPr>
+              <w:autoSpaceDE w:val="0"/>
+              <w:autoSpaceDN w:val="0"/>
+              <w:adjustRightInd w:val="0"/>
+              <w:ind w:left="720" w:hanging="720"/>
+              <w:rPr>
+                <w:rFonts w:cstheme="minorHAnsi"/>
+                <w:sz w:val="22"/>
+                <w:szCs w:val="22"/>
+              </w:rPr>
+            </w:pPr>
+            <w:proofErr w:type="spellStart"/>
+            <w:r>
+              <w:rPr>
+                <w:rFonts w:cstheme="minorHAnsi"/>
+              </w:rPr>
+              <w:t>user_Id</w:t>
+            </w:r>
+            <w:proofErr w:type="spellEnd"/>
+          </w:p>
+        </w:tc>
+        <w:tc>
+          <w:tcPr>
+            <w:tcW w:w="726" w:type="pct"/>
+          </w:tcPr>
+          <w:p>
+            <w:pPr>
+              <w:rPr>
+                <w:rFonts w:cstheme="minorHAnsi"/>
+                <w:sz w:val="22"/>
+                <w:szCs w:val="22"/>
+              </w:rPr>
+            </w:pPr>
+            <w:r>
+              <w:rPr>
+                <w:rFonts w:cstheme="minorHAnsi"/>
+              </w:rPr>
+              <w:t>int4(10)</w:t>
+            </w:r>
+          </w:p>
+        </w:tc>
+        <w:tc>
+          <w:tcPr>
+            <w:tcW w:w="2056" w:type="pct"/>
+          </w:tcPr>
+          <w:p>
+            <w:pPr>
+              <w:rPr>
+                <w:rFonts w:cstheme="minorHAnsi"/>
+                <w:sz w:val="22"/>
+                <w:szCs w:val="22"/>
+              </w:rPr>
+            </w:pPr>
+            <w:r>
+              <w:rPr>
+                <w:rFonts w:cstheme="minorHAnsi"/>
+              </w:rPr>
+              <w:t>Foreign Key</w:t>
+            </w:r>
+          </w:p>
+        </w:tc>
+        <w:tc>
+          <w:tcPr>
+            <w:tcW w:w="968" w:type="pct"/>
+          </w:tcPr>
+          <w:p>
+            <w:pPr>
+              <w:rPr>
+                <w:rFonts w:cstheme="minorHAnsi"/>
+                <w:sz w:val="22"/>
+                <w:szCs w:val="22"/>
+              </w:rPr>
+            </w:pPr>
+          </w:p>
+        </w:tc>
+      </w:tr>
+    </w:tbl>
+    <w:p/>
+    <w:tbl>
+      <w:tblPr>
+        <w:tblStyle w:val="TableGrid"/>
+        <w:tblpPr w:leftFromText="180" w:rightFromText="180" w:vertAnchor="text" w:horzAnchor="margin" w:tblpY="132"/>
+        <w:tblW w:w="5000" w:type="pct"/>
+        <w:tblLook w:val="04A0" w:firstRow="1" w:lastRow="0" w:firstColumn="1" w:lastColumn="0" w:noHBand="0" w:noVBand="1"/>
+      </w:tblPr>
+      <w:tblGrid>
+        <w:gridCol w:w="3196"/>
+        <w:gridCol w:w="1591"/>
+        <w:gridCol w:w="2081"/>
+        <w:gridCol w:w="2368"/>
+      </w:tblGrid>
+      <w:tr>
+        <w:tc>
+          <w:tcPr>
+            <w:tcW w:w="5000" w:type="pct"/>
+            <w:gridSpan w:val="4"/>
+          </w:tcPr>
+          <w:p>
+            <w:pPr>
+              <w:rPr>
+                <w:rFonts w:cstheme="minorHAnsi"/>
+                <w:b/>
+                <w:sz w:val="22"/>
+                <w:szCs w:val="22"/>
+              </w:rPr>
+            </w:pPr>
+            <w:proofErr w:type="spellStart"/>
+            <w:r>
+              <w:rPr>
+                <w:rFonts w:cstheme="minorHAnsi"/>
+                <w:b/>
+                <w:sz w:val="22"/>
+                <w:szCs w:val="22"/>
+              </w:rPr>
+              <w:t>Survey</w:t>
+            </w:r>
+            <w:r>
+              <w:rPr>
+                <w:rFonts w:cstheme="minorHAnsi"/>
+                <w:b/>
+              </w:rPr>
+              <w:t>Question</w:t>
+            </w:r>
+            <w:proofErr w:type="spellEnd"/>
+          </w:p>
+        </w:tc>
+      </w:tr>
+      <w:tr>
+        <w:tc>
+          <w:tcPr>
+            <w:tcW w:w="1324" w:type="pct"/>
+          </w:tcPr>
+          <w:p>
+            <w:pPr>
+              <w:rPr>
+                <w:rFonts w:cstheme="minorHAnsi"/>
+                <w:b/>
+                <w:sz w:val="22"/>
+                <w:szCs w:val="22"/>
+              </w:rPr>
+            </w:pPr>
+            <w:r>
+              <w:rPr>
+                <w:rFonts w:cstheme="minorHAnsi"/>
+                <w:b/>
+                <w:sz w:val="22"/>
+                <w:szCs w:val="22"/>
+              </w:rPr>
+              <w:t>Field Name</w:t>
+            </w:r>
+          </w:p>
+        </w:tc>
+        <w:tc>
+          <w:tcPr>
+            <w:tcW w:w="701" w:type="pct"/>
+          </w:tcPr>
+          <w:p>
+            <w:pPr>
+              <w:rPr>
+                <w:rFonts w:cstheme="minorHAnsi"/>
+                <w:b/>
+                <w:sz w:val="22"/>
+                <w:szCs w:val="22"/>
+              </w:rPr>
+            </w:pPr>
+            <w:r>
+              <w:rPr>
+                <w:rFonts w:cstheme="minorHAnsi"/>
+                <w:b/>
+                <w:sz w:val="22"/>
+                <w:szCs w:val="22"/>
+              </w:rPr>
+              <w:t>Data Type</w:t>
+            </w:r>
+          </w:p>
+        </w:tc>
+        <w:tc>
+          <w:tcPr>
+            <w:tcW w:w="1410" w:type="pct"/>
+          </w:tcPr>
+          <w:p>
+            <w:pPr>
+              <w:rPr>
+                <w:rFonts w:cstheme="minorHAnsi"/>
+                <w:b/>
+                <w:sz w:val="22"/>
+                <w:szCs w:val="22"/>
+              </w:rPr>
+            </w:pPr>
+            <w:r>
+              <w:rPr>
+                <w:rFonts w:cstheme="minorHAnsi"/>
+                <w:b/>
+                <w:sz w:val="22"/>
+                <w:szCs w:val="22"/>
+              </w:rPr>
+              <w:t>Description</w:t>
+            </w:r>
+          </w:p>
+        </w:tc>
+        <w:tc>
+          <w:tcPr>
+            <w:tcW w:w="1565" w:type="pct"/>
+          </w:tcPr>
+          <w:p>
+            <w:pPr>
+              <w:rPr>
+                <w:rFonts w:cstheme="minorHAnsi"/>
+                <w:b/>
+                <w:sz w:val="22"/>
+                <w:szCs w:val="22"/>
+              </w:rPr>
+            </w:pPr>
+            <w:r>
+              <w:rPr>
+                <w:rFonts w:cstheme="minorHAnsi"/>
+                <w:b/>
+              </w:rPr>
+              <w:t>Possible Values</w:t>
+            </w:r>
+          </w:p>
+        </w:tc>
+      </w:tr>
+      <w:tr>
+        <w:tc>
+          <w:tcPr>
+            <w:tcW w:w="1324" w:type="pct"/>
+          </w:tcPr>
+          <w:p>
+            <w:pPr>
+              <w:rPr>
+                <w:rFonts w:eastAsia="Batang" w:cstheme="minorHAnsi"/>
+                <w:sz w:val="22"/>
+                <w:szCs w:val="22"/>
+              </w:rPr>
+            </w:pPr>
+            <w:r>
+              <w:rPr>
+                <w:rFonts w:eastAsia="Batang" w:cstheme="minorHAnsi"/>
+              </w:rPr>
+              <w:t>I</w:t>
+            </w:r>
+            <w:r>
+              <w:rPr>
+                <w:rFonts w:eastAsia="Batang" w:cstheme="minorHAnsi"/>
+                <w:sz w:val="22"/>
+                <w:szCs w:val="22"/>
+              </w:rPr>
+              <w:t>d</w:t>
+            </w:r>
+          </w:p>
+        </w:tc>
+        <w:tc>
+          <w:tcPr>
+            <w:tcW w:w="701" w:type="pct"/>
+          </w:tcPr>
+          <w:p>
+            <w:pPr>
+              <w:rPr>
+                <w:rFonts w:cstheme="minorHAnsi"/>
+                <w:sz w:val="22"/>
+                <w:szCs w:val="22"/>
+              </w:rPr>
+            </w:pPr>
+            <w:r>
+              <w:rPr>
+                <w:rFonts w:cstheme="minorHAnsi"/>
+              </w:rPr>
+              <w:t>int4(10)</w:t>
+            </w:r>
+          </w:p>
+        </w:tc>
+        <w:tc>
+          <w:tcPr>
+            <w:tcW w:w="1410" w:type="pct"/>
+          </w:tcPr>
+          <w:p>
+            <w:pPr>
+              <w:rPr>
+                <w:rFonts w:cstheme="minorHAnsi"/>
+                <w:sz w:val="22"/>
+                <w:szCs w:val="22"/>
+              </w:rPr>
+            </w:pPr>
+            <w:r>
+              <w:rPr>
+                <w:rFonts w:cstheme="minorHAnsi"/>
+              </w:rPr>
+              <w:t>Primary Key</w:t>
+            </w:r>
+          </w:p>
+        </w:tc>
+        <w:tc>
+          <w:tcPr>
+            <w:tcW w:w="1565" w:type="pct"/>
+          </w:tcPr>
+          <w:p>
+            <w:pPr>
+              <w:rPr>
+                <w:rFonts w:cstheme="minorHAnsi"/>
+                <w:sz w:val="22"/>
+                <w:szCs w:val="22"/>
+              </w:rPr>
+            </w:pPr>
+          </w:p>
+        </w:tc>
+      </w:tr>
+      <w:tr>
+        <w:tc>
+          <w:tcPr>
+            <w:tcW w:w="1324" w:type="pct"/>
+          </w:tcPr>
+          <w:p>
+            <w:pPr>
+              <w:rPr>
+                <w:rFonts w:eastAsia="Batang" w:cstheme="minorHAnsi"/>
+                <w:sz w:val="22"/>
+                <w:szCs w:val="22"/>
+              </w:rPr>
+            </w:pPr>
+            <w:proofErr w:type="spellStart"/>
+            <w:r>
+              <w:rPr>
+                <w:rFonts w:eastAsia="Batang" w:cstheme="minorHAnsi"/>
+                <w:sz w:val="22"/>
+                <w:szCs w:val="22"/>
+              </w:rPr>
+              <w:t>survey</w:t>
+            </w:r>
+            <w:r>
+              <w:rPr>
+                <w:rFonts w:eastAsia="Batang" w:cstheme="minorHAnsi"/>
+              </w:rPr>
+              <w:t>QuestionType</w:t>
+            </w:r>
+            <w:proofErr w:type="spellEnd"/>
+          </w:p>
+        </w:tc>
+        <w:tc>
+          <w:tcPr>
+            <w:tcW w:w="701" w:type="pct"/>
+          </w:tcPr>
+          <w:p>
+            <w:pPr>
+              <w:rPr>
+                <w:rFonts w:cstheme="minorHAnsi"/>
+                <w:sz w:val="22"/>
+                <w:szCs w:val="22"/>
+              </w:rPr>
+            </w:pPr>
+            <w:r>
+              <w:rPr>
+                <w:rFonts w:cstheme="minorHAnsi"/>
+              </w:rPr>
+              <w:t>int4(10))</w:t>
+            </w:r>
+          </w:p>
+        </w:tc>
+        <w:tc>
+          <w:tcPr>
+            <w:tcW w:w="1410" w:type="pct"/>
+          </w:tcPr>
+          <w:p>
+            <w:pPr>
+              <w:rPr>
+                <w:rFonts w:cstheme="minorHAnsi"/>
+                <w:sz w:val="22"/>
+                <w:szCs w:val="22"/>
+              </w:rPr>
+            </w:pPr>
+            <w:r>
+              <w:rPr>
+                <w:rFonts w:cstheme="minorHAnsi"/>
+              </w:rPr>
+              <w:t>Type of survey question</w:t>
+            </w:r>
+          </w:p>
+        </w:tc>
+        <w:tc>
+          <w:tcPr>
+            <w:tcW w:w="1565" w:type="pct"/>
+          </w:tcPr>
+          <w:p>
+            <w:pPr>
+              <w:rPr>
+                <w:rFonts w:cstheme="minorHAnsi"/>
+              </w:rPr>
+            </w:pPr>
+            <w:r>
+              <w:rPr>
+                <w:rFonts w:cstheme="minorHAnsi"/>
+              </w:rPr>
+              <w:t>0 : Radio button</w:t>
+            </w:r>
+          </w:p>
+          <w:p>
+            <w:pPr>
+              <w:rPr>
+                <w:rFonts w:cstheme="minorHAnsi"/>
+              </w:rPr>
+            </w:pPr>
+            <w:r>
+              <w:rPr>
+                <w:rFonts w:cstheme="minorHAnsi"/>
+              </w:rPr>
+              <w:t>1 : Checkbox</w:t>
+            </w:r>
+          </w:p>
+          <w:p>
+            <w:pPr>
+              <w:rPr>
+                <w:rFonts w:cstheme="minorHAnsi"/>
+              </w:rPr>
+            </w:pPr>
+            <w:r>
+              <w:rPr>
+                <w:rFonts w:cstheme="minorHAnsi"/>
+              </w:rPr>
+              <w:t>2 : Scale Slider</w:t>
+            </w:r>
+          </w:p>
+          <w:p>
+            <w:pPr>
+              <w:rPr>
+                <w:rFonts w:cstheme="minorHAnsi"/>
+              </w:rPr>
+            </w:pPr>
+            <w:r>
+              <w:rPr>
+                <w:rFonts w:cstheme="minorHAnsi"/>
+              </w:rPr>
+              <w:t>3 : Numerical Input</w:t>
+            </w:r>
+          </w:p>
+          <w:p>
+            <w:pPr>
+              <w:rPr>
+                <w:rFonts w:cstheme="minorHAnsi"/>
+              </w:rPr>
+            </w:pPr>
+            <w:r>
+              <w:rPr>
+                <w:rFonts w:cstheme="minorHAnsi"/>
+              </w:rPr>
+              <w:t>4 : Date Input</w:t>
+            </w:r>
+          </w:p>
+          <w:p>
+            <w:pPr>
+              <w:rPr>
+                <w:rFonts w:cstheme="minorHAnsi"/>
+                <w:sz w:val="22"/>
+                <w:szCs w:val="22"/>
+              </w:rPr>
+            </w:pPr>
+            <w:r>
+              <w:rPr>
+                <w:rFonts w:cstheme="minorHAnsi"/>
+              </w:rPr>
+              <w:t>5 : Scale Radio Button</w:t>
+            </w:r>
+          </w:p>
+        </w:tc>
+      </w:tr>
+      <w:tr>
+        <w:tc>
+          <w:tcPr>
+            <w:tcW w:w="1324" w:type="pct"/>
+          </w:tcPr>
+          <w:p>
+            <w:pPr>
+              <w:rPr>
+                <w:rFonts w:eastAsia="Batang" w:cstheme="minorHAnsi"/>
+                <w:sz w:val="22"/>
+                <w:szCs w:val="22"/>
+              </w:rPr>
+            </w:pPr>
+            <w:proofErr w:type="spellStart"/>
+            <w:r>
+              <w:rPr>
+                <w:rFonts w:eastAsia="Batang" w:cstheme="minorHAnsi"/>
+                <w:sz w:val="22"/>
+                <w:szCs w:val="22"/>
+              </w:rPr>
+              <w:t>survey</w:t>
+            </w:r>
+            <w:r>
+              <w:rPr>
+                <w:rFonts w:eastAsia="Batang" w:cstheme="minorHAnsi"/>
+              </w:rPr>
+              <w:t>QuestionIsCompulsory</w:t>
+            </w:r>
+            <w:proofErr w:type="spellEnd"/>
+          </w:p>
+        </w:tc>
+        <w:tc>
+          <w:tcPr>
+            <w:tcW w:w="701" w:type="pct"/>
+          </w:tcPr>
+          <w:p>
+            <w:pPr>
+              <w:rPr>
+                <w:rFonts w:cstheme="minorHAnsi"/>
+                <w:sz w:val="22"/>
+                <w:szCs w:val="22"/>
+              </w:rPr>
+            </w:pPr>
+            <w:proofErr w:type="spellStart"/>
+            <w:r>
+              <w:rPr>
+                <w:rFonts w:cstheme="minorHAnsi"/>
+              </w:rPr>
+              <w:t>bool</w:t>
+            </w:r>
+            <w:proofErr w:type="spellEnd"/>
+          </w:p>
+        </w:tc>
+        <w:tc>
+          <w:tcPr>
+            <w:tcW w:w="1410" w:type="pct"/>
+          </w:tcPr>
+          <w:p>
+            <w:pPr>
+              <w:rPr>
+                <w:rFonts w:cstheme="minorHAnsi"/>
+                <w:sz w:val="22"/>
+                <w:szCs w:val="22"/>
+              </w:rPr>
+            </w:pPr>
+            <w:r>
+              <w:rPr>
+                <w:rFonts w:cstheme="minorHAnsi"/>
+              </w:rPr>
+              <w:t>Is answering the question compulsory or not?</w:t>
+            </w:r>
+          </w:p>
+        </w:tc>
+        <w:tc>
+          <w:tcPr>
+            <w:tcW w:w="1565" w:type="pct"/>
+          </w:tcPr>
+          <w:p>
+            <w:pPr>
+              <w:rPr>
+                <w:rFonts w:cstheme="minorHAnsi"/>
+              </w:rPr>
+            </w:pPr>
+            <w:r>
+              <w:rPr>
+                <w:rFonts w:cstheme="minorHAnsi"/>
+              </w:rPr>
+              <w:t>True : Question compulsory</w:t>
+            </w:r>
+          </w:p>
+          <w:p>
+            <w:pPr>
+              <w:rPr>
+                <w:rFonts w:cstheme="minorHAnsi"/>
+                <w:sz w:val="22"/>
+                <w:szCs w:val="22"/>
+              </w:rPr>
+            </w:pPr>
+            <w:r>
+              <w:rPr>
+                <w:rFonts w:cstheme="minorHAnsi"/>
+              </w:rPr>
+              <w:t>False : Not compulsory</w:t>
+            </w:r>
+          </w:p>
+        </w:tc>
+      </w:tr>
+      <w:tr>
+        <w:tc>
+          <w:tcPr>
+            <w:tcW w:w="1324" w:type="pct"/>
+          </w:tcPr>
+          <w:p>
+            <w:pPr>
+              <w:rPr>
+                <w:rFonts w:eastAsia="Batang" w:cstheme="minorHAnsi"/>
+                <w:sz w:val="22"/>
+                <w:szCs w:val="22"/>
+              </w:rPr>
+            </w:pPr>
+            <w:proofErr w:type="spellStart"/>
+            <w:r>
+              <w:rPr>
+                <w:rFonts w:eastAsia="Batang" w:cstheme="minorHAnsi"/>
+                <w:sz w:val="22"/>
+                <w:szCs w:val="22"/>
+              </w:rPr>
+              <w:t>survey</w:t>
+            </w:r>
+            <w:r>
+              <w:rPr>
+                <w:rFonts w:eastAsia="Batang" w:cstheme="minorHAnsi"/>
+              </w:rPr>
+              <w:t>QuestionTitle</w:t>
+            </w:r>
+            <w:proofErr w:type="spellEnd"/>
+          </w:p>
+        </w:tc>
+        <w:tc>
+          <w:tcPr>
+            <w:tcW w:w="701" w:type="pct"/>
+          </w:tcPr>
+          <w:p>
+            <w:pPr>
+              <w:rPr>
+                <w:rFonts w:cstheme="minorHAnsi"/>
+                <w:sz w:val="22"/>
+                <w:szCs w:val="22"/>
+              </w:rPr>
+            </w:pPr>
+            <w:proofErr w:type="spellStart"/>
+            <w:r>
+              <w:rPr>
+                <w:rFonts w:cstheme="minorHAnsi"/>
+              </w:rPr>
+              <w:t>varchar</w:t>
+            </w:r>
+            <w:proofErr w:type="spellEnd"/>
+            <w:r>
+              <w:rPr>
+                <w:rFonts w:cstheme="minorHAnsi"/>
+              </w:rPr>
+              <w:t>(255)</w:t>
+            </w:r>
+          </w:p>
+        </w:tc>
+        <w:tc>
+          <w:tcPr>
+            <w:tcW w:w="1410" w:type="pct"/>
+          </w:tcPr>
+          <w:p>
+            <w:pPr>
+              <w:rPr>
+                <w:rFonts w:cstheme="minorHAnsi"/>
+                <w:sz w:val="22"/>
+                <w:szCs w:val="22"/>
+              </w:rPr>
+            </w:pPr>
+            <w:r>
+              <w:rPr>
+                <w:rFonts w:cstheme="minorHAnsi"/>
+              </w:rPr>
+              <w:t>Title of survey question</w:t>
+            </w:r>
+          </w:p>
+        </w:tc>
+        <w:tc>
+          <w:tcPr>
+            <w:tcW w:w="1565" w:type="pct"/>
+          </w:tcPr>
+          <w:p>
+            <w:pPr>
+              <w:rPr>
+                <w:rFonts w:cstheme="minorHAnsi"/>
+                <w:sz w:val="22"/>
+                <w:szCs w:val="22"/>
+              </w:rPr>
+            </w:pPr>
+          </w:p>
+        </w:tc>
+      </w:tr>
+      <w:tr>
+        <w:tc>
+          <w:tcPr>
+            <w:tcW w:w="1324" w:type="pct"/>
+          </w:tcPr>
+          <w:p>
+            <w:pPr>
+              <w:rPr>
+                <w:rFonts w:eastAsia="Batang" w:cstheme="minorHAnsi"/>
+                <w:sz w:val="22"/>
+                <w:szCs w:val="22"/>
+              </w:rPr>
+            </w:pPr>
+            <w:proofErr w:type="spellStart"/>
+            <w:r>
+              <w:rPr>
+                <w:rFonts w:eastAsia="Batang" w:cstheme="minorHAnsi"/>
+              </w:rPr>
+              <w:t>s</w:t>
+            </w:r>
+            <w:r>
+              <w:rPr>
+                <w:rFonts w:eastAsia="Batang" w:cstheme="minorHAnsi"/>
+                <w:sz w:val="22"/>
+                <w:szCs w:val="22"/>
+              </w:rPr>
+              <w:t>urvey</w:t>
+            </w:r>
+            <w:r>
+              <w:rPr>
+                <w:rFonts w:eastAsia="Batang" w:cstheme="minorHAnsi"/>
+              </w:rPr>
+              <w:t>_Id</w:t>
+            </w:r>
+            <w:proofErr w:type="spellEnd"/>
+          </w:p>
+        </w:tc>
+        <w:tc>
+          <w:tcPr>
+            <w:tcW w:w="701" w:type="pct"/>
+          </w:tcPr>
+          <w:p>
+            <w:pPr>
+              <w:rPr>
+                <w:rFonts w:cstheme="minorHAnsi"/>
+                <w:sz w:val="22"/>
+                <w:szCs w:val="22"/>
+              </w:rPr>
+            </w:pPr>
+            <w:r>
+              <w:rPr>
+                <w:rFonts w:cstheme="minorHAnsi"/>
+              </w:rPr>
+              <w:t>int4(10))</w:t>
+            </w:r>
+          </w:p>
+        </w:tc>
+        <w:tc>
+          <w:tcPr>
+            <w:tcW w:w="1410" w:type="pct"/>
+          </w:tcPr>
+          <w:p>
+            <w:pPr>
+              <w:rPr>
+                <w:rFonts w:cstheme="minorHAnsi"/>
+                <w:sz w:val="22"/>
+                <w:szCs w:val="22"/>
+              </w:rPr>
+            </w:pPr>
+            <w:r>
+              <w:rPr>
+                <w:rFonts w:cstheme="minorHAnsi"/>
+              </w:rPr>
+              <w:t>Foreign Key</w:t>
+            </w:r>
+          </w:p>
+        </w:tc>
+        <w:tc>
+          <w:tcPr>
+            <w:tcW w:w="1565" w:type="pct"/>
+          </w:tcPr>
+          <w:p>
+            <w:pPr>
+              <w:rPr>
+                <w:rFonts w:cstheme="minorHAnsi"/>
+                <w:sz w:val="22"/>
+                <w:szCs w:val="22"/>
+              </w:rPr>
+            </w:pPr>
+          </w:p>
+        </w:tc>
+      </w:tr>
+    </w:tbl>
+    <w:p/>
+    <w:tbl>
+      <w:tblPr>
+        <w:tblStyle w:val="TableGrid"/>
+        <w:tblpPr w:leftFromText="180" w:rightFromText="180" w:vertAnchor="text" w:horzAnchor="margin" w:tblpY="132"/>
+        <w:tblW w:w="5000" w:type="pct"/>
+        <w:tblLook w:val="04A0" w:firstRow="1" w:lastRow="0" w:firstColumn="1" w:lastColumn="0" w:noHBand="0" w:noVBand="1"/>
+      </w:tblPr>
+      <w:tblGrid>
+        <w:gridCol w:w="3457"/>
+        <w:gridCol w:w="1591"/>
+        <w:gridCol w:w="1950"/>
+        <w:gridCol w:w="2238"/>
+      </w:tblGrid>
+      <w:tr>
+        <w:tc>
+          <w:tcPr>
+            <w:tcW w:w="5000" w:type="pct"/>
+            <w:gridSpan w:val="4"/>
+          </w:tcPr>
+          <w:p>
+            <w:pPr>
+              <w:rPr>
+                <w:rFonts w:cstheme="minorHAnsi"/>
+                <w:b/>
+                <w:sz w:val="22"/>
+                <w:szCs w:val="22"/>
+              </w:rPr>
+            </w:pPr>
+            <w:proofErr w:type="spellStart"/>
+            <w:r>
+              <w:rPr>
+                <w:rFonts w:cstheme="minorHAnsi"/>
+                <w:b/>
+                <w:sz w:val="22"/>
+                <w:szCs w:val="22"/>
+              </w:rPr>
+              <w:t>Survey</w:t>
+            </w:r>
+            <w:r>
+              <w:rPr>
+                <w:rFonts w:cstheme="minorHAnsi"/>
+                <w:b/>
+              </w:rPr>
+              <w:t>Question</w:t>
+            </w:r>
+            <w:r>
+              <w:rPr>
+                <w:rFonts w:cstheme="minorHAnsi"/>
+                <w:b/>
+              </w:rPr>
+              <w:t>Option</w:t>
+            </w:r>
+            <w:proofErr w:type="spellEnd"/>
+          </w:p>
+        </w:tc>
+      </w:tr>
+      <w:tr>
+        <w:tc>
+          <w:tcPr>
+            <w:tcW w:w="1431" w:type="pct"/>
+          </w:tcPr>
+          <w:p>
+            <w:pPr>
+              <w:rPr>
+                <w:rFonts w:cstheme="minorHAnsi"/>
+                <w:b/>
+                <w:sz w:val="22"/>
+                <w:szCs w:val="22"/>
+              </w:rPr>
+            </w:pPr>
+            <w:r>
+              <w:rPr>
+                <w:rFonts w:cstheme="minorHAnsi"/>
+                <w:b/>
+                <w:sz w:val="22"/>
+                <w:szCs w:val="22"/>
+              </w:rPr>
+              <w:t>Field Name</w:t>
+            </w:r>
+          </w:p>
+        </w:tc>
+        <w:tc>
+          <w:tcPr>
+            <w:tcW w:w="665" w:type="pct"/>
+          </w:tcPr>
+          <w:p>
+            <w:pPr>
+              <w:rPr>
+                <w:rFonts w:cstheme="minorHAnsi"/>
+                <w:b/>
+                <w:sz w:val="22"/>
+                <w:szCs w:val="22"/>
+              </w:rPr>
+            </w:pPr>
+            <w:r>
+              <w:rPr>
+                <w:rFonts w:cstheme="minorHAnsi"/>
+                <w:b/>
+                <w:sz w:val="22"/>
+                <w:szCs w:val="22"/>
+              </w:rPr>
+              <w:t>Data Type</w:t>
+            </w:r>
+          </w:p>
+        </w:tc>
+        <w:tc>
+          <w:tcPr>
+            <w:tcW w:w="1374" w:type="pct"/>
+          </w:tcPr>
+          <w:p>
+            <w:pPr>
+              <w:rPr>
+                <w:rFonts w:cstheme="minorHAnsi"/>
+                <w:b/>
+                <w:sz w:val="22"/>
+                <w:szCs w:val="22"/>
+              </w:rPr>
+            </w:pPr>
+            <w:r>
+              <w:rPr>
+                <w:rFonts w:cstheme="minorHAnsi"/>
+                <w:b/>
+                <w:sz w:val="22"/>
+                <w:szCs w:val="22"/>
+              </w:rPr>
+              <w:t>Description</w:t>
+            </w:r>
+          </w:p>
+        </w:tc>
+        <w:tc>
+          <w:tcPr>
+            <w:tcW w:w="1529" w:type="pct"/>
+          </w:tcPr>
+          <w:p>
+            <w:pPr>
+              <w:rPr>
+                <w:rFonts w:cstheme="minorHAnsi"/>
+                <w:b/>
+                <w:sz w:val="22"/>
+                <w:szCs w:val="22"/>
+              </w:rPr>
+            </w:pPr>
+            <w:r>
+              <w:rPr>
+                <w:rFonts w:cstheme="minorHAnsi"/>
+                <w:b/>
+              </w:rPr>
+              <w:t>Possible Values</w:t>
+            </w:r>
+          </w:p>
+        </w:tc>
+      </w:tr>
+      <w:tr>
+        <w:tc>
+          <w:tcPr>
+            <w:tcW w:w="1431" w:type="pct"/>
+          </w:tcPr>
+          <w:p>
+            <w:pPr>
+              <w:rPr>
+                <w:rFonts w:eastAsia="Batang" w:cstheme="minorHAnsi"/>
+                <w:sz w:val="22"/>
+                <w:szCs w:val="22"/>
+              </w:rPr>
+            </w:pPr>
+            <w:r>
+              <w:rPr>
+                <w:rFonts w:eastAsia="Batang" w:cstheme="minorHAnsi"/>
+              </w:rPr>
+              <w:t>I</w:t>
+            </w:r>
+            <w:r>
+              <w:rPr>
+                <w:rFonts w:eastAsia="Batang" w:cstheme="minorHAnsi"/>
+                <w:sz w:val="22"/>
+                <w:szCs w:val="22"/>
+              </w:rPr>
+              <w:t>d</w:t>
+            </w:r>
+          </w:p>
+        </w:tc>
+        <w:tc>
+          <w:tcPr>
+            <w:tcW w:w="665" w:type="pct"/>
+          </w:tcPr>
+          <w:p>
+            <w:pPr>
+              <w:rPr>
+                <w:rFonts w:cstheme="minorHAnsi"/>
+                <w:sz w:val="22"/>
+                <w:szCs w:val="22"/>
+              </w:rPr>
+            </w:pPr>
+            <w:r>
+              <w:rPr>
+                <w:rFonts w:cstheme="minorHAnsi"/>
+              </w:rPr>
+              <w:t>int4(10)</w:t>
+            </w:r>
+          </w:p>
+        </w:tc>
+        <w:tc>
+          <w:tcPr>
+            <w:tcW w:w="1374" w:type="pct"/>
+          </w:tcPr>
+          <w:p>
+            <w:pPr>
+              <w:rPr>
+                <w:rFonts w:cstheme="minorHAnsi"/>
+                <w:sz w:val="22"/>
+                <w:szCs w:val="22"/>
+              </w:rPr>
+            </w:pPr>
+            <w:r>
+              <w:rPr>
+                <w:rFonts w:cstheme="minorHAnsi"/>
+              </w:rPr>
+              <w:t>Primary Key</w:t>
+            </w:r>
+          </w:p>
+        </w:tc>
+        <w:tc>
+          <w:tcPr>
+            <w:tcW w:w="1529" w:type="pct"/>
+          </w:tcPr>
+          <w:p>
+            <w:pPr>
+              <w:rPr>
+                <w:rFonts w:cstheme="minorHAnsi"/>
+                <w:sz w:val="22"/>
+                <w:szCs w:val="22"/>
+              </w:rPr>
+            </w:pPr>
+          </w:p>
+        </w:tc>
+      </w:tr>
+      <w:tr>
+        <w:tc>
+          <w:tcPr>
+            <w:tcW w:w="1431" w:type="pct"/>
+          </w:tcPr>
+          <w:p>
+            <w:pPr>
+              <w:rPr>
+                <w:rFonts w:eastAsia="Batang" w:cstheme="minorHAnsi"/>
+                <w:sz w:val="22"/>
+                <w:szCs w:val="22"/>
+              </w:rPr>
+            </w:pPr>
+            <w:proofErr w:type="spellStart"/>
+            <w:r>
+              <w:rPr>
+                <w:rFonts w:eastAsia="Batang" w:cstheme="minorHAnsi"/>
+                <w:sz w:val="22"/>
+                <w:szCs w:val="22"/>
+              </w:rPr>
+              <w:t>survey</w:t>
+            </w:r>
+            <w:r>
+              <w:rPr>
+                <w:rFonts w:eastAsia="Batang" w:cstheme="minorHAnsi"/>
+              </w:rPr>
+              <w:t>QuestionOptionType</w:t>
+            </w:r>
+            <w:proofErr w:type="spellEnd"/>
+          </w:p>
+        </w:tc>
+        <w:tc>
+          <w:tcPr>
+            <w:tcW w:w="665" w:type="pct"/>
+          </w:tcPr>
+          <w:p>
+            <w:pPr>
+              <w:rPr>
+                <w:rFonts w:cstheme="minorHAnsi"/>
+                <w:sz w:val="22"/>
+                <w:szCs w:val="22"/>
+              </w:rPr>
+            </w:pPr>
+            <w:r>
+              <w:rPr>
+                <w:rFonts w:cstheme="minorHAnsi"/>
+              </w:rPr>
+              <w:t>int4(10))</w:t>
+            </w:r>
+          </w:p>
+        </w:tc>
+        <w:tc>
+          <w:tcPr>
+            <w:tcW w:w="1374" w:type="pct"/>
+          </w:tcPr>
+          <w:p>
+            <w:pPr>
+              <w:rPr>
+                <w:rFonts w:cstheme="minorHAnsi"/>
+                <w:sz w:val="22"/>
+                <w:szCs w:val="22"/>
+              </w:rPr>
+            </w:pPr>
+            <w:r>
+              <w:rPr>
+                <w:rFonts w:cstheme="minorHAnsi"/>
+              </w:rPr>
+              <w:t xml:space="preserve">Type of survey question option. </w:t>
+            </w:r>
+            <w:r>
+              <w:rPr>
+                <w:rFonts w:cstheme="minorHAnsi"/>
+              </w:rPr>
+              <w:lastRenderedPageBreak/>
+              <w:t>Follow the question type or a text input</w:t>
+            </w:r>
+          </w:p>
+        </w:tc>
+        <w:tc>
+          <w:tcPr>
+            <w:tcW w:w="1529" w:type="pct"/>
+          </w:tcPr>
+          <w:p>
+            <w:pPr>
+              <w:rPr>
+                <w:rFonts w:cstheme="minorHAnsi"/>
+              </w:rPr>
+            </w:pPr>
+            <w:r>
+              <w:rPr>
+                <w:rFonts w:cstheme="minorHAnsi"/>
+              </w:rPr>
+              <w:lastRenderedPageBreak/>
+              <w:t xml:space="preserve">0 : According to </w:t>
+            </w:r>
+            <w:proofErr w:type="spellStart"/>
+            <w:r>
+              <w:rPr>
+                <w:rFonts w:cstheme="minorHAnsi"/>
+              </w:rPr>
+              <w:t>Qn</w:t>
+            </w:r>
+            <w:proofErr w:type="spellEnd"/>
+            <w:r>
+              <w:rPr>
+                <w:rFonts w:cstheme="minorHAnsi"/>
+              </w:rPr>
+              <w:t xml:space="preserve"> type</w:t>
+            </w:r>
+          </w:p>
+          <w:p>
+            <w:pPr>
+              <w:rPr>
+                <w:rFonts w:cstheme="minorHAnsi"/>
+                <w:sz w:val="22"/>
+                <w:szCs w:val="22"/>
+              </w:rPr>
+            </w:pPr>
+            <w:r>
+              <w:rPr>
+                <w:rFonts w:cstheme="minorHAnsi"/>
+              </w:rPr>
+              <w:lastRenderedPageBreak/>
+              <w:t>1 : Text input</w:t>
+            </w:r>
+          </w:p>
+        </w:tc>
+      </w:tr>
+      <w:tr>
+        <w:tc>
+          <w:tcPr>
+            <w:tcW w:w="1431" w:type="pct"/>
+          </w:tcPr>
+          <w:p>
+            <w:pPr>
+              <w:rPr>
+                <w:rFonts w:eastAsia="Batang" w:cstheme="minorHAnsi"/>
+                <w:sz w:val="22"/>
+                <w:szCs w:val="22"/>
+              </w:rPr>
+            </w:pPr>
+            <w:proofErr w:type="spellStart"/>
+            <w:r>
+              <w:rPr>
+                <w:rFonts w:eastAsia="Batang" w:cstheme="minorHAnsi"/>
+                <w:sz w:val="22"/>
+                <w:szCs w:val="22"/>
+              </w:rPr>
+              <w:lastRenderedPageBreak/>
+              <w:t>survey</w:t>
+            </w:r>
+            <w:r>
+              <w:rPr>
+                <w:rFonts w:eastAsia="Batang" w:cstheme="minorHAnsi"/>
+              </w:rPr>
+              <w:t>QuestionOptionTitle</w:t>
+            </w:r>
+            <w:proofErr w:type="spellEnd"/>
+          </w:p>
+        </w:tc>
+        <w:tc>
+          <w:tcPr>
+            <w:tcW w:w="665" w:type="pct"/>
+          </w:tcPr>
+          <w:p>
+            <w:pPr>
+              <w:rPr>
+                <w:rFonts w:cstheme="minorHAnsi"/>
+                <w:sz w:val="22"/>
+                <w:szCs w:val="22"/>
+              </w:rPr>
+            </w:pPr>
+            <w:proofErr w:type="spellStart"/>
+            <w:r>
+              <w:rPr>
+                <w:rFonts w:cstheme="minorHAnsi"/>
+              </w:rPr>
+              <w:t>varchar</w:t>
+            </w:r>
+            <w:proofErr w:type="spellEnd"/>
+            <w:r>
+              <w:rPr>
+                <w:rFonts w:cstheme="minorHAnsi"/>
+              </w:rPr>
+              <w:t>(255)</w:t>
+            </w:r>
+          </w:p>
+        </w:tc>
+        <w:tc>
+          <w:tcPr>
+            <w:tcW w:w="1374" w:type="pct"/>
+          </w:tcPr>
+          <w:p>
+            <w:pPr>
+              <w:rPr>
+                <w:rFonts w:cstheme="minorHAnsi"/>
+                <w:sz w:val="22"/>
+                <w:szCs w:val="22"/>
+              </w:rPr>
+            </w:pPr>
+            <w:r>
+              <w:rPr>
+                <w:rFonts w:cstheme="minorHAnsi"/>
+              </w:rPr>
+              <w:t>Title of option</w:t>
+            </w:r>
+          </w:p>
+        </w:tc>
+        <w:tc>
+          <w:tcPr>
+            <w:tcW w:w="1529" w:type="pct"/>
+          </w:tcPr>
+          <w:p>
+            <w:pPr>
+              <w:rPr>
+                <w:rFonts w:cstheme="minorHAnsi"/>
+              </w:rPr>
+            </w:pPr>
+            <w:r>
+              <w:rPr>
+                <w:rFonts w:cstheme="minorHAnsi"/>
+              </w:rPr>
+              <w:t>True : Question compulsory</w:t>
+            </w:r>
+          </w:p>
+          <w:p>
+            <w:pPr>
+              <w:rPr>
+                <w:rFonts w:cstheme="minorHAnsi"/>
+                <w:sz w:val="22"/>
+                <w:szCs w:val="22"/>
+              </w:rPr>
+            </w:pPr>
+            <w:r>
+              <w:rPr>
+                <w:rFonts w:cstheme="minorHAnsi"/>
+              </w:rPr>
+              <w:t>False : Not compulsory</w:t>
+            </w:r>
+          </w:p>
+        </w:tc>
+      </w:tr>
+      <w:tr>
+        <w:tc>
+          <w:tcPr>
+            <w:tcW w:w="1431" w:type="pct"/>
+          </w:tcPr>
+          <w:p>
+            <w:pPr>
+              <w:rPr>
+                <w:rFonts w:eastAsia="Batang" w:cstheme="minorHAnsi"/>
+                <w:sz w:val="22"/>
+                <w:szCs w:val="22"/>
+              </w:rPr>
+            </w:pPr>
+            <w:proofErr w:type="spellStart"/>
+            <w:r>
+              <w:rPr>
+                <w:rFonts w:eastAsia="Batang" w:cstheme="minorHAnsi"/>
+                <w:sz w:val="22"/>
+                <w:szCs w:val="22"/>
+              </w:rPr>
+              <w:t>survey</w:t>
+            </w:r>
+            <w:r>
+              <w:rPr>
+                <w:rFonts w:eastAsia="Batang" w:cstheme="minorHAnsi"/>
+              </w:rPr>
+              <w:t>QuestionOptionTitleType</w:t>
+            </w:r>
+            <w:proofErr w:type="spellEnd"/>
+          </w:p>
+        </w:tc>
+        <w:tc>
+          <w:tcPr>
+            <w:tcW w:w="665" w:type="pct"/>
+          </w:tcPr>
+          <w:p>
+            <w:pPr>
+              <w:rPr>
+                <w:rFonts w:cstheme="minorHAnsi"/>
+              </w:rPr>
+            </w:pPr>
+            <w:r>
+              <w:rPr>
+                <w:rFonts w:cstheme="minorHAnsi"/>
+              </w:rPr>
+              <w:t>int4(10))</w:t>
+            </w:r>
+          </w:p>
+        </w:tc>
+        <w:tc>
+          <w:tcPr>
+            <w:tcW w:w="1374" w:type="pct"/>
+          </w:tcPr>
+          <w:p>
+            <w:pPr>
+              <w:rPr>
+                <w:rFonts w:cstheme="minorHAnsi"/>
+                <w:sz w:val="22"/>
+                <w:szCs w:val="22"/>
+              </w:rPr>
+            </w:pPr>
+            <w:r>
+              <w:rPr>
+                <w:rFonts w:cstheme="minorHAnsi"/>
+              </w:rPr>
+              <w:t xml:space="preserve">Text, Link or </w:t>
+            </w:r>
+            <w:proofErr w:type="spellStart"/>
+            <w:r>
+              <w:rPr>
+                <w:rFonts w:cstheme="minorHAnsi"/>
+              </w:rPr>
+              <w:t>Img</w:t>
+            </w:r>
+            <w:proofErr w:type="spellEnd"/>
+          </w:p>
+        </w:tc>
+        <w:tc>
+          <w:tcPr>
+            <w:tcW w:w="1529" w:type="pct"/>
+          </w:tcPr>
+          <w:p>
+            <w:pPr>
+              <w:rPr>
+                <w:rFonts w:cstheme="minorHAnsi"/>
+              </w:rPr>
+            </w:pPr>
+            <w:r>
+              <w:rPr>
+                <w:rFonts w:cstheme="minorHAnsi"/>
+              </w:rPr>
+              <w:t>0 : Text</w:t>
+            </w:r>
+          </w:p>
+          <w:p>
+            <w:pPr>
+              <w:rPr>
+                <w:rFonts w:cstheme="minorHAnsi"/>
+              </w:rPr>
+            </w:pPr>
+            <w:r>
+              <w:rPr>
+                <w:rFonts w:cstheme="minorHAnsi"/>
+              </w:rPr>
+              <w:t>1 : Link</w:t>
+            </w:r>
+          </w:p>
+          <w:p>
+            <w:pPr>
+              <w:rPr>
+                <w:rFonts w:cstheme="minorHAnsi"/>
+                <w:sz w:val="22"/>
+                <w:szCs w:val="22"/>
+              </w:rPr>
+            </w:pPr>
+            <w:r>
+              <w:rPr>
+                <w:rFonts w:cstheme="minorHAnsi"/>
+              </w:rPr>
+              <w:t>2 : Image</w:t>
+            </w:r>
+          </w:p>
+        </w:tc>
+      </w:tr>
+      <w:tr>
+        <w:tc>
+          <w:tcPr>
+            <w:tcW w:w="1431" w:type="pct"/>
+          </w:tcPr>
+          <w:p>
+            <w:pPr>
+              <w:rPr>
+                <w:rFonts w:eastAsia="Batang" w:cstheme="minorHAnsi"/>
+              </w:rPr>
+            </w:pPr>
+            <w:proofErr w:type="spellStart"/>
+            <w:r>
+              <w:rPr>
+                <w:rFonts w:eastAsia="Batang" w:cstheme="minorHAnsi"/>
+                <w:sz w:val="22"/>
+                <w:szCs w:val="22"/>
+              </w:rPr>
+              <w:t>survey</w:t>
+            </w:r>
+            <w:r>
+              <w:rPr>
+                <w:rFonts w:eastAsia="Batang" w:cstheme="minorHAnsi"/>
+              </w:rPr>
+              <w:t>QuestionOptionRange</w:t>
+            </w:r>
+            <w:proofErr w:type="spellEnd"/>
+          </w:p>
+        </w:tc>
+        <w:tc>
+          <w:tcPr>
+            <w:tcW w:w="665" w:type="pct"/>
+          </w:tcPr>
+          <w:p>
+            <w:pPr>
+              <w:rPr>
+                <w:rFonts w:cstheme="minorHAnsi"/>
+              </w:rPr>
+            </w:pPr>
+            <w:r>
+              <w:rPr>
+                <w:rFonts w:cstheme="minorHAnsi"/>
+              </w:rPr>
+              <w:t>int4(10))</w:t>
+            </w:r>
+          </w:p>
+        </w:tc>
+        <w:tc>
+          <w:tcPr>
+            <w:tcW w:w="1374" w:type="pct"/>
+          </w:tcPr>
+          <w:p>
+            <w:pPr>
+              <w:rPr>
+                <w:rFonts w:cstheme="minorHAnsi"/>
+              </w:rPr>
+            </w:pPr>
+            <w:r>
+              <w:rPr>
+                <w:rFonts w:cstheme="minorHAnsi"/>
+              </w:rPr>
+              <w:t>Range from 0 to this number</w:t>
+            </w:r>
+          </w:p>
+        </w:tc>
+        <w:tc>
+          <w:tcPr>
+            <w:tcW w:w="1529" w:type="pct"/>
+          </w:tcPr>
+          <w:p>
+            <w:pPr>
+              <w:rPr>
+                <w:rFonts w:cstheme="minorHAnsi"/>
+              </w:rPr>
+            </w:pPr>
+            <w:r>
+              <w:rPr>
+                <w:rFonts w:cstheme="minorHAnsi"/>
+              </w:rPr>
+              <w:t>Integer larger than 0</w:t>
+            </w:r>
+          </w:p>
+        </w:tc>
+      </w:tr>
+      <w:tr>
+        <w:tc>
+          <w:tcPr>
+            <w:tcW w:w="1431" w:type="pct"/>
+          </w:tcPr>
+          <w:p>
+            <w:pPr>
+              <w:rPr>
+                <w:rFonts w:eastAsia="Batang" w:cstheme="minorHAnsi"/>
+              </w:rPr>
+            </w:pPr>
+            <w:proofErr w:type="spellStart"/>
+            <w:r>
+              <w:rPr>
+                <w:rFonts w:eastAsia="Batang" w:cstheme="minorHAnsi"/>
+                <w:sz w:val="22"/>
+                <w:szCs w:val="22"/>
+              </w:rPr>
+              <w:t>survey</w:t>
+            </w:r>
+            <w:r>
+              <w:rPr>
+                <w:rFonts w:eastAsia="Batang" w:cstheme="minorHAnsi"/>
+              </w:rPr>
+              <w:t>QuestionOptionMinText</w:t>
+            </w:r>
+            <w:proofErr w:type="spellEnd"/>
+          </w:p>
+        </w:tc>
+        <w:tc>
+          <w:tcPr>
+            <w:tcW w:w="665" w:type="pct"/>
+          </w:tcPr>
+          <w:p>
+            <w:pPr>
+              <w:rPr>
+                <w:rFonts w:cstheme="minorHAnsi"/>
+              </w:rPr>
+            </w:pPr>
+            <w:proofErr w:type="spellStart"/>
+            <w:r>
+              <w:rPr>
+                <w:rFonts w:cstheme="minorHAnsi"/>
+              </w:rPr>
+              <w:t>varchar</w:t>
+            </w:r>
+            <w:proofErr w:type="spellEnd"/>
+            <w:r>
+              <w:rPr>
+                <w:rFonts w:cstheme="minorHAnsi"/>
+              </w:rPr>
+              <w:t>(255)</w:t>
+            </w:r>
+          </w:p>
+        </w:tc>
+        <w:tc>
+          <w:tcPr>
+            <w:tcW w:w="1374" w:type="pct"/>
+          </w:tcPr>
+          <w:p>
+            <w:pPr>
+              <w:rPr>
+                <w:rFonts w:cstheme="minorHAnsi"/>
+              </w:rPr>
+            </w:pPr>
+            <w:r>
+              <w:rPr>
+                <w:rFonts w:cstheme="minorHAnsi"/>
+              </w:rPr>
+              <w:t>If survey question is scale type, the text at the min</w:t>
+            </w:r>
+          </w:p>
+        </w:tc>
+        <w:tc>
+          <w:tcPr>
+            <w:tcW w:w="1529" w:type="pct"/>
+          </w:tcPr>
+          <w:p>
+            <w:pPr>
+              <w:rPr>
+                <w:rFonts w:cstheme="minorHAnsi"/>
+              </w:rPr>
+            </w:pPr>
+          </w:p>
+        </w:tc>
+      </w:tr>
+      <w:tr>
+        <w:tc>
+          <w:tcPr>
+            <w:tcW w:w="1431" w:type="pct"/>
+          </w:tcPr>
+          <w:p>
+            <w:pPr>
+              <w:rPr>
+                <w:rFonts w:eastAsia="Batang" w:cstheme="minorHAnsi"/>
+              </w:rPr>
+            </w:pPr>
+            <w:proofErr w:type="spellStart"/>
+            <w:r>
+              <w:rPr>
+                <w:rFonts w:eastAsia="Batang" w:cstheme="minorHAnsi"/>
+                <w:sz w:val="22"/>
+                <w:szCs w:val="22"/>
+              </w:rPr>
+              <w:t>survey</w:t>
+            </w:r>
+            <w:r>
+              <w:rPr>
+                <w:rFonts w:eastAsia="Batang" w:cstheme="minorHAnsi"/>
+              </w:rPr>
+              <w:t>QuestionOptionMaxText</w:t>
+            </w:r>
+            <w:proofErr w:type="spellEnd"/>
+          </w:p>
+        </w:tc>
+        <w:tc>
+          <w:tcPr>
+            <w:tcW w:w="665" w:type="pct"/>
+          </w:tcPr>
+          <w:p>
+            <w:pPr>
+              <w:rPr>
+                <w:rFonts w:cstheme="minorHAnsi"/>
+              </w:rPr>
+            </w:pPr>
+            <w:proofErr w:type="spellStart"/>
+            <w:r>
+              <w:rPr>
+                <w:rFonts w:cstheme="minorHAnsi"/>
+              </w:rPr>
+              <w:t>varchar</w:t>
+            </w:r>
+            <w:proofErr w:type="spellEnd"/>
+            <w:r>
+              <w:rPr>
+                <w:rFonts w:cstheme="minorHAnsi"/>
+              </w:rPr>
+              <w:t>(255)</w:t>
+            </w:r>
+          </w:p>
+        </w:tc>
+        <w:tc>
+          <w:tcPr>
+            <w:tcW w:w="1374" w:type="pct"/>
+          </w:tcPr>
+          <w:p>
+            <w:pPr>
+              <w:rPr>
+                <w:rFonts w:cstheme="minorHAnsi"/>
+              </w:rPr>
+            </w:pPr>
+            <w:r>
+              <w:rPr>
+                <w:rFonts w:cstheme="minorHAnsi"/>
+              </w:rPr>
+              <w:t>If survey question is scale type, the text at the max</w:t>
+            </w:r>
+          </w:p>
+        </w:tc>
+        <w:tc>
+          <w:tcPr>
+            <w:tcW w:w="1529" w:type="pct"/>
+          </w:tcPr>
+          <w:p>
+            <w:pPr>
+              <w:rPr>
+                <w:rFonts w:cstheme="minorHAnsi"/>
+              </w:rPr>
+            </w:pPr>
+          </w:p>
+        </w:tc>
+      </w:tr>
+      <w:tr>
+        <w:tc>
+          <w:tcPr>
+            <w:tcW w:w="1431" w:type="pct"/>
+          </w:tcPr>
+          <w:p>
+            <w:pPr>
+              <w:rPr>
+                <w:rFonts w:eastAsia="Batang" w:cstheme="minorHAnsi"/>
+                <w:sz w:val="22"/>
+                <w:szCs w:val="22"/>
+              </w:rPr>
+            </w:pPr>
+            <w:proofErr w:type="spellStart"/>
+            <w:r>
+              <w:rPr>
+                <w:rFonts w:eastAsia="Batang" w:cstheme="minorHAnsi"/>
+              </w:rPr>
+              <w:t>s</w:t>
+            </w:r>
+            <w:r>
+              <w:rPr>
+                <w:rFonts w:eastAsia="Batang" w:cstheme="minorHAnsi"/>
+                <w:sz w:val="22"/>
+                <w:szCs w:val="22"/>
+              </w:rPr>
+              <w:t>urvey</w:t>
+            </w:r>
+            <w:r>
+              <w:rPr>
+                <w:rFonts w:eastAsia="Batang" w:cstheme="minorHAnsi"/>
+              </w:rPr>
+              <w:t>Question_Id</w:t>
+            </w:r>
+            <w:proofErr w:type="spellEnd"/>
+          </w:p>
+        </w:tc>
+        <w:tc>
+          <w:tcPr>
+            <w:tcW w:w="665" w:type="pct"/>
+          </w:tcPr>
+          <w:p>
+            <w:pPr>
+              <w:rPr>
+                <w:rFonts w:cstheme="minorHAnsi"/>
+                <w:sz w:val="22"/>
+                <w:szCs w:val="22"/>
+              </w:rPr>
+            </w:pPr>
+            <w:r>
+              <w:rPr>
+                <w:rFonts w:cstheme="minorHAnsi"/>
+              </w:rPr>
+              <w:t>int4(10))</w:t>
+            </w:r>
+          </w:p>
+        </w:tc>
+        <w:tc>
+          <w:tcPr>
+            <w:tcW w:w="1374" w:type="pct"/>
+          </w:tcPr>
+          <w:p>
+            <w:pPr>
+              <w:rPr>
+                <w:rFonts w:cstheme="minorHAnsi"/>
+                <w:sz w:val="22"/>
+                <w:szCs w:val="22"/>
+              </w:rPr>
+            </w:pPr>
+            <w:r>
+              <w:rPr>
+                <w:rFonts w:cstheme="minorHAnsi"/>
+              </w:rPr>
+              <w:t>Foreign Key</w:t>
+            </w:r>
+          </w:p>
+        </w:tc>
+        <w:tc>
+          <w:tcPr>
+            <w:tcW w:w="1529" w:type="pct"/>
+          </w:tcPr>
+          <w:p>
+            <w:pPr>
+              <w:rPr>
+                <w:rFonts w:cstheme="minorHAnsi"/>
+                <w:sz w:val="22"/>
+                <w:szCs w:val="22"/>
+              </w:rPr>
+            </w:pPr>
+          </w:p>
+        </w:tc>
+      </w:tr>
+    </w:tbl>
+    <w:p/>
+    <w:tbl>
+      <w:tblPr>
+        <w:tblStyle w:val="TableGrid"/>
+        <w:tblW w:w="5000" w:type="pct"/>
+        <w:tblLook w:val="04A0" w:firstRow="1" w:lastRow="0" w:firstColumn="1" w:lastColumn="0" w:noHBand="0" w:noVBand="1"/>
+      </w:tblPr>
+      <w:tblGrid>
+        <w:gridCol w:w="2473"/>
+        <w:gridCol w:w="1591"/>
+        <w:gridCol w:w="3591"/>
+        <w:gridCol w:w="1581"/>
+      </w:tblGrid>
+      <w:tr>
+        <w:tc>
+          <w:tcPr>
+            <w:tcW w:w="5000" w:type="pct"/>
+            <w:gridSpan w:val="4"/>
+          </w:tcPr>
+          <w:p>
+            <w:pPr>
+              <w:rPr>
+                <w:rFonts w:cstheme="minorHAnsi"/>
+                <w:b/>
+                <w:sz w:val="22"/>
+                <w:szCs w:val="22"/>
+              </w:rPr>
+            </w:pPr>
+            <w:proofErr w:type="spellStart"/>
+            <w:r>
+              <w:rPr>
+                <w:rFonts w:cstheme="minorHAnsi"/>
+                <w:b/>
+                <w:sz w:val="22"/>
+                <w:szCs w:val="22"/>
+              </w:rPr>
+              <w:t>Survey</w:t>
+            </w:r>
+            <w:r>
+              <w:rPr>
+                <w:rFonts w:cstheme="minorHAnsi"/>
+                <w:b/>
+              </w:rPr>
+              <w:t>QuestionResponse</w:t>
+            </w:r>
+            <w:proofErr w:type="spellEnd"/>
+          </w:p>
+        </w:tc>
+      </w:tr>
+      <w:tr>
+        <w:tc>
+          <w:tcPr>
+            <w:tcW w:w="1250" w:type="pct"/>
+          </w:tcPr>
+          <w:p>
+            <w:pPr>
+              <w:rPr>
+                <w:rFonts w:cstheme="minorHAnsi"/>
+                <w:b/>
+                <w:sz w:val="22"/>
+                <w:szCs w:val="22"/>
+              </w:rPr>
+            </w:pPr>
+            <w:r>
+              <w:rPr>
+                <w:rFonts w:cstheme="minorHAnsi"/>
+                <w:b/>
+                <w:sz w:val="22"/>
+                <w:szCs w:val="22"/>
+              </w:rPr>
+              <w:t>Field Name</w:t>
+            </w:r>
+          </w:p>
+        </w:tc>
+        <w:tc>
+          <w:tcPr>
+            <w:tcW w:w="726" w:type="pct"/>
+          </w:tcPr>
+          <w:p>
+            <w:pPr>
+              <w:rPr>
+                <w:rFonts w:cstheme="minorHAnsi"/>
+                <w:b/>
+                <w:sz w:val="22"/>
+                <w:szCs w:val="22"/>
+              </w:rPr>
+            </w:pPr>
+            <w:r>
+              <w:rPr>
+                <w:rFonts w:cstheme="minorHAnsi"/>
+                <w:b/>
+                <w:sz w:val="22"/>
+                <w:szCs w:val="22"/>
+              </w:rPr>
+              <w:t>Data Type</w:t>
+            </w:r>
+          </w:p>
+        </w:tc>
+        <w:tc>
+          <w:tcPr>
+            <w:tcW w:w="2056" w:type="pct"/>
+          </w:tcPr>
+          <w:p>
+            <w:pPr>
+              <w:rPr>
+                <w:rFonts w:cstheme="minorHAnsi"/>
+                <w:b/>
+                <w:sz w:val="22"/>
+                <w:szCs w:val="22"/>
+              </w:rPr>
+            </w:pPr>
+            <w:r>
+              <w:rPr>
+                <w:rFonts w:cstheme="minorHAnsi"/>
+                <w:b/>
+                <w:sz w:val="22"/>
+                <w:szCs w:val="22"/>
+              </w:rPr>
+              <w:t>Description</w:t>
+            </w:r>
+          </w:p>
+        </w:tc>
+        <w:tc>
+          <w:tcPr>
+            <w:tcW w:w="968" w:type="pct"/>
+          </w:tcPr>
+          <w:p>
+            <w:pPr>
+              <w:rPr>
+                <w:rFonts w:cstheme="minorHAnsi"/>
+                <w:b/>
+                <w:sz w:val="22"/>
+                <w:szCs w:val="22"/>
+              </w:rPr>
+            </w:pPr>
+            <w:r>
+              <w:rPr>
+                <w:rFonts w:cstheme="minorHAnsi"/>
+                <w:b/>
+              </w:rPr>
+              <w:t>Possible Values</w:t>
+            </w:r>
+          </w:p>
+        </w:tc>
+      </w:tr>
+      <w:tr>
+        <w:tc>
+          <w:tcPr>
+            <w:tcW w:w="1250" w:type="pct"/>
+          </w:tcPr>
+          <w:p>
+            <w:pPr>
+              <w:rPr>
+                <w:rFonts w:eastAsia="Batang" w:cstheme="minorHAnsi"/>
+                <w:sz w:val="22"/>
+                <w:szCs w:val="22"/>
+              </w:rPr>
+            </w:pPr>
+            <w:r>
+              <w:rPr>
+                <w:rFonts w:eastAsia="Batang" w:cstheme="minorHAnsi"/>
+              </w:rPr>
+              <w:t>I</w:t>
+            </w:r>
+            <w:r>
+              <w:rPr>
+                <w:rFonts w:eastAsia="Batang" w:cstheme="minorHAnsi"/>
+                <w:sz w:val="22"/>
+                <w:szCs w:val="22"/>
+              </w:rPr>
+              <w:t>d</w:t>
+            </w:r>
+          </w:p>
+        </w:tc>
+        <w:tc>
+          <w:tcPr>
+            <w:tcW w:w="726" w:type="pct"/>
+          </w:tcPr>
+          <w:p>
+            <w:pPr>
+              <w:rPr>
+                <w:rFonts w:cstheme="minorHAnsi"/>
+                <w:sz w:val="22"/>
+                <w:szCs w:val="22"/>
+              </w:rPr>
+            </w:pPr>
+            <w:r>
+              <w:rPr>
+                <w:rFonts w:cstheme="minorHAnsi"/>
+              </w:rPr>
+              <w:t>int4(10)</w:t>
+            </w:r>
+          </w:p>
+        </w:tc>
+        <w:tc>
+          <w:tcPr>
+            <w:tcW w:w="2056" w:type="pct"/>
+          </w:tcPr>
+          <w:p>
+            <w:pPr>
+              <w:rPr>
+                <w:rFonts w:cstheme="minorHAnsi"/>
+                <w:sz w:val="22"/>
+                <w:szCs w:val="22"/>
+              </w:rPr>
+            </w:pPr>
+            <w:r>
+              <w:rPr>
+                <w:rFonts w:cstheme="minorHAnsi"/>
+              </w:rPr>
+              <w:t>Primary Key</w:t>
+            </w:r>
+          </w:p>
+        </w:tc>
+        <w:tc>
+          <w:tcPr>
+            <w:tcW w:w="968" w:type="pct"/>
+          </w:tcPr>
+          <w:p>
+            <w:pPr>
+              <w:rPr>
+                <w:rFonts w:cstheme="minorHAnsi"/>
+                <w:sz w:val="22"/>
+                <w:szCs w:val="22"/>
+              </w:rPr>
+            </w:pPr>
+          </w:p>
+        </w:tc>
+      </w:tr>
+      <w:tr>
+        <w:tc>
+          <w:tcPr>
+            <w:tcW w:w="1250" w:type="pct"/>
+          </w:tcPr>
+          <w:p>
+            <w:pPr>
+              <w:rPr>
+                <w:rFonts w:eastAsia="Batang" w:cstheme="minorHAnsi"/>
+                <w:sz w:val="22"/>
+                <w:szCs w:val="22"/>
+              </w:rPr>
+            </w:pPr>
+            <w:proofErr w:type="spellStart"/>
+            <w:r>
+              <w:rPr>
+                <w:rFonts w:eastAsia="Batang" w:cstheme="minorHAnsi"/>
+              </w:rPr>
+              <w:t>responseIsAnwered</w:t>
+            </w:r>
+            <w:proofErr w:type="spellEnd"/>
+          </w:p>
+        </w:tc>
+        <w:tc>
+          <w:tcPr>
+            <w:tcW w:w="726" w:type="pct"/>
+          </w:tcPr>
+          <w:p>
+            <w:pPr>
+              <w:rPr>
+                <w:rFonts w:cstheme="minorHAnsi"/>
+                <w:sz w:val="22"/>
+                <w:szCs w:val="22"/>
+              </w:rPr>
+            </w:pPr>
+            <w:proofErr w:type="spellStart"/>
+            <w:r>
+              <w:rPr>
+                <w:rFonts w:cstheme="minorHAnsi"/>
+              </w:rPr>
+              <w:t>bool</w:t>
+            </w:r>
+            <w:proofErr w:type="spellEnd"/>
+          </w:p>
+        </w:tc>
+        <w:tc>
+          <w:tcPr>
+            <w:tcW w:w="2056" w:type="pct"/>
+          </w:tcPr>
+          <w:p>
+            <w:pPr>
+              <w:rPr>
+                <w:rFonts w:cstheme="minorHAnsi"/>
+                <w:sz w:val="22"/>
+                <w:szCs w:val="22"/>
+              </w:rPr>
+            </w:pPr>
+          </w:p>
+        </w:tc>
+        <w:tc>
+          <w:tcPr>
+            <w:tcW w:w="968" w:type="pct"/>
+          </w:tcPr>
+          <w:p>
+            <w:pPr>
+              <w:rPr>
+                <w:rFonts w:cstheme="minorHAnsi"/>
+              </w:rPr>
+            </w:pPr>
+            <w:r>
+              <w:rPr>
+                <w:rFonts w:cstheme="minorHAnsi"/>
+              </w:rPr>
+              <w:t>True : Answered</w:t>
+            </w:r>
+          </w:p>
+          <w:p>
+            <w:pPr>
+              <w:rPr>
+                <w:rFonts w:cstheme="minorHAnsi"/>
+                <w:sz w:val="22"/>
+                <w:szCs w:val="22"/>
+              </w:rPr>
+            </w:pPr>
+            <w:r>
+              <w:rPr>
+                <w:rFonts w:cstheme="minorHAnsi"/>
+              </w:rPr>
+              <w:t>False : Unanswered</w:t>
+            </w:r>
+          </w:p>
+        </w:tc>
+      </w:tr>
+      <w:tr>
+        <w:tc>
+          <w:tcPr>
+            <w:tcW w:w="1250" w:type="pct"/>
+          </w:tcPr>
+          <w:p>
+            <w:pPr>
+              <w:rPr>
+                <w:rFonts w:eastAsia="Batang" w:cstheme="minorHAnsi"/>
+                <w:sz w:val="22"/>
+                <w:szCs w:val="22"/>
+              </w:rPr>
+            </w:pPr>
+            <w:proofErr w:type="spellStart"/>
+            <w:r>
+              <w:rPr>
+                <w:rFonts w:eastAsia="Batang" w:cstheme="minorHAnsi"/>
+              </w:rPr>
+              <w:t>responseType</w:t>
+            </w:r>
+            <w:proofErr w:type="spellEnd"/>
+          </w:p>
+        </w:tc>
+        <w:tc>
+          <w:tcPr>
+            <w:tcW w:w="726" w:type="pct"/>
+          </w:tcPr>
+          <w:p>
+            <w:pPr>
+              <w:rPr>
+                <w:rFonts w:cstheme="minorHAnsi"/>
+                <w:sz w:val="22"/>
+                <w:szCs w:val="22"/>
+              </w:rPr>
+            </w:pPr>
+            <w:r>
+              <w:rPr>
+                <w:rFonts w:cstheme="minorHAnsi"/>
+              </w:rPr>
+              <w:t>int4(10)</w:t>
+            </w:r>
+          </w:p>
+        </w:tc>
+        <w:tc>
+          <w:tcPr>
+            <w:tcW w:w="2056" w:type="pct"/>
+          </w:tcPr>
+          <w:p>
+            <w:pPr>
+              <w:rPr>
+                <w:rFonts w:cstheme="minorHAnsi"/>
+                <w:sz w:val="22"/>
+                <w:szCs w:val="22"/>
+              </w:rPr>
+            </w:pPr>
+            <w:r>
+              <w:rPr>
+                <w:rFonts w:cstheme="minorHAnsi"/>
+              </w:rPr>
+              <w:t xml:space="preserve">Check boxes, radio buttons, sliders will be integer type. </w:t>
+            </w:r>
+            <w:proofErr w:type="gramStart"/>
+            <w:r>
+              <w:rPr>
+                <w:rFonts w:cstheme="minorHAnsi"/>
+              </w:rPr>
+              <w:t>Date,</w:t>
+            </w:r>
+            <w:proofErr w:type="gramEnd"/>
+            <w:r>
+              <w:rPr>
+                <w:rFonts w:cstheme="minorHAnsi"/>
+              </w:rPr>
+              <w:t xml:space="preserve"> and text will be String. Question options that allow text response will be both. In this case Integer will be the option they chose, String will be the answer.</w:t>
+            </w:r>
+          </w:p>
+        </w:tc>
+        <w:tc>
+          <w:tcPr>
+            <w:tcW w:w="968" w:type="pct"/>
+          </w:tcPr>
+          <w:p>
+            <w:pPr>
+              <w:rPr>
+                <w:rFonts w:cstheme="minorHAnsi"/>
+              </w:rPr>
+            </w:pPr>
+            <w:r>
+              <w:rPr>
+                <w:rFonts w:cstheme="minorHAnsi"/>
+              </w:rPr>
+              <w:t>0 : Integer</w:t>
+            </w:r>
+          </w:p>
+          <w:p>
+            <w:pPr>
+              <w:rPr>
+                <w:rFonts w:cstheme="minorHAnsi"/>
+              </w:rPr>
+            </w:pPr>
+            <w:r>
+              <w:rPr>
+                <w:rFonts w:cstheme="minorHAnsi"/>
+              </w:rPr>
+              <w:t>1 : String</w:t>
+            </w:r>
+          </w:p>
+          <w:p>
+            <w:pPr>
+              <w:rPr>
+                <w:rFonts w:cstheme="minorHAnsi"/>
+                <w:sz w:val="22"/>
+                <w:szCs w:val="22"/>
+              </w:rPr>
+            </w:pPr>
+            <w:r>
+              <w:rPr>
+                <w:rFonts w:cstheme="minorHAnsi"/>
+              </w:rPr>
+              <w:t>2 : Both</w:t>
+            </w:r>
+          </w:p>
+        </w:tc>
+      </w:tr>
+      <w:tr>
+        <w:tc>
+          <w:tcPr>
+            <w:tcW w:w="1250" w:type="pct"/>
+          </w:tcPr>
+          <w:p>
+            <w:pPr>
+              <w:rPr>
+                <w:rFonts w:eastAsia="Batang" w:cstheme="minorHAnsi"/>
+                <w:sz w:val="22"/>
+                <w:szCs w:val="22"/>
+              </w:rPr>
+            </w:pPr>
+            <w:proofErr w:type="spellStart"/>
+            <w:r>
+              <w:rPr>
+                <w:rFonts w:eastAsia="Batang" w:cstheme="minorHAnsi"/>
+              </w:rPr>
+              <w:t>responseIntegerValue</w:t>
+            </w:r>
+            <w:proofErr w:type="spellEnd"/>
+          </w:p>
+        </w:tc>
+        <w:tc>
+          <w:tcPr>
+            <w:tcW w:w="726" w:type="pct"/>
+          </w:tcPr>
+          <w:p>
+            <w:pPr>
+              <w:rPr>
+                <w:rFonts w:cstheme="minorHAnsi"/>
+                <w:sz w:val="22"/>
+                <w:szCs w:val="22"/>
+              </w:rPr>
+            </w:pPr>
+            <w:r>
+              <w:rPr>
+                <w:rFonts w:cstheme="minorHAnsi"/>
+              </w:rPr>
+              <w:t>int4(10)</w:t>
+            </w:r>
+          </w:p>
+        </w:tc>
+        <w:tc>
+          <w:tcPr>
+            <w:tcW w:w="2056" w:type="pct"/>
+          </w:tcPr>
+          <w:p>
+            <w:pPr>
+              <w:rPr>
+                <w:rFonts w:cstheme="minorHAnsi"/>
+                <w:sz w:val="22"/>
+                <w:szCs w:val="22"/>
+              </w:rPr>
+            </w:pPr>
+            <w:r>
+              <w:rPr>
+                <w:rFonts w:cstheme="minorHAnsi"/>
+              </w:rPr>
+              <w:t>Value if response is an integer type</w:t>
+            </w:r>
+          </w:p>
+        </w:tc>
+        <w:tc>
+          <w:tcPr>
+            <w:tcW w:w="968" w:type="pct"/>
+          </w:tcPr>
+          <w:p>
+            <w:pPr>
+              <w:rPr>
+                <w:rFonts w:cstheme="minorHAnsi"/>
+                <w:sz w:val="22"/>
+                <w:szCs w:val="22"/>
+              </w:rPr>
+            </w:pPr>
+          </w:p>
+        </w:tc>
+      </w:tr>
+      <w:tr>
+        <w:tc>
+          <w:tcPr>
+            <w:tcW w:w="1250" w:type="pct"/>
+          </w:tcPr>
+          <w:p>
+            <w:pPr>
+              <w:rPr>
+                <w:rFonts w:eastAsia="Batang" w:cstheme="minorHAnsi"/>
+                <w:sz w:val="22"/>
+                <w:szCs w:val="22"/>
+              </w:rPr>
+            </w:pPr>
+            <w:proofErr w:type="spellStart"/>
+            <w:r>
+              <w:rPr>
+                <w:rFonts w:eastAsia="Batang" w:cstheme="minorHAnsi"/>
+              </w:rPr>
+              <w:t>responseStringValue</w:t>
+            </w:r>
+            <w:proofErr w:type="spellEnd"/>
+          </w:p>
+        </w:tc>
+        <w:tc>
+          <w:tcPr>
+            <w:tcW w:w="726" w:type="pct"/>
+          </w:tcPr>
+          <w:p>
+            <w:pPr>
+              <w:rPr>
+                <w:rFonts w:cstheme="minorHAnsi"/>
+                <w:sz w:val="22"/>
+                <w:szCs w:val="22"/>
+              </w:rPr>
+            </w:pPr>
+            <w:proofErr w:type="spellStart"/>
+            <w:r>
+              <w:rPr>
+                <w:rFonts w:cstheme="minorHAnsi"/>
+              </w:rPr>
+              <w:t>varchar</w:t>
+            </w:r>
+            <w:proofErr w:type="spellEnd"/>
+            <w:r>
+              <w:rPr>
+                <w:rFonts w:cstheme="minorHAnsi"/>
+              </w:rPr>
+              <w:t>(255)</w:t>
+            </w:r>
+          </w:p>
+        </w:tc>
+        <w:tc>
+          <w:tcPr>
+            <w:tcW w:w="2056" w:type="pct"/>
+          </w:tcPr>
+          <w:p>
+            <w:pPr>
+              <w:rPr>
+                <w:rFonts w:cstheme="minorHAnsi"/>
+                <w:sz w:val="22"/>
+                <w:szCs w:val="22"/>
+              </w:rPr>
+            </w:pPr>
+            <w:r>
+              <w:rPr>
+                <w:rFonts w:cstheme="minorHAnsi"/>
+              </w:rPr>
+              <w:t>Value if response is a String type</w:t>
+            </w:r>
+          </w:p>
+        </w:tc>
+        <w:tc>
+          <w:tcPr>
+            <w:tcW w:w="968" w:type="pct"/>
+          </w:tcPr>
+          <w:p>
+            <w:pPr>
+              <w:rPr>
+                <w:rFonts w:cstheme="minorHAnsi"/>
+                <w:sz w:val="22"/>
+                <w:szCs w:val="22"/>
+              </w:rPr>
+            </w:pPr>
+          </w:p>
+        </w:tc>
+      </w:tr>
+      <w:tr>
+        <w:tc>
+          <w:tcPr>
+            <w:tcW w:w="1250" w:type="pct"/>
+          </w:tcPr>
+          <w:p>
+            <w:pPr>
+              <w:autoSpaceDE w:val="0"/>
+              <w:autoSpaceDN w:val="0"/>
+              <w:adjustRightInd w:val="0"/>
+              <w:ind w:left="720" w:hanging="720"/>
+              <w:rPr>
+                <w:rFonts w:eastAsia="Batang" w:cstheme="minorHAnsi"/>
+                <w:sz w:val="22"/>
+                <w:szCs w:val="22"/>
+              </w:rPr>
+            </w:pPr>
+            <w:proofErr w:type="spellStart"/>
+            <w:r>
+              <w:rPr>
+                <w:rFonts w:eastAsia="Batang" w:cstheme="minorHAnsi"/>
+              </w:rPr>
+              <w:t>respondent_Id</w:t>
+            </w:r>
+            <w:proofErr w:type="spellEnd"/>
+          </w:p>
+        </w:tc>
+        <w:tc>
+          <w:tcPr>
+            <w:tcW w:w="726" w:type="pct"/>
+          </w:tcPr>
+          <w:p>
+            <w:pPr>
+              <w:rPr>
+                <w:rFonts w:cstheme="minorHAnsi"/>
+                <w:sz w:val="22"/>
+                <w:szCs w:val="22"/>
+              </w:rPr>
+            </w:pPr>
+            <w:r>
+              <w:rPr>
+                <w:rFonts w:cstheme="minorHAnsi"/>
+              </w:rPr>
+              <w:t>int4(10</w:t>
+            </w:r>
+          </w:p>
+        </w:tc>
+        <w:tc>
+          <w:tcPr>
+            <w:tcW w:w="2056" w:type="pct"/>
+          </w:tcPr>
+          <w:p>
+            <w:pPr>
+              <w:rPr>
+                <w:rFonts w:cstheme="minorHAnsi"/>
+                <w:sz w:val="22"/>
+                <w:szCs w:val="22"/>
+              </w:rPr>
+            </w:pPr>
+            <w:r>
+              <w:rPr>
+                <w:rFonts w:cstheme="minorHAnsi"/>
+              </w:rPr>
+              <w:t>Foreign Key</w:t>
+            </w:r>
+          </w:p>
+        </w:tc>
+        <w:tc>
+          <w:tcPr>
+            <w:tcW w:w="968" w:type="pct"/>
+          </w:tcPr>
+          <w:p>
+            <w:pPr>
+              <w:rPr>
+                <w:rFonts w:cstheme="minorHAnsi"/>
+                <w:sz w:val="22"/>
+                <w:szCs w:val="22"/>
+              </w:rPr>
+            </w:pPr>
+          </w:p>
+        </w:tc>
+      </w:tr>
+      <w:tr>
+        <w:tc>
+          <w:tcPr>
+            <w:tcW w:w="1250" w:type="pct"/>
+          </w:tcPr>
+          <w:p>
+            <w:pPr>
+              <w:autoSpaceDE w:val="0"/>
+              <w:autoSpaceDN w:val="0"/>
+              <w:adjustRightInd w:val="0"/>
+              <w:ind w:left="720" w:hanging="720"/>
+              <w:rPr>
+                <w:rFonts w:cstheme="minorHAnsi"/>
+                <w:sz w:val="22"/>
+                <w:szCs w:val="22"/>
+              </w:rPr>
+            </w:pPr>
+            <w:proofErr w:type="spellStart"/>
+            <w:r>
+              <w:rPr>
+                <w:rFonts w:cstheme="minorHAnsi"/>
+              </w:rPr>
+              <w:t>surveyQuestion_Id</w:t>
+            </w:r>
+            <w:proofErr w:type="spellEnd"/>
+          </w:p>
+        </w:tc>
+        <w:tc>
+          <w:tcPr>
+            <w:tcW w:w="726" w:type="pct"/>
+          </w:tcPr>
+          <w:p>
+            <w:pPr>
+              <w:rPr>
+                <w:rFonts w:cstheme="minorHAnsi"/>
+                <w:sz w:val="22"/>
+                <w:szCs w:val="22"/>
+              </w:rPr>
+            </w:pPr>
+            <w:r>
+              <w:rPr>
+                <w:rFonts w:cstheme="minorHAnsi"/>
+              </w:rPr>
+              <w:t>int4(10)</w:t>
+            </w:r>
+          </w:p>
+        </w:tc>
+        <w:tc>
+          <w:tcPr>
+            <w:tcW w:w="2056" w:type="pct"/>
+          </w:tcPr>
+          <w:p>
+            <w:pPr>
+              <w:rPr>
+                <w:rFonts w:cstheme="minorHAnsi"/>
+                <w:sz w:val="22"/>
+                <w:szCs w:val="22"/>
+              </w:rPr>
+            </w:pPr>
+            <w:r>
+              <w:rPr>
+                <w:rFonts w:cstheme="minorHAnsi"/>
+              </w:rPr>
+              <w:t>Foreign Key</w:t>
+            </w:r>
+          </w:p>
+        </w:tc>
+        <w:tc>
+          <w:tcPr>
+            <w:tcW w:w="968" w:type="pct"/>
+          </w:tcPr>
+          <w:p>
+            <w:pPr>
+              <w:rPr>
+                <w:rFonts w:cstheme="minorHAnsi"/>
+                <w:sz w:val="22"/>
+                <w:szCs w:val="22"/>
+              </w:rPr>
+            </w:pPr>
+          </w:p>
+        </w:tc>
+      </w:tr>
+    </w:tbl>
+    <w:p/>
     <w:p>
       <w:pPr>
         <w:rPr>
@@ -30470,7 +32181,7 @@
     <w:sectPr>
       <w:footerReference w:type="default" r:id="rId13"/>
       <w:pgSz w:w="11900" w:h="16840"/>
-      <w:pgMar w:top="1440" w:right="1800" w:bottom="1440" w:left="1800" w:header="708" w:footer="708" w:gutter="0"/>
+      <w:pgMar w:top="1440" w:right="1440" w:bottom="1440" w:left="1440" w:header="708" w:footer="708" w:gutter="0"/>
       <w:pgNumType w:start="1"/>
       <w:cols w:space="708"/>
       <w:docGrid w:linePitch="360"/>
@@ -30649,7 +32360,7 @@
         <w:rStyle w:val="PageNumber"/>
         <w:noProof/>
       </w:rPr>
-      <w:t>2</w:t>
+      <w:t>5</w:t>
     </w:r>
     <w:r>
       <w:rPr>
@@ -39060,7 +40771,7 @@
 </file>
 
 <file path=customXml/itemProps1.xml><?xml version="1.0" encoding="utf-8"?>
-<ds:datastoreItem xmlns:ds="http://schemas.openxmlformats.org/officeDocument/2006/customXml" ds:itemID="{325FB481-2A7E-4819-B6E9-6735963E1B6D}">
+<ds:datastoreItem xmlns:ds="http://schemas.openxmlformats.org/officeDocument/2006/customXml" ds:itemID="{40DE1870-286C-4FF0-82B3-266D857ADCAB}">
   <ds:schemaRefs>
     <ds:schemaRef ds:uri="http://schemas.openxmlformats.org/officeDocument/2006/bibliography"/>
   </ds:schemaRefs>

</xml_diff>

<commit_message>
updated SRS and added support for textarea
</commit_message>
<xml_diff>
--- a/Documentation/SRSv1.docx
+++ b/Documentation/SRSv1.docx
@@ -1,6 +1,6 @@
 
 <file path=word/document.xml><?xml version="1.0" encoding="utf-8"?>
-<w:document xmlns:wpc="http://schemas.microsoft.com/office/word/2010/wordprocessingCanvas" xmlns:mo="http://schemas.microsoft.com/office/mac/office/2008/main" xmlns:mc="http://schemas.openxmlformats.org/markup-compatibility/2006" xmlns:mv="urn:schemas-microsoft-com:mac:vml" xmlns:o="urn:schemas-microsoft-com:office:office" xmlns:r="http://schemas.openxmlformats.org/officeDocument/2006/relationships" xmlns:m="http://schemas.openxmlformats.org/officeDocument/2006/math" xmlns:v="urn:schemas-microsoft-com:vml" xmlns:wp14="http://schemas.microsoft.com/office/word/2010/wordprocessingDrawing" xmlns:wp="http://schemas.openxmlformats.org/drawingml/2006/wordprocessingDrawing" xmlns:w10="urn:schemas-microsoft-com:office:word" xmlns:w="http://schemas.openxmlformats.org/wordprocessingml/2006/main" xmlns:w14="http://schemas.microsoft.com/office/word/2010/wordml" xmlns:wpg="http://schemas.microsoft.com/office/word/2010/wordprocessingGroup" xmlns:wpi="http://schemas.microsoft.com/office/word/2010/wordprocessingInk" xmlns:wne="http://schemas.microsoft.com/office/word/2006/wordml" xmlns:wps="http://schemas.microsoft.com/office/word/2010/wordprocessingShape" mc:Ignorable="w14 wp14">
+<w:document xmlns:wpc="http://schemas.microsoft.com/office/word/2010/wordprocessingCanvas" xmlns:mc="http://schemas.openxmlformats.org/markup-compatibility/2006" xmlns:o="urn:schemas-microsoft-com:office:office" xmlns:r="http://schemas.openxmlformats.org/officeDocument/2006/relationships" xmlns:m="http://schemas.openxmlformats.org/officeDocument/2006/math" xmlns:v="urn:schemas-microsoft-com:vml" xmlns:wp14="http://schemas.microsoft.com/office/word/2010/wordprocessingDrawing" xmlns:wp="http://schemas.openxmlformats.org/drawingml/2006/wordprocessingDrawing" xmlns:w10="urn:schemas-microsoft-com:office:word" xmlns:w="http://schemas.openxmlformats.org/wordprocessingml/2006/main" xmlns:w14="http://schemas.microsoft.com/office/word/2010/wordml" xmlns:wpg="http://schemas.microsoft.com/office/word/2010/wordprocessingGroup" xmlns:wpi="http://schemas.microsoft.com/office/word/2010/wordprocessingInk" xmlns:wne="http://schemas.microsoft.com/office/word/2006/wordml" xmlns:wps="http://schemas.microsoft.com/office/word/2010/wordprocessingShape" mc:Ignorable="w14 wp14">
   <w:body>
     <w:p>
       <w:pPr>
@@ -19,6 +19,7 @@
       <w:r>
         <w:rPr>
           <w:noProof/>
+          <w:lang w:val="en-SG" w:eastAsia="en-SG"/>
         </w:rPr>
         <w:drawing>
           <wp:inline distT="0" distB="0" distL="0" distR="0" wp14:anchorId="2594E237" wp14:editId="5BB71AAA">
@@ -299,6 +300,7 @@
         <w:t>twoCube</w:t>
       </w:r>
       <w:proofErr w:type="spellEnd"/>
+      <w:proofErr w:type="gramEnd"/>
       <w:r>
         <w:rPr>
           <w:rFonts w:ascii="Arial" w:hAnsi="Arial" w:cs="Arial"/>
@@ -310,7 +312,6 @@
         </w:rPr>
         <w:t>™</w:t>
       </w:r>
-      <w:proofErr w:type="gramEnd"/>
     </w:p>
     <w:p>
       <w:pPr>
@@ -3711,6 +3712,7 @@
         <w:t>twoCube</w:t>
       </w:r>
       <w:proofErr w:type="spellEnd"/>
+      <w:proofErr w:type="gramEnd"/>
       <w:r>
         <w:rPr>
           <w:rFonts w:ascii="Arial" w:hAnsi="Arial" w:cs="Arial"/>
@@ -3721,7 +3723,6 @@
         </w:rPr>
         <w:t>™</w:t>
       </w:r>
-      <w:proofErr w:type="gramEnd"/>
       <w:r>
         <w:rPr>
           <w:rFonts w:ascii="Arial" w:hAnsi="Arial" w:cs="Arial"/>
@@ -3785,6 +3786,7 @@
         <w:t>twoCube</w:t>
       </w:r>
       <w:proofErr w:type="spellEnd"/>
+      <w:proofErr w:type="gramEnd"/>
       <w:r>
         <w:rPr>
           <w:rFonts w:ascii="Arial" w:hAnsi="Arial" w:cs="Arial"/>
@@ -3793,18 +3795,7 @@
           <w:color w:val="18366E"/>
           <w:szCs w:val="32"/>
         </w:rPr>
-        <w:t>™</w:t>
-      </w:r>
-      <w:proofErr w:type="gramEnd"/>
-      <w:r>
-        <w:rPr>
-          <w:rFonts w:ascii="Arial" w:hAnsi="Arial" w:cs="Arial"/>
-          <w:b/>
-          <w:bCs/>
-          <w:color w:val="18366E"/>
-          <w:szCs w:val="32"/>
-        </w:rPr>
-        <w:t xml:space="preserve"> </w:t>
+        <w:t xml:space="preserve">™ </w:t>
       </w:r>
       <w:r>
         <w:rPr>
@@ -3913,6 +3904,7 @@
         <w:t>twoCube</w:t>
       </w:r>
       <w:proofErr w:type="spellEnd"/>
+      <w:proofErr w:type="gramEnd"/>
       <w:r>
         <w:rPr>
           <w:rFonts w:ascii="Arial" w:hAnsi="Arial" w:cs="Arial"/>
@@ -3921,18 +3913,7 @@
           <w:color w:val="18366E"/>
           <w:szCs w:val="32"/>
         </w:rPr>
-        <w:t>™</w:t>
-      </w:r>
-      <w:proofErr w:type="gramEnd"/>
-      <w:r>
-        <w:rPr>
-          <w:rFonts w:ascii="Arial" w:hAnsi="Arial" w:cs="Arial"/>
-          <w:b/>
-          <w:bCs/>
-          <w:color w:val="18366E"/>
-          <w:szCs w:val="32"/>
-        </w:rPr>
-        <w:t xml:space="preserve"> offers </w:t>
+        <w:t xml:space="preserve">™ offers </w:t>
       </w:r>
       <w:r>
         <w:rPr>
@@ -4823,7 +4804,7 @@
           <w:rFonts w:ascii="Arial" w:hAnsi="Arial" w:cs="Arial"/>
           <w:szCs w:val="32"/>
         </w:rPr>
-        <w:t xml:space="preserve">The scope of this project is to develop a survey </w:t>
+        <w:t xml:space="preserve">The scope of this project is to develop </w:t>
       </w:r>
       <w:proofErr w:type="gramStart"/>
       <w:r>
@@ -4831,7 +4812,7 @@
           <w:rFonts w:ascii="Arial" w:hAnsi="Arial" w:cs="Arial"/>
           <w:szCs w:val="32"/>
         </w:rPr>
-        <w:t>system which</w:t>
+        <w:t>a survey system which provide</w:t>
       </w:r>
       <w:proofErr w:type="gramEnd"/>
       <w:r>
@@ -4839,7 +4820,7 @@
           <w:rFonts w:ascii="Arial" w:hAnsi="Arial" w:cs="Arial"/>
           <w:szCs w:val="32"/>
         </w:rPr>
-        <w:t xml:space="preserve"> provide a platform for </w:t>
+        <w:t xml:space="preserve"> a platform for </w:t>
       </w:r>
       <w:r>
         <w:rPr>
@@ -5040,23 +5021,7 @@
           <w:rFonts w:ascii="Arial" w:hAnsi="Arial" w:cs="Arial"/>
           <w:szCs w:val="32"/>
         </w:rPr>
-        <w:t xml:space="preserve"> manual </w:t>
-      </w:r>
-      <w:proofErr w:type="gramStart"/>
-      <w:r>
-        <w:rPr>
-          <w:rFonts w:ascii="Arial" w:hAnsi="Arial" w:cs="Arial"/>
-          <w:szCs w:val="32"/>
-        </w:rPr>
-        <w:t>workload which</w:t>
-      </w:r>
-      <w:proofErr w:type="gramEnd"/>
-      <w:r>
-        <w:rPr>
-          <w:rFonts w:ascii="Arial" w:hAnsi="Arial" w:cs="Arial"/>
-          <w:szCs w:val="32"/>
-        </w:rPr>
-        <w:t xml:space="preserve"> can be very tedious.</w:t>
+        <w:t xml:space="preserve"> manual workload which can be very tedious.</w:t>
       </w:r>
     </w:p>
     <w:p>
@@ -6759,23 +6724,7 @@
           <w:rFonts w:ascii="Arial" w:hAnsi="Arial" w:cs="Arial"/>
           <w:szCs w:val="32"/>
         </w:rPr>
-        <w:t xml:space="preserve">estions type, options, </w:t>
-      </w:r>
-      <w:proofErr w:type="gramStart"/>
-      <w:r>
-        <w:rPr>
-          <w:rFonts w:ascii="Arial" w:hAnsi="Arial" w:cs="Arial"/>
-          <w:szCs w:val="32"/>
-        </w:rPr>
-        <w:t>question’s status</w:t>
-      </w:r>
-      <w:proofErr w:type="gramEnd"/>
-      <w:r>
-        <w:rPr>
-          <w:rFonts w:ascii="Arial" w:hAnsi="Arial" w:cs="Arial"/>
-          <w:szCs w:val="32"/>
-        </w:rPr>
-        <w:t xml:space="preserve"> </w:t>
+        <w:t xml:space="preserve">estions type, options, question’s status </w:t>
       </w:r>
       <w:r>
         <w:rPr>
@@ -7140,23 +7089,7 @@
           <w:rFonts w:ascii="Arial" w:hAnsi="Arial" w:cs="Arial"/>
           <w:szCs w:val="32"/>
         </w:rPr>
-        <w:t xml:space="preserve"> to create multiple options for </w:t>
-      </w:r>
-      <w:proofErr w:type="gramStart"/>
-      <w:r>
-        <w:rPr>
-          <w:rFonts w:ascii="Arial" w:hAnsi="Arial" w:cs="Arial"/>
-          <w:szCs w:val="32"/>
-        </w:rPr>
-        <w:t>multiple choice</w:t>
-      </w:r>
-      <w:proofErr w:type="gramEnd"/>
-      <w:r>
-        <w:rPr>
-          <w:rFonts w:ascii="Arial" w:hAnsi="Arial" w:cs="Arial"/>
-          <w:szCs w:val="32"/>
-        </w:rPr>
-        <w:t xml:space="preserve"> questions</w:t>
+        <w:t xml:space="preserve"> to create multiple options for multiple choice questions</w:t>
       </w:r>
     </w:p>
     <w:p>
@@ -7747,23 +7680,7 @@
           <w:rFonts w:ascii="Arial" w:hAnsi="Arial" w:cs="Arial"/>
           <w:szCs w:val="32"/>
         </w:rPr>
-        <w:t xml:space="preserve"> to view survey </w:t>
-      </w:r>
-      <w:proofErr w:type="gramStart"/>
-      <w:r>
-        <w:rPr>
-          <w:rFonts w:ascii="Arial" w:hAnsi="Arial" w:cs="Arial"/>
-          <w:szCs w:val="32"/>
-        </w:rPr>
-        <w:t>report which consist of statistics of question options</w:t>
-      </w:r>
-      <w:proofErr w:type="gramEnd"/>
-      <w:r>
-        <w:rPr>
-          <w:rFonts w:ascii="Arial" w:hAnsi="Arial" w:cs="Arial"/>
-          <w:szCs w:val="32"/>
-        </w:rPr>
-        <w:t xml:space="preserve"> and how long the </w:t>
+        <w:t xml:space="preserve"> to view survey report which consist of statistics of question options and how long the </w:t>
       </w:r>
       <w:r>
         <w:rPr>
@@ -8251,19 +8168,11 @@
                 <w:szCs w:val="22"/>
               </w:rPr>
             </w:pPr>
-            <w:proofErr w:type="gramStart"/>
             <w:r>
               <w:rPr>
                 <w:rFonts w:cstheme="minorHAnsi"/>
               </w:rPr>
-              <w:t>int4</w:t>
-            </w:r>
-            <w:proofErr w:type="gramEnd"/>
-            <w:r>
-              <w:rPr>
-                <w:rFonts w:cstheme="minorHAnsi"/>
-              </w:rPr>
-              <w:t>(10)</w:t>
+              <w:t>int4(10)</w:t>
             </w:r>
           </w:p>
         </w:tc>
@@ -8316,7 +8225,6 @@
               </w:rPr>
             </w:pPr>
             <w:proofErr w:type="spellStart"/>
-            <w:proofErr w:type="gramStart"/>
             <w:r>
               <w:rPr>
                 <w:rFonts w:eastAsia="Batang" w:cstheme="minorHAnsi"/>
@@ -8326,7 +8234,6 @@
               <w:t>memberFirstName</w:t>
             </w:r>
             <w:proofErr w:type="spellEnd"/>
-            <w:proofErr w:type="gramEnd"/>
           </w:p>
         </w:tc>
         <w:tc>
@@ -8342,7 +8249,6 @@
               </w:rPr>
             </w:pPr>
             <w:proofErr w:type="spellStart"/>
-            <w:proofErr w:type="gramStart"/>
             <w:r>
               <w:rPr>
                 <w:rFonts w:cstheme="minorHAnsi"/>
@@ -8350,7 +8256,6 @@
               <w:t>varchar</w:t>
             </w:r>
             <w:proofErr w:type="spellEnd"/>
-            <w:proofErr w:type="gramEnd"/>
             <w:r>
               <w:rPr>
                 <w:rFonts w:cstheme="minorHAnsi"/>
@@ -8408,7 +8313,6 @@
               </w:rPr>
             </w:pPr>
             <w:proofErr w:type="spellStart"/>
-            <w:proofErr w:type="gramStart"/>
             <w:r>
               <w:rPr>
                 <w:rFonts w:eastAsia="Batang" w:cstheme="minorHAnsi"/>
@@ -8418,7 +8322,6 @@
               <w:t>memberLastName</w:t>
             </w:r>
             <w:proofErr w:type="spellEnd"/>
-            <w:proofErr w:type="gramEnd"/>
           </w:p>
         </w:tc>
         <w:tc>
@@ -8434,7 +8337,6 @@
               </w:rPr>
             </w:pPr>
             <w:proofErr w:type="spellStart"/>
-            <w:proofErr w:type="gramStart"/>
             <w:r>
               <w:rPr>
                 <w:rFonts w:cstheme="minorHAnsi"/>
@@ -8442,7 +8344,6 @@
               <w:t>varchar</w:t>
             </w:r>
             <w:proofErr w:type="spellEnd"/>
-            <w:proofErr w:type="gramEnd"/>
             <w:r>
               <w:rPr>
                 <w:rFonts w:cstheme="minorHAnsi"/>
@@ -8500,7 +8401,6 @@
               </w:rPr>
             </w:pPr>
             <w:proofErr w:type="spellStart"/>
-            <w:proofErr w:type="gramStart"/>
             <w:r>
               <w:rPr>
                 <w:rFonts w:eastAsia="Batang" w:cstheme="minorHAnsi"/>
@@ -8510,7 +8410,6 @@
               <w:t>userName</w:t>
             </w:r>
             <w:proofErr w:type="spellEnd"/>
-            <w:proofErr w:type="gramEnd"/>
           </w:p>
         </w:tc>
         <w:tc>
@@ -8526,7 +8425,6 @@
               </w:rPr>
             </w:pPr>
             <w:proofErr w:type="spellStart"/>
-            <w:proofErr w:type="gramStart"/>
             <w:r>
               <w:rPr>
                 <w:rFonts w:cstheme="minorHAnsi"/>
@@ -8534,7 +8432,6 @@
               <w:t>varchar</w:t>
             </w:r>
             <w:proofErr w:type="spellEnd"/>
-            <w:proofErr w:type="gramEnd"/>
             <w:r>
               <w:rPr>
                 <w:rFonts w:cstheme="minorHAnsi"/>
@@ -8592,7 +8489,6 @@
               </w:rPr>
             </w:pPr>
             <w:proofErr w:type="spellStart"/>
-            <w:proofErr w:type="gramStart"/>
             <w:r>
               <w:rPr>
                 <w:rFonts w:eastAsia="Batang" w:cstheme="minorHAnsi"/>
@@ -8602,7 +8498,6 @@
               <w:t>memberAge</w:t>
             </w:r>
             <w:proofErr w:type="spellEnd"/>
-            <w:proofErr w:type="gramEnd"/>
           </w:p>
         </w:tc>
         <w:tc>
@@ -8617,19 +8512,11 @@
                 <w:szCs w:val="22"/>
               </w:rPr>
             </w:pPr>
-            <w:proofErr w:type="gramStart"/>
             <w:r>
               <w:rPr>
                 <w:rFonts w:cstheme="minorHAnsi"/>
               </w:rPr>
-              <w:t>Int4(</w:t>
-            </w:r>
-            <w:proofErr w:type="gramEnd"/>
-            <w:r>
-              <w:rPr>
-                <w:rFonts w:cstheme="minorHAnsi"/>
-              </w:rPr>
-              <w:t>2)</w:t>
+              <w:t>Int4(2)</w:t>
             </w:r>
           </w:p>
         </w:tc>
@@ -8686,7 +8573,6 @@
               </w:rPr>
             </w:pPr>
             <w:proofErr w:type="spellStart"/>
-            <w:proofErr w:type="gramStart"/>
             <w:r>
               <w:rPr>
                 <w:rFonts w:eastAsia="Batang" w:cstheme="minorHAnsi"/>
@@ -8696,7 +8582,6 @@
               <w:t>dateOfBirthday</w:t>
             </w:r>
             <w:proofErr w:type="spellEnd"/>
-            <w:proofErr w:type="gramEnd"/>
           </w:p>
         </w:tc>
         <w:tc>
@@ -8711,14 +8596,12 @@
                 <w:szCs w:val="22"/>
               </w:rPr>
             </w:pPr>
-            <w:proofErr w:type="gramStart"/>
             <w:r>
               <w:rPr>
                 <w:rFonts w:cstheme="minorHAnsi"/>
               </w:rPr>
               <w:t>timestamp</w:t>
             </w:r>
-            <w:proofErr w:type="gramEnd"/>
           </w:p>
         </w:tc>
         <w:tc>
@@ -8773,7 +8656,6 @@
               </w:rPr>
             </w:pPr>
             <w:proofErr w:type="spellStart"/>
-            <w:proofErr w:type="gramStart"/>
             <w:r>
               <w:rPr>
                 <w:rFonts w:eastAsia="Batang" w:cstheme="minorHAnsi"/>
@@ -8783,7 +8665,6 @@
               <w:t>memberLocation</w:t>
             </w:r>
             <w:proofErr w:type="spellEnd"/>
-            <w:proofErr w:type="gramEnd"/>
           </w:p>
         </w:tc>
         <w:tc>
@@ -8799,7 +8680,6 @@
               </w:rPr>
             </w:pPr>
             <w:proofErr w:type="spellStart"/>
-            <w:proofErr w:type="gramStart"/>
             <w:r>
               <w:rPr>
                 <w:rFonts w:cstheme="minorHAnsi"/>
@@ -8807,7 +8687,6 @@
               <w:t>varchar</w:t>
             </w:r>
             <w:proofErr w:type="spellEnd"/>
-            <w:proofErr w:type="gramEnd"/>
             <w:r>
               <w:rPr>
                 <w:rFonts w:cstheme="minorHAnsi"/>
@@ -8869,7 +8748,6 @@
               </w:rPr>
             </w:pPr>
             <w:proofErr w:type="spellStart"/>
-            <w:proofErr w:type="gramStart"/>
             <w:r>
               <w:rPr>
                 <w:rFonts w:cstheme="minorHAnsi"/>
@@ -8877,7 +8755,6 @@
               <w:t>memberEmail</w:t>
             </w:r>
             <w:proofErr w:type="spellEnd"/>
-            <w:proofErr w:type="gramEnd"/>
           </w:p>
         </w:tc>
         <w:tc>
@@ -8893,7 +8770,6 @@
               </w:rPr>
             </w:pPr>
             <w:proofErr w:type="spellStart"/>
-            <w:proofErr w:type="gramStart"/>
             <w:r>
               <w:rPr>
                 <w:rFonts w:cstheme="minorHAnsi"/>
@@ -8901,7 +8777,6 @@
               <w:t>varchar</w:t>
             </w:r>
             <w:proofErr w:type="spellEnd"/>
-            <w:proofErr w:type="gramEnd"/>
             <w:r>
               <w:rPr>
                 <w:rFonts w:cstheme="minorHAnsi"/>
@@ -8961,7 +8836,6 @@
               </w:rPr>
             </w:pPr>
             <w:proofErr w:type="spellStart"/>
-            <w:proofErr w:type="gramStart"/>
             <w:r>
               <w:rPr>
                 <w:rFonts w:cstheme="minorHAnsi"/>
@@ -8969,7 +8843,6 @@
               <w:t>memberQuestion</w:t>
             </w:r>
             <w:proofErr w:type="spellEnd"/>
-            <w:proofErr w:type="gramEnd"/>
           </w:p>
         </w:tc>
         <w:tc>
@@ -8983,7 +8856,6 @@
               </w:rPr>
             </w:pPr>
             <w:proofErr w:type="spellStart"/>
-            <w:proofErr w:type="gramStart"/>
             <w:r>
               <w:rPr>
                 <w:rFonts w:cstheme="minorHAnsi"/>
@@ -8991,7 +8863,6 @@
               <w:t>varchar</w:t>
             </w:r>
             <w:proofErr w:type="spellEnd"/>
-            <w:proofErr w:type="gramEnd"/>
             <w:r>
               <w:rPr>
                 <w:rFonts w:cstheme="minorHAnsi"/>
@@ -9073,7 +8944,6 @@
               </w:rPr>
             </w:pPr>
             <w:proofErr w:type="spellStart"/>
-            <w:proofErr w:type="gramStart"/>
             <w:r>
               <w:rPr>
                 <w:rFonts w:cstheme="minorHAnsi"/>
@@ -9081,7 +8951,6 @@
               <w:t>memberAnswer</w:t>
             </w:r>
             <w:proofErr w:type="spellEnd"/>
-            <w:proofErr w:type="gramEnd"/>
           </w:p>
         </w:tc>
         <w:tc>
@@ -9095,7 +8964,6 @@
               </w:rPr>
             </w:pPr>
             <w:proofErr w:type="spellStart"/>
-            <w:proofErr w:type="gramStart"/>
             <w:r>
               <w:rPr>
                 <w:rFonts w:cstheme="minorHAnsi"/>
@@ -9103,7 +8971,6 @@
               <w:t>varchar</w:t>
             </w:r>
             <w:proofErr w:type="spellEnd"/>
-            <w:proofErr w:type="gramEnd"/>
             <w:r>
               <w:rPr>
                 <w:rFonts w:cstheme="minorHAnsi"/>
@@ -9359,19 +9226,11 @@
                 <w:szCs w:val="22"/>
               </w:rPr>
             </w:pPr>
-            <w:proofErr w:type="gramStart"/>
             <w:r>
               <w:rPr>
                 <w:rFonts w:cstheme="minorHAnsi"/>
               </w:rPr>
-              <w:t>int4</w:t>
-            </w:r>
-            <w:proofErr w:type="gramEnd"/>
-            <w:r>
-              <w:rPr>
-                <w:rFonts w:cstheme="minorHAnsi"/>
-              </w:rPr>
-              <w:t>(10)</w:t>
+              <w:t>int4(10)</w:t>
             </w:r>
           </w:p>
         </w:tc>
@@ -9424,7 +9283,6 @@
               </w:rPr>
             </w:pPr>
             <w:proofErr w:type="spellStart"/>
-            <w:proofErr w:type="gramStart"/>
             <w:r>
               <w:rPr>
                 <w:rFonts w:eastAsia="Batang" w:cstheme="minorHAnsi"/>
@@ -9434,7 +9292,6 @@
               <w:t>surveyTitle</w:t>
             </w:r>
             <w:proofErr w:type="spellEnd"/>
-            <w:proofErr w:type="gramEnd"/>
           </w:p>
         </w:tc>
         <w:tc>
@@ -9450,7 +9307,6 @@
               </w:rPr>
             </w:pPr>
             <w:proofErr w:type="spellStart"/>
-            <w:proofErr w:type="gramStart"/>
             <w:r>
               <w:rPr>
                 <w:rFonts w:cstheme="minorHAnsi"/>
@@ -9458,7 +9314,6 @@
               <w:t>varchar</w:t>
             </w:r>
             <w:proofErr w:type="spellEnd"/>
-            <w:proofErr w:type="gramEnd"/>
             <w:r>
               <w:rPr>
                 <w:rFonts w:cstheme="minorHAnsi"/>
@@ -9516,7 +9371,6 @@
               </w:rPr>
             </w:pPr>
             <w:proofErr w:type="spellStart"/>
-            <w:proofErr w:type="gramStart"/>
             <w:r>
               <w:rPr>
                 <w:rFonts w:eastAsia="Batang" w:cstheme="minorHAnsi"/>
@@ -9526,7 +9380,6 @@
               <w:t>surveyDescription</w:t>
             </w:r>
             <w:proofErr w:type="spellEnd"/>
-            <w:proofErr w:type="gramEnd"/>
           </w:p>
         </w:tc>
         <w:tc>
@@ -9542,7 +9395,6 @@
               </w:rPr>
             </w:pPr>
             <w:proofErr w:type="spellStart"/>
-            <w:proofErr w:type="gramStart"/>
             <w:r>
               <w:rPr>
                 <w:rFonts w:cstheme="minorHAnsi"/>
@@ -9550,7 +9402,6 @@
               <w:t>varchar</w:t>
             </w:r>
             <w:proofErr w:type="spellEnd"/>
-            <w:proofErr w:type="gramEnd"/>
             <w:r>
               <w:rPr>
                 <w:rFonts w:cstheme="minorHAnsi"/>
@@ -9608,7 +9459,6 @@
               </w:rPr>
             </w:pPr>
             <w:proofErr w:type="spellStart"/>
-            <w:proofErr w:type="gramStart"/>
             <w:r>
               <w:rPr>
                 <w:rFonts w:eastAsia="Batang" w:cstheme="minorHAnsi"/>
@@ -9618,7 +9468,6 @@
               <w:t>surveyStatus</w:t>
             </w:r>
             <w:proofErr w:type="spellEnd"/>
-            <w:proofErr w:type="gramEnd"/>
           </w:p>
         </w:tc>
         <w:tc>
@@ -9634,7 +9483,6 @@
               </w:rPr>
             </w:pPr>
             <w:proofErr w:type="spellStart"/>
-            <w:proofErr w:type="gramStart"/>
             <w:r>
               <w:rPr>
                 <w:rFonts w:cstheme="minorHAnsi"/>
@@ -9642,7 +9490,6 @@
               <w:t>bool</w:t>
             </w:r>
             <w:proofErr w:type="spellEnd"/>
-            <w:proofErr w:type="gramEnd"/>
           </w:p>
         </w:tc>
         <w:tc>
@@ -9675,19 +9522,11 @@
                 <w:rFonts w:cstheme="minorHAnsi"/>
               </w:rPr>
             </w:pPr>
-            <w:proofErr w:type="gramStart"/>
             <w:r>
               <w:rPr>
                 <w:rFonts w:cstheme="minorHAnsi"/>
               </w:rPr>
-              <w:t>True :</w:t>
-            </w:r>
-            <w:proofErr w:type="gramEnd"/>
-            <w:r>
-              <w:rPr>
-                <w:rFonts w:cstheme="minorHAnsi"/>
-              </w:rPr>
-              <w:t xml:space="preserve"> open</w:t>
+              <w:t>True : open</w:t>
             </w:r>
           </w:p>
           <w:p>
@@ -9698,19 +9537,11 @@
                 <w:szCs w:val="22"/>
               </w:rPr>
             </w:pPr>
-            <w:proofErr w:type="gramStart"/>
             <w:r>
               <w:rPr>
                 <w:rFonts w:cstheme="minorHAnsi"/>
               </w:rPr>
-              <w:t>False :</w:t>
-            </w:r>
-            <w:proofErr w:type="gramEnd"/>
-            <w:r>
-              <w:rPr>
-                <w:rFonts w:cstheme="minorHAnsi"/>
-              </w:rPr>
-              <w:t xml:space="preserve"> closed</w:t>
+              <w:t>False : closed</w:t>
             </w:r>
           </w:p>
         </w:tc>
@@ -9729,7 +9560,6 @@
               </w:rPr>
             </w:pPr>
             <w:proofErr w:type="spellStart"/>
-            <w:proofErr w:type="gramStart"/>
             <w:r>
               <w:rPr>
                 <w:rFonts w:eastAsia="Batang" w:cstheme="minorHAnsi"/>
@@ -9739,7 +9569,6 @@
               <w:t>surveyCreated</w:t>
             </w:r>
             <w:proofErr w:type="spellEnd"/>
-            <w:proofErr w:type="gramEnd"/>
           </w:p>
         </w:tc>
         <w:tc>
@@ -9754,14 +9583,12 @@
                 <w:szCs w:val="22"/>
               </w:rPr>
             </w:pPr>
-            <w:proofErr w:type="gramStart"/>
             <w:r>
               <w:rPr>
                 <w:rFonts w:cstheme="minorHAnsi"/>
               </w:rPr>
               <w:t>timestamp</w:t>
             </w:r>
-            <w:proofErr w:type="gramEnd"/>
           </w:p>
         </w:tc>
         <w:tc>
@@ -9817,7 +9644,6 @@
               </w:rPr>
             </w:pPr>
             <w:proofErr w:type="spellStart"/>
-            <w:proofErr w:type="gramStart"/>
             <w:r>
               <w:rPr>
                 <w:rFonts w:eastAsia="Batang" w:cstheme="minorHAnsi"/>
@@ -9827,7 +9653,6 @@
               <w:t>surveyStartDate</w:t>
             </w:r>
             <w:proofErr w:type="spellEnd"/>
-            <w:proofErr w:type="gramEnd"/>
           </w:p>
         </w:tc>
         <w:tc>
@@ -9842,14 +9667,12 @@
                 <w:szCs w:val="22"/>
               </w:rPr>
             </w:pPr>
-            <w:proofErr w:type="gramStart"/>
             <w:r>
               <w:rPr>
                 <w:rFonts w:cstheme="minorHAnsi"/>
               </w:rPr>
               <w:t>timestamp</w:t>
             </w:r>
-            <w:proofErr w:type="gramEnd"/>
           </w:p>
         </w:tc>
         <w:tc>
@@ -9905,7 +9728,6 @@
               </w:rPr>
             </w:pPr>
             <w:proofErr w:type="spellStart"/>
-            <w:proofErr w:type="gramStart"/>
             <w:r>
               <w:rPr>
                 <w:rFonts w:eastAsia="Batang" w:cstheme="minorHAnsi"/>
@@ -9929,7 +9751,6 @@
               <w:t>Date</w:t>
             </w:r>
             <w:proofErr w:type="spellEnd"/>
-            <w:proofErr w:type="gramEnd"/>
           </w:p>
         </w:tc>
         <w:tc>
@@ -9944,14 +9765,12 @@
                 <w:szCs w:val="22"/>
               </w:rPr>
             </w:pPr>
-            <w:proofErr w:type="gramStart"/>
             <w:r>
               <w:rPr>
                 <w:rFonts w:cstheme="minorHAnsi"/>
               </w:rPr>
               <w:t>timestamp</w:t>
             </w:r>
-            <w:proofErr w:type="gramEnd"/>
           </w:p>
         </w:tc>
         <w:tc>
@@ -10034,19 +9853,11 @@
                 <w:szCs w:val="22"/>
               </w:rPr>
             </w:pPr>
-            <w:proofErr w:type="gramStart"/>
             <w:r>
               <w:rPr>
                 <w:rFonts w:cstheme="minorHAnsi"/>
               </w:rPr>
-              <w:t>int4</w:t>
-            </w:r>
-            <w:proofErr w:type="gramEnd"/>
-            <w:r>
-              <w:rPr>
-                <w:rFonts w:cstheme="minorHAnsi"/>
-              </w:rPr>
-              <w:t>(10)</w:t>
+              <w:t>int4(10)</w:t>
             </w:r>
           </w:p>
         </w:tc>
@@ -10273,19 +10084,11 @@
                 <w:szCs w:val="22"/>
               </w:rPr>
             </w:pPr>
-            <w:proofErr w:type="gramStart"/>
             <w:r>
               <w:rPr>
                 <w:rFonts w:cstheme="minorHAnsi"/>
               </w:rPr>
-              <w:t>int4</w:t>
-            </w:r>
-            <w:proofErr w:type="gramEnd"/>
-            <w:r>
-              <w:rPr>
-                <w:rFonts w:cstheme="minorHAnsi"/>
-              </w:rPr>
-              <w:t>(10)</w:t>
+              <w:t>int4(10)</w:t>
             </w:r>
           </w:p>
         </w:tc>
@@ -10338,7 +10141,6 @@
               </w:rPr>
             </w:pPr>
             <w:proofErr w:type="spellStart"/>
-            <w:proofErr w:type="gramStart"/>
             <w:r>
               <w:rPr>
                 <w:rFonts w:eastAsia="Batang" w:cstheme="minorHAnsi"/>
@@ -10354,7 +10156,6 @@
               <w:t>QuestionType</w:t>
             </w:r>
             <w:proofErr w:type="spellEnd"/>
-            <w:proofErr w:type="gramEnd"/>
           </w:p>
         </w:tc>
         <w:tc>
@@ -10369,19 +10170,11 @@
                 <w:szCs w:val="22"/>
               </w:rPr>
             </w:pPr>
-            <w:proofErr w:type="gramStart"/>
             <w:r>
               <w:rPr>
                 <w:rFonts w:cstheme="minorHAnsi"/>
               </w:rPr>
-              <w:t>int4</w:t>
-            </w:r>
-            <w:proofErr w:type="gramEnd"/>
-            <w:r>
-              <w:rPr>
-                <w:rFonts w:cstheme="minorHAnsi"/>
-              </w:rPr>
-              <w:t>(10))</w:t>
+              <w:t>int4(10))</w:t>
             </w:r>
           </w:p>
         </w:tc>
@@ -10415,40 +10208,37 @@
                 <w:rFonts w:cstheme="minorHAnsi"/>
               </w:rPr>
             </w:pPr>
-            <w:proofErr w:type="gramStart"/>
             <w:r>
               <w:rPr>
                 <w:rFonts w:cstheme="minorHAnsi"/>
               </w:rPr>
-              <w:t>0 :</w:t>
-            </w:r>
-            <w:proofErr w:type="gramEnd"/>
-            <w:r>
+              <w:t>0 : Radio button</w:t>
+            </w:r>
+          </w:p>
+          <w:p>
+            <w:pPr>
               <w:rPr>
                 <w:rFonts w:cstheme="minorHAnsi"/>
               </w:rPr>
-              <w:t xml:space="preserve"> Radio button</w:t>
-            </w:r>
-          </w:p>
-          <w:p>
-            <w:pPr>
+            </w:pPr>
+            <w:r>
               <w:rPr>
                 <w:rFonts w:cstheme="minorHAnsi"/>
               </w:rPr>
-            </w:pPr>
-            <w:proofErr w:type="gramStart"/>
-            <w:r>
+              <w:t>1 : Checkbox</w:t>
+            </w:r>
+          </w:p>
+          <w:p>
+            <w:pPr>
               <w:rPr>
                 <w:rFonts w:cstheme="minorHAnsi"/>
               </w:rPr>
-              <w:t>1 :</w:t>
-            </w:r>
-            <w:proofErr w:type="gramEnd"/>
+            </w:pPr>
             <w:r>
               <w:rPr>
                 <w:rFonts w:cstheme="minorHAnsi"/>
               </w:rPr>
-              <w:t xml:space="preserve"> Checkbox</w:t>
+              <w:t>2 : Scale Slider</w:t>
             </w:r>
           </w:p>
           <w:p>
@@ -10457,40 +10247,37 @@
                 <w:rFonts w:cstheme="minorHAnsi"/>
               </w:rPr>
             </w:pPr>
-            <w:proofErr w:type="gramStart"/>
             <w:r>
               <w:rPr>
                 <w:rFonts w:cstheme="minorHAnsi"/>
               </w:rPr>
-              <w:t>2 :</w:t>
-            </w:r>
-            <w:proofErr w:type="gramEnd"/>
-            <w:r>
+              <w:t>3 : Numerical Input</w:t>
+            </w:r>
+          </w:p>
+          <w:p>
+            <w:pPr>
               <w:rPr>
                 <w:rFonts w:cstheme="minorHAnsi"/>
               </w:rPr>
-              <w:t xml:space="preserve"> Scale Slider</w:t>
-            </w:r>
-          </w:p>
-          <w:p>
-            <w:pPr>
+            </w:pPr>
+            <w:r>
               <w:rPr>
                 <w:rFonts w:cstheme="minorHAnsi"/>
               </w:rPr>
-            </w:pPr>
-            <w:proofErr w:type="gramStart"/>
-            <w:r>
+              <w:t>4 : Date Input</w:t>
+            </w:r>
+          </w:p>
+          <w:p>
+            <w:pPr>
               <w:rPr>
                 <w:rFonts w:cstheme="minorHAnsi"/>
               </w:rPr>
-              <w:t>3 :</w:t>
-            </w:r>
-            <w:proofErr w:type="gramEnd"/>
+            </w:pPr>
             <w:r>
               <w:rPr>
                 <w:rFonts w:cstheme="minorHAnsi"/>
               </w:rPr>
-              <w:t xml:space="preserve"> Numerical Input</w:t>
+              <w:t>5 : Scale Radio Button</w:t>
             </w:r>
           </w:p>
           <w:p>
@@ -10499,21 +10286,97 @@
                 <w:rFonts w:cstheme="minorHAnsi"/>
               </w:rPr>
             </w:pPr>
-            <w:proofErr w:type="gramStart"/>
             <w:r>
               <w:rPr>
                 <w:rFonts w:cstheme="minorHAnsi"/>
               </w:rPr>
-              <w:t>4 :</w:t>
-            </w:r>
-            <w:proofErr w:type="gramEnd"/>
-            <w:r>
+              <w:t>6 : Text</w:t>
+            </w:r>
+          </w:p>
+          <w:p>
+            <w:pPr>
               <w:rPr>
                 <w:rFonts w:cstheme="minorHAnsi"/>
               </w:rPr>
-              <w:t xml:space="preserve"> Date Input</w:t>
-            </w:r>
-          </w:p>
+            </w:pPr>
+            <w:r>
+              <w:rPr>
+                <w:rFonts w:cstheme="minorHAnsi"/>
+              </w:rPr>
+              <w:t xml:space="preserve">7 : </w:t>
+            </w:r>
+            <w:proofErr w:type="spellStart"/>
+            <w:r>
+              <w:rPr>
+                <w:rFonts w:cstheme="minorHAnsi"/>
+              </w:rPr>
+              <w:t>Textarea</w:t>
+            </w:r>
+            <w:proofErr w:type="spellEnd"/>
+          </w:p>
+          <w:p>
+            <w:pPr>
+              <w:rPr>
+                <w:rFonts w:cstheme="minorHAnsi"/>
+              </w:rPr>
+            </w:pPr>
+            <w:r>
+              <w:rPr>
+                <w:rFonts w:cstheme="minorHAnsi"/>
+              </w:rPr>
+              <w:t>8 : Signature</w:t>
+            </w:r>
+          </w:p>
+          <w:p>
+            <w:pPr>
+              <w:rPr>
+                <w:rFonts w:cstheme="minorHAnsi"/>
+              </w:rPr>
+            </w:pPr>
+            <w:r>
+              <w:rPr>
+                <w:rFonts w:cstheme="minorHAnsi"/>
+              </w:rPr>
+              <w:t>9 : Image</w:t>
+            </w:r>
+          </w:p>
+        </w:tc>
+      </w:tr>
+      <w:tr>
+        <w:tc>
+          <w:tcPr>
+            <w:tcW w:w="1324" w:type="pct"/>
+          </w:tcPr>
+          <w:p>
+            <w:pPr>
+              <w:rPr>
+                <w:rFonts w:eastAsia="Batang" w:cstheme="minorHAnsi"/>
+                <w:sz w:val="22"/>
+                <w:szCs w:val="22"/>
+              </w:rPr>
+            </w:pPr>
+            <w:proofErr w:type="spellStart"/>
+            <w:r>
+              <w:rPr>
+                <w:rFonts w:eastAsia="Batang" w:cstheme="minorHAnsi"/>
+                <w:sz w:val="22"/>
+                <w:szCs w:val="22"/>
+              </w:rPr>
+              <w:t>survey</w:t>
+            </w:r>
+            <w:r>
+              <w:rPr>
+                <w:rFonts w:eastAsia="Batang" w:cstheme="minorHAnsi"/>
+              </w:rPr>
+              <w:t>QuestionIsCompulsory</w:t>
+            </w:r>
+            <w:proofErr w:type="spellEnd"/>
+          </w:p>
+        </w:tc>
+        <w:tc>
+          <w:tcPr>
+            <w:tcW w:w="701" w:type="pct"/>
+          </w:tcPr>
           <w:p>
             <w:pPr>
               <w:rPr>
@@ -10522,19 +10385,66 @@
                 <w:szCs w:val="22"/>
               </w:rPr>
             </w:pPr>
-            <w:proofErr w:type="gramStart"/>
+            <w:proofErr w:type="spellStart"/>
             <w:r>
               <w:rPr>
                 <w:rFonts w:cstheme="minorHAnsi"/>
               </w:rPr>
-              <w:t>5 :</w:t>
-            </w:r>
-            <w:proofErr w:type="gramEnd"/>
-            <w:r>
+              <w:t>bool</w:t>
+            </w:r>
+            <w:proofErr w:type="spellEnd"/>
+          </w:p>
+        </w:tc>
+        <w:tc>
+          <w:tcPr>
+            <w:tcW w:w="1410" w:type="pct"/>
+          </w:tcPr>
+          <w:p>
+            <w:pPr>
               <w:rPr>
                 <w:rFonts w:cstheme="minorHAnsi"/>
-              </w:rPr>
-              <w:t xml:space="preserve"> Scale Radio Button</w:t>
+                <w:sz w:val="22"/>
+                <w:szCs w:val="22"/>
+              </w:rPr>
+            </w:pPr>
+            <w:r>
+              <w:rPr>
+                <w:rFonts w:cstheme="minorHAnsi"/>
+              </w:rPr>
+              <w:t>Is answering the question compulsory or not?</w:t>
+            </w:r>
+          </w:p>
+        </w:tc>
+        <w:tc>
+          <w:tcPr>
+            <w:tcW w:w="1565" w:type="pct"/>
+          </w:tcPr>
+          <w:p>
+            <w:pPr>
+              <w:rPr>
+                <w:rFonts w:cstheme="minorHAnsi"/>
+              </w:rPr>
+            </w:pPr>
+            <w:r>
+              <w:rPr>
+                <w:rFonts w:cstheme="minorHAnsi"/>
+              </w:rPr>
+              <w:t>True : Question compulsory</w:t>
+            </w:r>
+          </w:p>
+          <w:p>
+            <w:pPr>
+              <w:rPr>
+                <w:rFonts w:cstheme="minorHAnsi"/>
+                <w:sz w:val="22"/>
+                <w:szCs w:val="22"/>
+              </w:rPr>
+            </w:pPr>
+            <w:r>
+              <w:rPr>
+                <w:rFonts w:cstheme="minorHAnsi"/>
+              </w:rPr>
+              <w:t>False : Not compulsory</w:t>
             </w:r>
           </w:p>
         </w:tc>
@@ -10553,23 +10463,22 @@
               </w:rPr>
             </w:pPr>
             <w:proofErr w:type="spellStart"/>
-            <w:proofErr w:type="gramStart"/>
             <w:r>
               <w:rPr>
                 <w:rFonts w:eastAsia="Batang" w:cstheme="minorHAnsi"/>
                 <w:sz w:val="22"/>
                 <w:szCs w:val="22"/>
               </w:rPr>
+              <w:lastRenderedPageBreak/>
               <w:t>survey</w:t>
             </w:r>
             <w:r>
               <w:rPr>
                 <w:rFonts w:eastAsia="Batang" w:cstheme="minorHAnsi"/>
               </w:rPr>
-              <w:t>QuestionIsCompulsory</w:t>
+              <w:t>QuestionTitle</w:t>
             </w:r>
             <w:proofErr w:type="spellEnd"/>
-            <w:proofErr w:type="gramEnd"/>
           </w:p>
         </w:tc>
         <w:tc>
@@ -10585,15 +10494,19 @@
               </w:rPr>
             </w:pPr>
             <w:proofErr w:type="spellStart"/>
-            <w:proofErr w:type="gramStart"/>
             <w:r>
               <w:rPr>
                 <w:rFonts w:cstheme="minorHAnsi"/>
               </w:rPr>
-              <w:t>bool</w:t>
+              <w:t>varchar</w:t>
             </w:r>
             <w:proofErr w:type="spellEnd"/>
-            <w:proofErr w:type="gramEnd"/>
+            <w:r>
+              <w:rPr>
+                <w:rFonts w:cstheme="minorHAnsi"/>
+              </w:rPr>
+              <w:t>(255)</w:t>
+            </w:r>
           </w:p>
         </w:tc>
         <w:tc>
@@ -10612,7 +10525,7 @@
               <w:rPr>
                 <w:rFonts w:cstheme="minorHAnsi"/>
               </w:rPr>
-              <w:t>Is answering the question compulsory or not?</w:t>
+              <w:t>Title of survey question</w:t>
             </w:r>
           </w:p>
         </w:tc>
@@ -10620,27 +10533,6 @@
           <w:tcPr>
             <w:tcW w:w="1565" w:type="pct"/>
           </w:tcPr>
-          <w:p>
-            <w:pPr>
-              <w:rPr>
-                <w:rFonts w:cstheme="minorHAnsi"/>
-              </w:rPr>
-            </w:pPr>
-            <w:proofErr w:type="gramStart"/>
-            <w:r>
-              <w:rPr>
-                <w:rFonts w:cstheme="minorHAnsi"/>
-              </w:rPr>
-              <w:t>True :</w:t>
-            </w:r>
-            <w:proofErr w:type="gramEnd"/>
-            <w:r>
-              <w:rPr>
-                <w:rFonts w:cstheme="minorHAnsi"/>
-              </w:rPr>
-              <w:t xml:space="preserve"> Question compulsory</w:t>
-            </w:r>
-          </w:p>
           <w:p>
             <w:pPr>
               <w:rPr>
@@ -10649,20 +10541,6 @@
                 <w:szCs w:val="22"/>
               </w:rPr>
             </w:pPr>
-            <w:proofErr w:type="gramStart"/>
-            <w:r>
-              <w:rPr>
-                <w:rFonts w:cstheme="minorHAnsi"/>
-              </w:rPr>
-              <w:t>False :</w:t>
-            </w:r>
-            <w:proofErr w:type="gramEnd"/>
-            <w:r>
-              <w:rPr>
-                <w:rFonts w:cstheme="minorHAnsi"/>
-              </w:rPr>
-              <w:t xml:space="preserve"> Not compulsory</w:t>
-            </w:r>
           </w:p>
         </w:tc>
       </w:tr>
@@ -10680,23 +10558,27 @@
               </w:rPr>
             </w:pPr>
             <w:proofErr w:type="spellStart"/>
-            <w:proofErr w:type="gramStart"/>
+            <w:r>
+              <w:rPr>
+                <w:rFonts w:eastAsia="Batang" w:cstheme="minorHAnsi"/>
+              </w:rPr>
+              <w:t>s</w:t>
+            </w:r>
             <w:r>
               <w:rPr>
                 <w:rFonts w:eastAsia="Batang" w:cstheme="minorHAnsi"/>
                 <w:sz w:val="22"/>
                 <w:szCs w:val="22"/>
               </w:rPr>
-              <w:t>survey</w:t>
+              <w:t>urvey</w:t>
             </w:r>
             <w:r>
               <w:rPr>
                 <w:rFonts w:eastAsia="Batang" w:cstheme="minorHAnsi"/>
               </w:rPr>
-              <w:t>QuestionTitle</w:t>
+              <w:t>_Id</w:t>
             </w:r>
             <w:proofErr w:type="spellEnd"/>
-            <w:proofErr w:type="gramEnd"/>
           </w:p>
         </w:tc>
         <w:tc>
@@ -10711,21 +10593,11 @@
                 <w:szCs w:val="22"/>
               </w:rPr>
             </w:pPr>
-            <w:proofErr w:type="spellStart"/>
-            <w:proofErr w:type="gramStart"/>
             <w:r>
               <w:rPr>
                 <w:rFonts w:cstheme="minorHAnsi"/>
               </w:rPr>
-              <w:t>varchar</w:t>
-            </w:r>
-            <w:proofErr w:type="spellEnd"/>
-            <w:proofErr w:type="gramEnd"/>
-            <w:r>
-              <w:rPr>
-                <w:rFonts w:cstheme="minorHAnsi"/>
-              </w:rPr>
-              <w:t>(255)</w:t>
+              <w:t>int4(10))</w:t>
             </w:r>
           </w:p>
         </w:tc>
@@ -10745,7 +10617,7 @@
               <w:rPr>
                 <w:rFonts w:cstheme="minorHAnsi"/>
               </w:rPr>
-              <w:t>Title of survey question</w:t>
+              <w:t>Foreign Key</w:t>
             </w:r>
           </w:p>
         </w:tc>
@@ -10764,110 +10636,11 @@
           </w:p>
         </w:tc>
       </w:tr>
-      <w:tr>
-        <w:tc>
-          <w:tcPr>
-            <w:tcW w:w="1324" w:type="pct"/>
-          </w:tcPr>
-          <w:p>
-            <w:pPr>
-              <w:rPr>
-                <w:rFonts w:eastAsia="Batang" w:cstheme="minorHAnsi"/>
-                <w:sz w:val="22"/>
-                <w:szCs w:val="22"/>
-              </w:rPr>
-            </w:pPr>
-            <w:proofErr w:type="spellStart"/>
-            <w:proofErr w:type="gramStart"/>
-            <w:r>
-              <w:rPr>
-                <w:rFonts w:eastAsia="Batang" w:cstheme="minorHAnsi"/>
-              </w:rPr>
-              <w:t>s</w:t>
-            </w:r>
-            <w:r>
-              <w:rPr>
-                <w:rFonts w:eastAsia="Batang" w:cstheme="minorHAnsi"/>
-                <w:sz w:val="22"/>
-                <w:szCs w:val="22"/>
-              </w:rPr>
-              <w:t>urvey</w:t>
-            </w:r>
-            <w:proofErr w:type="gramEnd"/>
-            <w:r>
-              <w:rPr>
-                <w:rFonts w:eastAsia="Batang" w:cstheme="minorHAnsi"/>
-              </w:rPr>
-              <w:t>_Id</w:t>
-            </w:r>
-            <w:proofErr w:type="spellEnd"/>
-          </w:p>
-        </w:tc>
-        <w:tc>
-          <w:tcPr>
-            <w:tcW w:w="701" w:type="pct"/>
-          </w:tcPr>
-          <w:p>
-            <w:pPr>
-              <w:rPr>
-                <w:rFonts w:cstheme="minorHAnsi"/>
-                <w:sz w:val="22"/>
-                <w:szCs w:val="22"/>
-              </w:rPr>
-            </w:pPr>
-            <w:proofErr w:type="gramStart"/>
-            <w:r>
-              <w:rPr>
-                <w:rFonts w:cstheme="minorHAnsi"/>
-              </w:rPr>
-              <w:t>int4</w:t>
-            </w:r>
-            <w:proofErr w:type="gramEnd"/>
-            <w:r>
-              <w:rPr>
-                <w:rFonts w:cstheme="minorHAnsi"/>
-              </w:rPr>
-              <w:t>(10))</w:t>
-            </w:r>
-          </w:p>
-        </w:tc>
-        <w:tc>
-          <w:tcPr>
-            <w:tcW w:w="1410" w:type="pct"/>
-          </w:tcPr>
-          <w:p>
-            <w:pPr>
-              <w:rPr>
-                <w:rFonts w:cstheme="minorHAnsi"/>
-                <w:sz w:val="22"/>
-                <w:szCs w:val="22"/>
-              </w:rPr>
-            </w:pPr>
-            <w:r>
-              <w:rPr>
-                <w:rFonts w:cstheme="minorHAnsi"/>
-              </w:rPr>
-              <w:t>Foreign Key</w:t>
-            </w:r>
-          </w:p>
-        </w:tc>
-        <w:tc>
-          <w:tcPr>
-            <w:tcW w:w="1565" w:type="pct"/>
-          </w:tcPr>
-          <w:p>
-            <w:pPr>
-              <w:rPr>
-                <w:rFonts w:cstheme="minorHAnsi"/>
-                <w:sz w:val="22"/>
-                <w:szCs w:val="22"/>
-              </w:rPr>
-            </w:pPr>
-          </w:p>
-        </w:tc>
-      </w:tr>
     </w:tbl>
-    <w:p/>
+    <w:p>
+      <w:bookmarkStart w:id="9" w:name="_GoBack"/>
+      <w:bookmarkEnd w:id="9"/>
+    </w:p>
     <w:tbl>
       <w:tblPr>
         <w:tblStyle w:val="TableGrid"/>
@@ -10904,7 +10677,6 @@
                 <w:sz w:val="22"/>
                 <w:szCs w:val="22"/>
               </w:rPr>
-              <w:lastRenderedPageBreak/>
               <w:t>Survey</w:t>
             </w:r>
             <w:r>
@@ -11062,19 +10834,11 @@
                 <w:szCs w:val="22"/>
               </w:rPr>
             </w:pPr>
-            <w:proofErr w:type="gramStart"/>
             <w:r>
               <w:rPr>
                 <w:rFonts w:cstheme="minorHAnsi"/>
               </w:rPr>
-              <w:t>int4</w:t>
-            </w:r>
-            <w:proofErr w:type="gramEnd"/>
-            <w:r>
-              <w:rPr>
-                <w:rFonts w:cstheme="minorHAnsi"/>
-              </w:rPr>
-              <w:t>(10)</w:t>
+              <w:t>int4(10)</w:t>
             </w:r>
           </w:p>
         </w:tc>
@@ -11127,7 +10891,6 @@
               </w:rPr>
             </w:pPr>
             <w:proofErr w:type="spellStart"/>
-            <w:proofErr w:type="gramStart"/>
             <w:r>
               <w:rPr>
                 <w:rFonts w:eastAsia="Batang" w:cstheme="minorHAnsi"/>
@@ -11143,7 +10906,6 @@
               <w:t>QuestionOptionType</w:t>
             </w:r>
             <w:proofErr w:type="spellEnd"/>
-            <w:proofErr w:type="gramEnd"/>
           </w:p>
         </w:tc>
         <w:tc>
@@ -11158,19 +10920,11 @@
                 <w:szCs w:val="22"/>
               </w:rPr>
             </w:pPr>
-            <w:proofErr w:type="gramStart"/>
             <w:r>
               <w:rPr>
                 <w:rFonts w:cstheme="minorHAnsi"/>
               </w:rPr>
-              <w:t>int4</w:t>
-            </w:r>
-            <w:proofErr w:type="gramEnd"/>
-            <w:r>
-              <w:rPr>
-                <w:rFonts w:cstheme="minorHAnsi"/>
-              </w:rPr>
-              <w:t>(10))</w:t>
+              <w:t>int4(10))</w:t>
             </w:r>
           </w:p>
         </w:tc>
@@ -11204,19 +10958,11 @@
                 <w:rFonts w:cstheme="minorHAnsi"/>
               </w:rPr>
             </w:pPr>
-            <w:proofErr w:type="gramStart"/>
             <w:r>
               <w:rPr>
                 <w:rFonts w:cstheme="minorHAnsi"/>
               </w:rPr>
-              <w:t>0 :</w:t>
-            </w:r>
-            <w:proofErr w:type="gramEnd"/>
-            <w:r>
-              <w:rPr>
-                <w:rFonts w:cstheme="minorHAnsi"/>
-              </w:rPr>
-              <w:t xml:space="preserve"> According to </w:t>
+              <w:t xml:space="preserve">0 : According to </w:t>
             </w:r>
             <w:proofErr w:type="spellStart"/>
             <w:r>
@@ -11241,19 +10987,11 @@
                 <w:szCs w:val="22"/>
               </w:rPr>
             </w:pPr>
-            <w:proofErr w:type="gramStart"/>
             <w:r>
               <w:rPr>
                 <w:rFonts w:cstheme="minorHAnsi"/>
               </w:rPr>
-              <w:t>1 :</w:t>
-            </w:r>
-            <w:proofErr w:type="gramEnd"/>
-            <w:r>
-              <w:rPr>
-                <w:rFonts w:cstheme="minorHAnsi"/>
-              </w:rPr>
-              <w:t xml:space="preserve"> Text input</w:t>
+              <w:t>1 : Text input</w:t>
             </w:r>
           </w:p>
         </w:tc>
@@ -11272,7 +11010,6 @@
               </w:rPr>
             </w:pPr>
             <w:proofErr w:type="spellStart"/>
-            <w:proofErr w:type="gramStart"/>
             <w:r>
               <w:rPr>
                 <w:rFonts w:eastAsia="Batang" w:cstheme="minorHAnsi"/>
@@ -11288,7 +11025,6 @@
               <w:t>QuestionOptionTitle</w:t>
             </w:r>
             <w:proofErr w:type="spellEnd"/>
-            <w:proofErr w:type="gramEnd"/>
           </w:p>
         </w:tc>
         <w:tc>
@@ -11304,7 +11040,6 @@
               </w:rPr>
             </w:pPr>
             <w:proofErr w:type="spellStart"/>
-            <w:proofErr w:type="gramStart"/>
             <w:r>
               <w:rPr>
                 <w:rFonts w:cstheme="minorHAnsi"/>
@@ -11312,7 +11047,6 @@
               <w:t>varchar</w:t>
             </w:r>
             <w:proofErr w:type="spellEnd"/>
-            <w:proofErr w:type="gramEnd"/>
             <w:r>
               <w:rPr>
                 <w:rFonts w:cstheme="minorHAnsi"/>
@@ -11351,19 +11085,11 @@
                 <w:rFonts w:cstheme="minorHAnsi"/>
               </w:rPr>
             </w:pPr>
-            <w:proofErr w:type="gramStart"/>
             <w:r>
               <w:rPr>
                 <w:rFonts w:cstheme="minorHAnsi"/>
               </w:rPr>
-              <w:t>True :</w:t>
-            </w:r>
-            <w:proofErr w:type="gramEnd"/>
-            <w:r>
-              <w:rPr>
-                <w:rFonts w:cstheme="minorHAnsi"/>
-              </w:rPr>
-              <w:t xml:space="preserve"> Question compulsory</w:t>
+              <w:t>True : Question compulsory</w:t>
             </w:r>
           </w:p>
           <w:p>
@@ -11374,19 +11100,11 @@
                 <w:szCs w:val="22"/>
               </w:rPr>
             </w:pPr>
-            <w:proofErr w:type="gramStart"/>
             <w:r>
               <w:rPr>
                 <w:rFonts w:cstheme="minorHAnsi"/>
               </w:rPr>
-              <w:t>False :</w:t>
-            </w:r>
-            <w:proofErr w:type="gramEnd"/>
-            <w:r>
-              <w:rPr>
-                <w:rFonts w:cstheme="minorHAnsi"/>
-              </w:rPr>
-              <w:t xml:space="preserve"> Not compulsory</w:t>
+              <w:t>False : Not compulsory</w:t>
             </w:r>
           </w:p>
         </w:tc>
@@ -11405,7 +11123,6 @@
               </w:rPr>
             </w:pPr>
             <w:proofErr w:type="spellStart"/>
-            <w:proofErr w:type="gramStart"/>
             <w:r>
               <w:rPr>
                 <w:rFonts w:eastAsia="Batang" w:cstheme="minorHAnsi"/>
@@ -11421,7 +11138,6 @@
               <w:t>QuestionOptionTitleType</w:t>
             </w:r>
             <w:proofErr w:type="spellEnd"/>
-            <w:proofErr w:type="gramEnd"/>
           </w:p>
         </w:tc>
         <w:tc>
@@ -11434,19 +11150,11 @@
                 <w:rFonts w:cstheme="minorHAnsi"/>
               </w:rPr>
             </w:pPr>
-            <w:proofErr w:type="gramStart"/>
             <w:r>
               <w:rPr>
                 <w:rFonts w:cstheme="minorHAnsi"/>
               </w:rPr>
-              <w:t>int4</w:t>
-            </w:r>
-            <w:proofErr w:type="gramEnd"/>
-            <w:r>
-              <w:rPr>
-                <w:rFonts w:cstheme="minorHAnsi"/>
-              </w:rPr>
-              <w:t>(10))</w:t>
+              <w:t>int4(10))</w:t>
             </w:r>
           </w:p>
         </w:tc>
@@ -11488,40 +11196,24 @@
                 <w:rFonts w:cstheme="minorHAnsi"/>
               </w:rPr>
             </w:pPr>
-            <w:proofErr w:type="gramStart"/>
             <w:r>
               <w:rPr>
                 <w:rFonts w:cstheme="minorHAnsi"/>
               </w:rPr>
-              <w:t>0 :</w:t>
-            </w:r>
-            <w:proofErr w:type="gramEnd"/>
-            <w:r>
+              <w:t>0 : Text</w:t>
+            </w:r>
+          </w:p>
+          <w:p>
+            <w:pPr>
               <w:rPr>
                 <w:rFonts w:cstheme="minorHAnsi"/>
               </w:rPr>
-              <w:t xml:space="preserve"> Text</w:t>
-            </w:r>
-          </w:p>
-          <w:p>
-            <w:pPr>
+            </w:pPr>
+            <w:r>
               <w:rPr>
                 <w:rFonts w:cstheme="minorHAnsi"/>
               </w:rPr>
-            </w:pPr>
-            <w:proofErr w:type="gramStart"/>
-            <w:r>
-              <w:rPr>
-                <w:rFonts w:cstheme="minorHAnsi"/>
-              </w:rPr>
-              <w:t>1 :</w:t>
-            </w:r>
-            <w:proofErr w:type="gramEnd"/>
-            <w:r>
-              <w:rPr>
-                <w:rFonts w:cstheme="minorHAnsi"/>
-              </w:rPr>
-              <w:t xml:space="preserve"> Link</w:t>
+              <w:t>1 : Link</w:t>
             </w:r>
           </w:p>
           <w:p>
@@ -11532,19 +11224,11 @@
                 <w:szCs w:val="22"/>
               </w:rPr>
             </w:pPr>
-            <w:proofErr w:type="gramStart"/>
             <w:r>
               <w:rPr>
                 <w:rFonts w:cstheme="minorHAnsi"/>
               </w:rPr>
-              <w:t>2 :</w:t>
-            </w:r>
-            <w:proofErr w:type="gramEnd"/>
-            <w:r>
-              <w:rPr>
-                <w:rFonts w:cstheme="minorHAnsi"/>
-              </w:rPr>
-              <w:t xml:space="preserve"> Image</w:t>
+              <w:t>2 : Image</w:t>
             </w:r>
           </w:p>
         </w:tc>
@@ -11561,7 +11245,6 @@
               </w:rPr>
             </w:pPr>
             <w:proofErr w:type="spellStart"/>
-            <w:proofErr w:type="gramStart"/>
             <w:r>
               <w:rPr>
                 <w:rFonts w:eastAsia="Batang" w:cstheme="minorHAnsi"/>
@@ -11577,7 +11260,6 @@
               <w:t>QuestionOptionRange</w:t>
             </w:r>
             <w:proofErr w:type="spellEnd"/>
-            <w:proofErr w:type="gramEnd"/>
           </w:p>
         </w:tc>
         <w:tc>
@@ -11590,19 +11272,11 @@
                 <w:rFonts w:cstheme="minorHAnsi"/>
               </w:rPr>
             </w:pPr>
-            <w:proofErr w:type="gramStart"/>
             <w:r>
               <w:rPr>
                 <w:rFonts w:cstheme="minorHAnsi"/>
               </w:rPr>
-              <w:t>int4</w:t>
-            </w:r>
-            <w:proofErr w:type="gramEnd"/>
-            <w:r>
-              <w:rPr>
-                <w:rFonts w:cstheme="minorHAnsi"/>
-              </w:rPr>
-              <w:t>(10))</w:t>
+              <w:t>int4(10))</w:t>
             </w:r>
           </w:p>
         </w:tc>
@@ -11655,7 +11329,6 @@
               </w:rPr>
             </w:pPr>
             <w:proofErr w:type="spellStart"/>
-            <w:proofErr w:type="gramStart"/>
             <w:r>
               <w:rPr>
                 <w:rFonts w:eastAsia="Batang" w:cstheme="minorHAnsi"/>
@@ -11671,7 +11344,6 @@
               <w:t>QuestionOptionMinText</w:t>
             </w:r>
             <w:proofErr w:type="spellEnd"/>
-            <w:proofErr w:type="gramEnd"/>
           </w:p>
         </w:tc>
         <w:tc>
@@ -11685,7 +11357,6 @@
               </w:rPr>
             </w:pPr>
             <w:proofErr w:type="spellStart"/>
-            <w:proofErr w:type="gramStart"/>
             <w:r>
               <w:rPr>
                 <w:rFonts w:cstheme="minorHAnsi"/>
@@ -11693,7 +11364,6 @@
               <w:t>varchar</w:t>
             </w:r>
             <w:proofErr w:type="spellEnd"/>
-            <w:proofErr w:type="gramEnd"/>
             <w:r>
               <w:rPr>
                 <w:rFonts w:cstheme="minorHAnsi"/>
@@ -11745,7 +11415,6 @@
               </w:rPr>
             </w:pPr>
             <w:proofErr w:type="spellStart"/>
-            <w:proofErr w:type="gramStart"/>
             <w:r>
               <w:rPr>
                 <w:rFonts w:eastAsia="Batang" w:cstheme="minorHAnsi"/>
@@ -11761,7 +11430,6 @@
               <w:t>QuestionOptionMaxText</w:t>
             </w:r>
             <w:proofErr w:type="spellEnd"/>
-            <w:proofErr w:type="gramEnd"/>
           </w:p>
         </w:tc>
         <w:tc>
@@ -11775,7 +11443,6 @@
               </w:rPr>
             </w:pPr>
             <w:proofErr w:type="spellStart"/>
-            <w:proofErr w:type="gramStart"/>
             <w:r>
               <w:rPr>
                 <w:rFonts w:cstheme="minorHAnsi"/>
@@ -11783,7 +11450,6 @@
               <w:t>varchar</w:t>
             </w:r>
             <w:proofErr w:type="spellEnd"/>
-            <w:proofErr w:type="gramEnd"/>
             <w:r>
               <w:rPr>
                 <w:rFonts w:cstheme="minorHAnsi"/>
@@ -11837,7 +11503,6 @@
               </w:rPr>
             </w:pPr>
             <w:proofErr w:type="spellStart"/>
-            <w:proofErr w:type="gramStart"/>
             <w:r>
               <w:rPr>
                 <w:rFonts w:eastAsia="Batang" w:cstheme="minorHAnsi"/>
@@ -11856,14 +11521,7 @@
               <w:rPr>
                 <w:rFonts w:eastAsia="Batang" w:cstheme="minorHAnsi"/>
               </w:rPr>
-              <w:t>Question</w:t>
-            </w:r>
-            <w:proofErr w:type="gramEnd"/>
-            <w:r>
-              <w:rPr>
-                <w:rFonts w:eastAsia="Batang" w:cstheme="minorHAnsi"/>
-              </w:rPr>
-              <w:t>_Id</w:t>
+              <w:t>Question_Id</w:t>
             </w:r>
             <w:proofErr w:type="spellEnd"/>
           </w:p>
@@ -11880,19 +11538,11 @@
                 <w:szCs w:val="22"/>
               </w:rPr>
             </w:pPr>
-            <w:proofErr w:type="gramStart"/>
             <w:r>
               <w:rPr>
                 <w:rFonts w:cstheme="minorHAnsi"/>
               </w:rPr>
-              <w:t>int4</w:t>
-            </w:r>
-            <w:proofErr w:type="gramEnd"/>
-            <w:r>
-              <w:rPr>
-                <w:rFonts w:cstheme="minorHAnsi"/>
-              </w:rPr>
-              <w:t>(10))</w:t>
+              <w:t>int4(10))</w:t>
             </w:r>
           </w:p>
         </w:tc>
@@ -12118,19 +11768,11 @@
                 <w:szCs w:val="22"/>
               </w:rPr>
             </w:pPr>
-            <w:proofErr w:type="gramStart"/>
             <w:r>
               <w:rPr>
                 <w:rFonts w:cstheme="minorHAnsi"/>
               </w:rPr>
-              <w:t>int4</w:t>
-            </w:r>
-            <w:proofErr w:type="gramEnd"/>
-            <w:r>
-              <w:rPr>
-                <w:rFonts w:cstheme="minorHAnsi"/>
-              </w:rPr>
-              <w:t>(10)</w:t>
+              <w:t>int4(10)</w:t>
             </w:r>
           </w:p>
         </w:tc>
@@ -12183,7 +11825,6 @@
               </w:rPr>
             </w:pPr>
             <w:proofErr w:type="spellStart"/>
-            <w:proofErr w:type="gramStart"/>
             <w:r>
               <w:rPr>
                 <w:rFonts w:eastAsia="Batang" w:cstheme="minorHAnsi"/>
@@ -12191,7 +11832,6 @@
               <w:t>responseIsAnwered</w:t>
             </w:r>
             <w:proofErr w:type="spellEnd"/>
-            <w:proofErr w:type="gramEnd"/>
           </w:p>
         </w:tc>
         <w:tc>
@@ -12207,7 +11847,6 @@
               </w:rPr>
             </w:pPr>
             <w:proofErr w:type="spellStart"/>
-            <w:proofErr w:type="gramStart"/>
             <w:r>
               <w:rPr>
                 <w:rFonts w:cstheme="minorHAnsi"/>
@@ -12215,7 +11854,6 @@
               <w:t>bool</w:t>
             </w:r>
             <w:proofErr w:type="spellEnd"/>
-            <w:proofErr w:type="gramEnd"/>
           </w:p>
         </w:tc>
         <w:tc>
@@ -12242,19 +11880,11 @@
                 <w:rFonts w:cstheme="minorHAnsi"/>
               </w:rPr>
             </w:pPr>
-            <w:proofErr w:type="gramStart"/>
             <w:r>
               <w:rPr>
                 <w:rFonts w:cstheme="minorHAnsi"/>
               </w:rPr>
-              <w:t>True :</w:t>
-            </w:r>
-            <w:proofErr w:type="gramEnd"/>
-            <w:r>
-              <w:rPr>
-                <w:rFonts w:cstheme="minorHAnsi"/>
-              </w:rPr>
-              <w:t xml:space="preserve"> Answered</w:t>
+              <w:t>True : Answered</w:t>
             </w:r>
           </w:p>
           <w:p>
@@ -12265,19 +11895,11 @@
                 <w:szCs w:val="22"/>
               </w:rPr>
             </w:pPr>
-            <w:proofErr w:type="gramStart"/>
             <w:r>
               <w:rPr>
                 <w:rFonts w:cstheme="minorHAnsi"/>
               </w:rPr>
-              <w:t>False :</w:t>
-            </w:r>
-            <w:proofErr w:type="gramEnd"/>
-            <w:r>
-              <w:rPr>
-                <w:rFonts w:cstheme="minorHAnsi"/>
-              </w:rPr>
-              <w:t xml:space="preserve"> Unanswered</w:t>
+              <w:t>False : Unanswered</w:t>
             </w:r>
           </w:p>
         </w:tc>
@@ -12296,7 +11918,6 @@
               </w:rPr>
             </w:pPr>
             <w:proofErr w:type="spellStart"/>
-            <w:proofErr w:type="gramStart"/>
             <w:r>
               <w:rPr>
                 <w:rFonts w:eastAsia="Batang" w:cstheme="minorHAnsi"/>
@@ -12304,7 +11925,6 @@
               <w:t>responseType</w:t>
             </w:r>
             <w:proofErr w:type="spellEnd"/>
-            <w:proofErr w:type="gramEnd"/>
           </w:p>
         </w:tc>
         <w:tc>
@@ -12319,19 +11939,11 @@
                 <w:szCs w:val="22"/>
               </w:rPr>
             </w:pPr>
-            <w:proofErr w:type="gramStart"/>
             <w:r>
               <w:rPr>
                 <w:rFonts w:cstheme="minorHAnsi"/>
               </w:rPr>
-              <w:t>int4</w:t>
-            </w:r>
-            <w:proofErr w:type="gramEnd"/>
-            <w:r>
-              <w:rPr>
-                <w:rFonts w:cstheme="minorHAnsi"/>
-              </w:rPr>
-              <w:t>(10)</w:t>
+              <w:t>int4(10)</w:t>
             </w:r>
           </w:p>
         </w:tc>
@@ -12365,40 +11977,24 @@
                 <w:rFonts w:cstheme="minorHAnsi"/>
               </w:rPr>
             </w:pPr>
-            <w:proofErr w:type="gramStart"/>
             <w:r>
               <w:rPr>
                 <w:rFonts w:cstheme="minorHAnsi"/>
               </w:rPr>
-              <w:t>0 :</w:t>
-            </w:r>
-            <w:proofErr w:type="gramEnd"/>
-            <w:r>
+              <w:t>0 : Integer</w:t>
+            </w:r>
+          </w:p>
+          <w:p>
+            <w:pPr>
               <w:rPr>
                 <w:rFonts w:cstheme="minorHAnsi"/>
               </w:rPr>
-              <w:t xml:space="preserve"> Integer</w:t>
-            </w:r>
-          </w:p>
-          <w:p>
-            <w:pPr>
+            </w:pPr>
+            <w:r>
               <w:rPr>
                 <w:rFonts w:cstheme="minorHAnsi"/>
               </w:rPr>
-            </w:pPr>
-            <w:proofErr w:type="gramStart"/>
-            <w:r>
-              <w:rPr>
-                <w:rFonts w:cstheme="minorHAnsi"/>
-              </w:rPr>
-              <w:t>1 :</w:t>
-            </w:r>
-            <w:proofErr w:type="gramEnd"/>
-            <w:r>
-              <w:rPr>
-                <w:rFonts w:cstheme="minorHAnsi"/>
-              </w:rPr>
-              <w:t xml:space="preserve"> String</w:t>
+              <w:t>1 : String</w:t>
             </w:r>
           </w:p>
           <w:p>
@@ -12409,19 +12005,11 @@
                 <w:szCs w:val="22"/>
               </w:rPr>
             </w:pPr>
-            <w:proofErr w:type="gramStart"/>
             <w:r>
               <w:rPr>
                 <w:rFonts w:cstheme="minorHAnsi"/>
               </w:rPr>
-              <w:t>2 :</w:t>
-            </w:r>
-            <w:proofErr w:type="gramEnd"/>
-            <w:r>
-              <w:rPr>
-                <w:rFonts w:cstheme="minorHAnsi"/>
-              </w:rPr>
-              <w:t xml:space="preserve"> Both</w:t>
+              <w:t>2 : Both</w:t>
             </w:r>
           </w:p>
         </w:tc>
@@ -12440,7 +12028,6 @@
               </w:rPr>
             </w:pPr>
             <w:proofErr w:type="spellStart"/>
-            <w:proofErr w:type="gramStart"/>
             <w:r>
               <w:rPr>
                 <w:rFonts w:eastAsia="Batang" w:cstheme="minorHAnsi"/>
@@ -12448,7 +12035,6 @@
               <w:t>responseIntegerValue</w:t>
             </w:r>
             <w:proofErr w:type="spellEnd"/>
-            <w:proofErr w:type="gramEnd"/>
           </w:p>
         </w:tc>
         <w:tc>
@@ -12463,19 +12049,11 @@
                 <w:szCs w:val="22"/>
               </w:rPr>
             </w:pPr>
-            <w:proofErr w:type="gramStart"/>
             <w:r>
               <w:rPr>
                 <w:rFonts w:cstheme="minorHAnsi"/>
               </w:rPr>
-              <w:t>int4</w:t>
-            </w:r>
-            <w:proofErr w:type="gramEnd"/>
-            <w:r>
-              <w:rPr>
-                <w:rFonts w:cstheme="minorHAnsi"/>
-              </w:rPr>
-              <w:t>(10)</w:t>
+              <w:t>int4(10)</w:t>
             </w:r>
           </w:p>
         </w:tc>
@@ -12528,15 +12106,14 @@
               </w:rPr>
             </w:pPr>
             <w:proofErr w:type="spellStart"/>
-            <w:proofErr w:type="gramStart"/>
             <w:r>
               <w:rPr>
                 <w:rFonts w:eastAsia="Batang" w:cstheme="minorHAnsi"/>
               </w:rPr>
+              <w:lastRenderedPageBreak/>
               <w:t>responseStringValue</w:t>
             </w:r>
             <w:proofErr w:type="spellEnd"/>
-            <w:proofErr w:type="gramEnd"/>
           </w:p>
         </w:tc>
         <w:tc>
@@ -12552,7 +12129,6 @@
               </w:rPr>
             </w:pPr>
             <w:proofErr w:type="spellStart"/>
-            <w:proofErr w:type="gramStart"/>
             <w:r>
               <w:rPr>
                 <w:rFonts w:cstheme="minorHAnsi"/>
@@ -12560,7 +12136,6 @@
               <w:t>varchar</w:t>
             </w:r>
             <w:proofErr w:type="spellEnd"/>
-            <w:proofErr w:type="gramEnd"/>
             <w:r>
               <w:rPr>
                 <w:rFonts w:cstheme="minorHAnsi"/>
@@ -12622,19 +12197,11 @@
               </w:rPr>
             </w:pPr>
             <w:proofErr w:type="spellStart"/>
-            <w:proofErr w:type="gramStart"/>
             <w:r>
               <w:rPr>
                 <w:rFonts w:eastAsia="Batang" w:cstheme="minorHAnsi"/>
               </w:rPr>
-              <w:t>respondent</w:t>
-            </w:r>
-            <w:proofErr w:type="gramEnd"/>
-            <w:r>
-              <w:rPr>
-                <w:rFonts w:eastAsia="Batang" w:cstheme="minorHAnsi"/>
-              </w:rPr>
-              <w:t>_Id</w:t>
+              <w:t>respondent_Id</w:t>
             </w:r>
             <w:proofErr w:type="spellEnd"/>
           </w:p>
@@ -12651,19 +12218,11 @@
                 <w:szCs w:val="22"/>
               </w:rPr>
             </w:pPr>
-            <w:proofErr w:type="gramStart"/>
             <w:r>
               <w:rPr>
                 <w:rFonts w:cstheme="minorHAnsi"/>
               </w:rPr>
-              <w:t>int4</w:t>
-            </w:r>
-            <w:proofErr w:type="gramEnd"/>
-            <w:r>
-              <w:rPr>
-                <w:rFonts w:cstheme="minorHAnsi"/>
-              </w:rPr>
-              <w:t>(10</w:t>
+              <w:t>int4(10</w:t>
             </w:r>
           </w:p>
         </w:tc>
@@ -12720,19 +12279,11 @@
               </w:rPr>
             </w:pPr>
             <w:proofErr w:type="spellStart"/>
-            <w:proofErr w:type="gramStart"/>
             <w:r>
               <w:rPr>
                 <w:rFonts w:cstheme="minorHAnsi"/>
               </w:rPr>
-              <w:t>surveyQuestion</w:t>
-            </w:r>
-            <w:proofErr w:type="gramEnd"/>
-            <w:r>
-              <w:rPr>
-                <w:rFonts w:cstheme="minorHAnsi"/>
-              </w:rPr>
-              <w:t>_Id</w:t>
+              <w:t>surveyQuestion_Id</w:t>
             </w:r>
             <w:proofErr w:type="spellEnd"/>
           </w:p>
@@ -12749,19 +12300,11 @@
                 <w:szCs w:val="22"/>
               </w:rPr>
             </w:pPr>
-            <w:proofErr w:type="gramStart"/>
             <w:r>
               <w:rPr>
                 <w:rFonts w:cstheme="minorHAnsi"/>
               </w:rPr>
-              <w:t>int4</w:t>
-            </w:r>
-            <w:proofErr w:type="gramEnd"/>
-            <w:r>
-              <w:rPr>
-                <w:rFonts w:cstheme="minorHAnsi"/>
-              </w:rPr>
-              <w:t>(10)</w:t>
+              <w:t>int4(10)</w:t>
             </w:r>
           </w:p>
         </w:tc>
@@ -12816,36 +12359,21 @@
         <w:pStyle w:val="head1"/>
         <w:ind w:left="426"/>
       </w:pPr>
-      <w:bookmarkStart w:id="9" w:name="_Toc208819128"/>
-      <w:r>
-        <w:lastRenderedPageBreak/>
+      <w:bookmarkStart w:id="10" w:name="_Toc208819128"/>
+      <w:r>
         <w:t>Non-functional requirements</w:t>
-      </w:r>
-      <w:bookmarkEnd w:id="9"/>
-    </w:p>
-    <w:p>
-      <w:pPr>
-        <w:pStyle w:val="head2"/>
-      </w:pPr>
-      <w:bookmarkStart w:id="10" w:name="_Toc208819129"/>
-      <w:r>
-        <w:t>Compatibility</w:t>
       </w:r>
       <w:bookmarkEnd w:id="10"/>
     </w:p>
     <w:p>
       <w:pPr>
-        <w:ind w:left="426"/>
-        <w:rPr>
-          <w:rFonts w:ascii="Arial" w:hAnsi="Arial" w:cs="Arial"/>
-        </w:rPr>
-      </w:pPr>
-      <w:r>
-        <w:rPr>
-          <w:rFonts w:ascii="Arial" w:hAnsi="Arial" w:cs="Arial"/>
-        </w:rPr>
-        <w:t>The website must be compatible with all HTML5 compliant browsers.</w:t>
-      </w:r>
+        <w:pStyle w:val="head2"/>
+      </w:pPr>
+      <w:bookmarkStart w:id="11" w:name="_Toc208819129"/>
+      <w:r>
+        <w:t>Compatibility</w:t>
+      </w:r>
+      <w:bookmarkEnd w:id="11"/>
     </w:p>
     <w:p>
       <w:pPr>
@@ -12858,27 +12386,41 @@
         <w:rPr>
           <w:rFonts w:ascii="Arial" w:hAnsi="Arial" w:cs="Arial"/>
         </w:rPr>
-        <w:t>The mobile application must be compatible with all android 2.1+ devices.</w:t>
+        <w:t>The website must be compatible with all HTML5 compliant browsers.</w:t>
       </w:r>
     </w:p>
     <w:p>
       <w:pPr>
-        <w:pStyle w:val="ListParagraph"/>
-        <w:rPr>
-          <w:rFonts w:ascii="Arial" w:hAnsi="Arial" w:cs="Arial"/>
-          <w:bCs/>
-        </w:rPr>
-      </w:pPr>
+        <w:ind w:left="426"/>
+        <w:rPr>
+          <w:rFonts w:ascii="Arial" w:hAnsi="Arial" w:cs="Arial"/>
+        </w:rPr>
+      </w:pPr>
+      <w:r>
+        <w:rPr>
+          <w:rFonts w:ascii="Arial" w:hAnsi="Arial" w:cs="Arial"/>
+        </w:rPr>
+        <w:t>The mobile application must be compatible with all android 2.1+ devices.</w:t>
+      </w:r>
     </w:p>
     <w:p>
       <w:pPr>
+        <w:pStyle w:val="ListParagraph"/>
+        <w:rPr>
+          <w:rFonts w:ascii="Arial" w:hAnsi="Arial" w:cs="Arial"/>
+          <w:bCs/>
+        </w:rPr>
+      </w:pPr>
+    </w:p>
+    <w:p>
+      <w:pPr>
         <w:pStyle w:val="head2"/>
       </w:pPr>
-      <w:bookmarkStart w:id="11" w:name="_Toc208819130"/>
+      <w:bookmarkStart w:id="12" w:name="_Toc208819130"/>
       <w:r>
         <w:t>User interface</w:t>
       </w:r>
-      <w:bookmarkEnd w:id="11"/>
+      <w:bookmarkEnd w:id="12"/>
     </w:p>
     <w:p>
       <w:pPr>
@@ -12916,11 +12458,11 @@
       <w:pPr>
         <w:pStyle w:val="head2"/>
       </w:pPr>
-      <w:bookmarkStart w:id="12" w:name="_Toc208819131"/>
+      <w:bookmarkStart w:id="13" w:name="_Toc208819131"/>
       <w:r>
         <w:t>Security</w:t>
       </w:r>
-      <w:bookmarkEnd w:id="12"/>
+      <w:bookmarkEnd w:id="13"/>
     </w:p>
     <w:p>
       <w:pPr>
@@ -12975,11 +12517,11 @@
       <w:pPr>
         <w:pStyle w:val="head2"/>
       </w:pPr>
-      <w:bookmarkStart w:id="13" w:name="_Toc208819132"/>
+      <w:bookmarkStart w:id="14" w:name="_Toc208819132"/>
       <w:r>
         <w:t>Performance</w:t>
       </w:r>
-      <w:bookmarkEnd w:id="13"/>
+      <w:bookmarkEnd w:id="14"/>
     </w:p>
     <w:p>
       <w:pPr>
@@ -13029,11 +12571,11 @@
       <w:pPr>
         <w:pStyle w:val="head2"/>
       </w:pPr>
-      <w:bookmarkStart w:id="14" w:name="_Toc208819133"/>
+      <w:bookmarkStart w:id="15" w:name="_Toc208819133"/>
       <w:r>
         <w:t>Backup and Recovery</w:t>
       </w:r>
-      <w:bookmarkEnd w:id="14"/>
+      <w:bookmarkEnd w:id="15"/>
     </w:p>
     <w:p>
       <w:pPr>
@@ -13075,11 +12617,11 @@
       <w:pPr>
         <w:pStyle w:val="head2"/>
       </w:pPr>
-      <w:bookmarkStart w:id="15" w:name="_Toc208819134"/>
+      <w:bookmarkStart w:id="16" w:name="_Toc208819134"/>
       <w:r>
         <w:t>Reliability</w:t>
       </w:r>
-      <w:bookmarkEnd w:id="15"/>
+      <w:bookmarkEnd w:id="16"/>
       <w:r>
         <w:t xml:space="preserve"> </w:t>
       </w:r>
@@ -13131,92 +12673,92 @@
       <w:pPr>
         <w:pStyle w:val="head2"/>
       </w:pPr>
-      <w:bookmarkStart w:id="16" w:name="_Toc208819135"/>
+      <w:bookmarkStart w:id="17" w:name="_Toc208819135"/>
       <w:r>
         <w:t>System Maintenance</w:t>
-      </w:r>
-      <w:bookmarkEnd w:id="16"/>
-    </w:p>
-    <w:p>
-      <w:pPr>
-        <w:ind w:left="426"/>
-        <w:rPr>
-          <w:rFonts w:ascii="Arial" w:hAnsi="Arial" w:cs="Arial"/>
-        </w:rPr>
-      </w:pPr>
-      <w:r>
-        <w:rPr>
-          <w:rFonts w:ascii="Arial" w:hAnsi="Arial" w:cs="Arial"/>
-        </w:rPr>
-        <w:t>Maintenance of the system shall be conducted weekly. Maintenance shall be conducted during off-peak hours e.g. between 12am - 6am.</w:t>
-      </w:r>
-    </w:p>
-    <w:p>
-      <w:pPr>
-        <w:pStyle w:val="head1"/>
-      </w:pPr>
-      <w:r>
-        <w:br w:type="page"/>
-      </w:r>
-      <w:bookmarkStart w:id="17" w:name="_Toc208819136"/>
-      <w:r>
-        <w:lastRenderedPageBreak/>
-        <w:t>Interface Requirements</w:t>
       </w:r>
       <w:bookmarkEnd w:id="17"/>
     </w:p>
     <w:p>
       <w:pPr>
-        <w:pStyle w:val="head2"/>
-      </w:pPr>
-      <w:bookmarkStart w:id="18" w:name="_Toc208819137"/>
-      <w:r>
-        <w:t>User</w:t>
-      </w:r>
-      <w:r>
-        <w:t xml:space="preserve"> </w:t>
-      </w:r>
-      <w:r>
-        <w:t>Interfaces</w:t>
+        <w:ind w:left="426"/>
+        <w:rPr>
+          <w:rFonts w:ascii="Arial" w:hAnsi="Arial" w:cs="Arial"/>
+        </w:rPr>
+      </w:pPr>
+      <w:r>
+        <w:rPr>
+          <w:rFonts w:ascii="Arial" w:hAnsi="Arial" w:cs="Arial"/>
+        </w:rPr>
+        <w:t>Maintenance of the system shall be conducted weekly. Maintenance shall be conducted during off-peak hours e.g. between 12am - 6am.</w:t>
+      </w:r>
+    </w:p>
+    <w:p>
+      <w:pPr>
+        <w:pStyle w:val="head1"/>
+      </w:pPr>
+      <w:r>
+        <w:br w:type="page"/>
+      </w:r>
+      <w:bookmarkStart w:id="18" w:name="_Toc208819136"/>
+      <w:r>
+        <w:lastRenderedPageBreak/>
+        <w:t>Interface Requirements</w:t>
       </w:r>
       <w:bookmarkEnd w:id="18"/>
     </w:p>
     <w:p>
       <w:pPr>
-        <w:ind w:left="426"/>
-        <w:rPr>
-          <w:rFonts w:ascii="Arial" w:hAnsi="Arial" w:cs="Arial"/>
-          <w:i/>
-          <w:szCs w:val="32"/>
-        </w:rPr>
-      </w:pPr>
-      <w:r>
-        <w:rPr>
-          <w:rFonts w:ascii="Arial" w:hAnsi="Arial" w:cs="Arial"/>
-          <w:i/>
-          <w:szCs w:val="32"/>
-        </w:rPr>
-        <w:t>Describe the screen design requirements. Include mock-ups and any report format.</w:t>
-      </w:r>
+        <w:pStyle w:val="head2"/>
+      </w:pPr>
+      <w:bookmarkStart w:id="19" w:name="_Toc208819137"/>
+      <w:r>
+        <w:t>User</w:t>
+      </w:r>
+      <w:r>
+        <w:t xml:space="preserve"> </w:t>
+      </w:r>
+      <w:r>
+        <w:t>Interfaces</w:t>
+      </w:r>
+      <w:bookmarkEnd w:id="19"/>
     </w:p>
     <w:p>
       <w:pPr>
         <w:ind w:left="426"/>
         <w:rPr>
           <w:rFonts w:ascii="Arial" w:hAnsi="Arial" w:cs="Arial"/>
-          <w:szCs w:val="32"/>
-        </w:rPr>
-      </w:pPr>
+          <w:i/>
+          <w:szCs w:val="32"/>
+        </w:rPr>
+      </w:pPr>
+      <w:r>
+        <w:rPr>
+          <w:rFonts w:ascii="Arial" w:hAnsi="Arial" w:cs="Arial"/>
+          <w:i/>
+          <w:szCs w:val="32"/>
+        </w:rPr>
+        <w:t>Describe the screen design requirements. Include mock-ups and any report format.</w:t>
+      </w:r>
     </w:p>
     <w:p>
       <w:pPr>
+        <w:ind w:left="426"/>
+        <w:rPr>
+          <w:rFonts w:ascii="Arial" w:hAnsi="Arial" w:cs="Arial"/>
+          <w:szCs w:val="32"/>
+        </w:rPr>
+      </w:pPr>
+    </w:p>
+    <w:p>
+      <w:pPr>
         <w:pStyle w:val="head2"/>
       </w:pPr>
-      <w:bookmarkStart w:id="19" w:name="_Toc208819138"/>
+      <w:bookmarkStart w:id="20" w:name="_Toc208819138"/>
       <w:r>
         <w:t>Hardware Interfaces</w:t>
       </w:r>
-      <w:bookmarkEnd w:id="19"/>
+      <w:bookmarkEnd w:id="20"/>
     </w:p>
     <w:p>
       <w:pPr>
@@ -13258,11 +12800,11 @@
       <w:pPr>
         <w:pStyle w:val="head2"/>
       </w:pPr>
-      <w:bookmarkStart w:id="20" w:name="_Toc208819139"/>
+      <w:bookmarkStart w:id="21" w:name="_Toc208819139"/>
       <w:r>
         <w:t>Software Interfaces</w:t>
       </w:r>
-      <w:bookmarkEnd w:id="20"/>
+      <w:bookmarkEnd w:id="21"/>
     </w:p>
     <w:p>
       <w:pPr>
@@ -13301,8 +12843,6 @@
           <w:szCs w:val="32"/>
         </w:rPr>
       </w:pPr>
-      <w:bookmarkStart w:id="21" w:name="_GoBack"/>
-      <w:bookmarkEnd w:id="21"/>
     </w:p>
     <w:p>
       <w:pPr>
@@ -13345,6 +12885,7 @@
       <w:r>
         <w:rPr>
           <w:noProof/>
+          <w:lang w:val="en-SG" w:eastAsia="en-SG"/>
         </w:rPr>
         <w:drawing>
           <wp:inline distT="0" distB="0" distL="0" distR="0" wp14:anchorId="56F8F842" wp14:editId="5F09D710">
@@ -15125,25 +14666,7 @@
                 <w:sz w:val="20"/>
                 <w:szCs w:val="20"/>
               </w:rPr>
-              <w:t xml:space="preserve"> account information and </w:t>
-            </w:r>
-            <w:proofErr w:type="gramStart"/>
-            <w:r>
-              <w:rPr>
-                <w:rFonts w:ascii="Arial" w:hAnsi="Arial" w:cs="Arial"/>
-                <w:sz w:val="20"/>
-                <w:szCs w:val="20"/>
-              </w:rPr>
-              <w:t>request</w:t>
-            </w:r>
-            <w:proofErr w:type="gramEnd"/>
-            <w:r>
-              <w:rPr>
-                <w:rFonts w:ascii="Arial" w:hAnsi="Arial" w:cs="Arial"/>
-                <w:sz w:val="20"/>
-                <w:szCs w:val="20"/>
-              </w:rPr>
-              <w:t xml:space="preserve"> the system to save the entered </w:t>
+              <w:t xml:space="preserve"> account information and request the system to save the entered </w:t>
             </w:r>
             <w:r>
               <w:rPr>
@@ -20889,25 +20412,7 @@
                 <w:sz w:val="20"/>
                 <w:szCs w:val="20"/>
               </w:rPr>
-              <w:t xml:space="preserve">first </w:t>
-            </w:r>
-            <w:proofErr w:type="gramStart"/>
-            <w:r>
-              <w:rPr>
-                <w:rFonts w:ascii="Arial" w:hAnsi="Arial" w:cs="Arial"/>
-                <w:sz w:val="20"/>
-                <w:szCs w:val="20"/>
-              </w:rPr>
-              <w:t>enter</w:t>
-            </w:r>
-            <w:proofErr w:type="gramEnd"/>
-            <w:r>
-              <w:rPr>
-                <w:rFonts w:ascii="Arial" w:hAnsi="Arial" w:cs="Arial"/>
-                <w:sz w:val="20"/>
-                <w:szCs w:val="20"/>
-              </w:rPr>
-              <w:t xml:space="preserve"> the old password, then the new one and password confirmation to </w:t>
+              <w:t xml:space="preserve">first enter the old password, then the new one and password confirmation to </w:t>
             </w:r>
             <w:r>
               <w:rPr>
@@ -24951,23 +24456,13 @@
                 <w:szCs w:val="20"/>
               </w:rPr>
             </w:pPr>
-            <w:proofErr w:type="gramStart"/>
-            <w:r>
-              <w:rPr>
-                <w:rFonts w:ascii="Arial" w:hAnsi="Arial" w:cs="Arial"/>
-                <w:sz w:val="20"/>
-                <w:szCs w:val="20"/>
-              </w:rPr>
-              <w:t>System show</w:t>
-            </w:r>
-            <w:proofErr w:type="gramEnd"/>
-            <w:r>
-              <w:rPr>
-                <w:rFonts w:ascii="Arial" w:hAnsi="Arial" w:cs="Arial"/>
-                <w:sz w:val="20"/>
-                <w:szCs w:val="20"/>
-              </w:rPr>
-              <w:t xml:space="preserve"> several types of options and wait for </w:t>
+            <w:r>
+              <w:rPr>
+                <w:rFonts w:ascii="Arial" w:hAnsi="Arial" w:cs="Arial"/>
+                <w:sz w:val="20"/>
+                <w:szCs w:val="20"/>
+              </w:rPr>
+              <w:t xml:space="preserve">System show several types of options and wait for </w:t>
             </w:r>
             <w:r>
               <w:rPr>
@@ -37954,7 +37449,7 @@
 </file>
 
 <file path=word/endnotes.xml><?xml version="1.0" encoding="utf-8"?>
-<w:endnotes xmlns:wpc="http://schemas.microsoft.com/office/word/2010/wordprocessingCanvas" xmlns:mo="http://schemas.microsoft.com/office/mac/office/2008/main" xmlns:mc="http://schemas.openxmlformats.org/markup-compatibility/2006" xmlns:mv="urn:schemas-microsoft-com:mac:vml" xmlns:o="urn:schemas-microsoft-com:office:office" xmlns:r="http://schemas.openxmlformats.org/officeDocument/2006/relationships" xmlns:m="http://schemas.openxmlformats.org/officeDocument/2006/math" xmlns:v="urn:schemas-microsoft-com:vml" xmlns:wp14="http://schemas.microsoft.com/office/word/2010/wordprocessingDrawing" xmlns:wp="http://schemas.openxmlformats.org/drawingml/2006/wordprocessingDrawing" xmlns:w10="urn:schemas-microsoft-com:office:word" xmlns:w="http://schemas.openxmlformats.org/wordprocessingml/2006/main" xmlns:w14="http://schemas.microsoft.com/office/word/2010/wordml" xmlns:wpg="http://schemas.microsoft.com/office/word/2010/wordprocessingGroup" xmlns:wpi="http://schemas.microsoft.com/office/word/2010/wordprocessingInk" xmlns:wne="http://schemas.microsoft.com/office/word/2006/wordml" xmlns:wps="http://schemas.microsoft.com/office/word/2010/wordprocessingShape" mc:Ignorable="w14 wp14">
+<w:endnotes xmlns:wpc="http://schemas.microsoft.com/office/word/2010/wordprocessingCanvas" xmlns:mc="http://schemas.openxmlformats.org/markup-compatibility/2006" xmlns:o="urn:schemas-microsoft-com:office:office" xmlns:r="http://schemas.openxmlformats.org/officeDocument/2006/relationships" xmlns:m="http://schemas.openxmlformats.org/officeDocument/2006/math" xmlns:v="urn:schemas-microsoft-com:vml" xmlns:wp14="http://schemas.microsoft.com/office/word/2010/wordprocessingDrawing" xmlns:wp="http://schemas.openxmlformats.org/drawingml/2006/wordprocessingDrawing" xmlns:w10="urn:schemas-microsoft-com:office:word" xmlns:w="http://schemas.openxmlformats.org/wordprocessingml/2006/main" xmlns:w14="http://schemas.microsoft.com/office/word/2010/wordml" xmlns:wpg="http://schemas.microsoft.com/office/word/2010/wordprocessingGroup" xmlns:wpi="http://schemas.microsoft.com/office/word/2010/wordprocessingInk" xmlns:wne="http://schemas.microsoft.com/office/word/2006/wordml" xmlns:wps="http://schemas.microsoft.com/office/word/2010/wordprocessingShape" mc:Ignorable="w14 wp14">
   <w:endnote w:type="separator" w:id="-1">
     <w:p>
       <w:r>
@@ -37973,7 +37468,7 @@
 </file>
 
 <file path=word/footer1.xml><?xml version="1.0" encoding="utf-8"?>
-<w:ftr xmlns:wpc="http://schemas.microsoft.com/office/word/2010/wordprocessingCanvas" xmlns:mo="http://schemas.microsoft.com/office/mac/office/2008/main" xmlns:mc="http://schemas.openxmlformats.org/markup-compatibility/2006" xmlns:mv="urn:schemas-microsoft-com:mac:vml" xmlns:o="urn:schemas-microsoft-com:office:office" xmlns:r="http://schemas.openxmlformats.org/officeDocument/2006/relationships" xmlns:m="http://schemas.openxmlformats.org/officeDocument/2006/math" xmlns:v="urn:schemas-microsoft-com:vml" xmlns:wp14="http://schemas.microsoft.com/office/word/2010/wordprocessingDrawing" xmlns:wp="http://schemas.openxmlformats.org/drawingml/2006/wordprocessingDrawing" xmlns:w10="urn:schemas-microsoft-com:office:word" xmlns:w="http://schemas.openxmlformats.org/wordprocessingml/2006/main" xmlns:w14="http://schemas.microsoft.com/office/word/2010/wordml" xmlns:wpg="http://schemas.microsoft.com/office/word/2010/wordprocessingGroup" xmlns:wpi="http://schemas.microsoft.com/office/word/2010/wordprocessingInk" xmlns:wne="http://schemas.microsoft.com/office/word/2006/wordml" xmlns:wps="http://schemas.microsoft.com/office/word/2010/wordprocessingShape" mc:Ignorable="w14 wp14">
+<w:ftr xmlns:wpc="http://schemas.microsoft.com/office/word/2010/wordprocessingCanvas" xmlns:mc="http://schemas.openxmlformats.org/markup-compatibility/2006" xmlns:o="urn:schemas-microsoft-com:office:office" xmlns:r="http://schemas.openxmlformats.org/officeDocument/2006/relationships" xmlns:m="http://schemas.openxmlformats.org/officeDocument/2006/math" xmlns:v="urn:schemas-microsoft-com:vml" xmlns:wp14="http://schemas.microsoft.com/office/word/2010/wordprocessingDrawing" xmlns:wp="http://schemas.openxmlformats.org/drawingml/2006/wordprocessingDrawing" xmlns:w10="urn:schemas-microsoft-com:office:word" xmlns:w="http://schemas.openxmlformats.org/wordprocessingml/2006/main" xmlns:w14="http://schemas.microsoft.com/office/word/2010/wordml" xmlns:wpg="http://schemas.microsoft.com/office/word/2010/wordprocessingGroup" xmlns:wpi="http://schemas.microsoft.com/office/word/2010/wordprocessingInk" xmlns:wne="http://schemas.microsoft.com/office/word/2006/wordml" xmlns:wps="http://schemas.microsoft.com/office/word/2010/wordprocessingShape" mc:Ignorable="w14 wp14">
   <w:p>
     <w:pPr>
       <w:pStyle w:val="Footer"/>
@@ -38039,7 +37534,7 @@
 </file>
 
 <file path=word/footer2.xml><?xml version="1.0" encoding="utf-8"?>
-<w:ftr xmlns:wpc="http://schemas.microsoft.com/office/word/2010/wordprocessingCanvas" xmlns:mo="http://schemas.microsoft.com/office/mac/office/2008/main" xmlns:mc="http://schemas.openxmlformats.org/markup-compatibility/2006" xmlns:mv="urn:schemas-microsoft-com:mac:vml" xmlns:o="urn:schemas-microsoft-com:office:office" xmlns:r="http://schemas.openxmlformats.org/officeDocument/2006/relationships" xmlns:m="http://schemas.openxmlformats.org/officeDocument/2006/math" xmlns:v="urn:schemas-microsoft-com:vml" xmlns:wp14="http://schemas.microsoft.com/office/word/2010/wordprocessingDrawing" xmlns:wp="http://schemas.openxmlformats.org/drawingml/2006/wordprocessingDrawing" xmlns:w10="urn:schemas-microsoft-com:office:word" xmlns:w="http://schemas.openxmlformats.org/wordprocessingml/2006/main" xmlns:w14="http://schemas.microsoft.com/office/word/2010/wordml" xmlns:wpg="http://schemas.microsoft.com/office/word/2010/wordprocessingGroup" xmlns:wpi="http://schemas.microsoft.com/office/word/2010/wordprocessingInk" xmlns:wne="http://schemas.microsoft.com/office/word/2006/wordml" xmlns:wps="http://schemas.microsoft.com/office/word/2010/wordprocessingShape" mc:Ignorable="w14 wp14">
+<w:ftr xmlns:wpc="http://schemas.microsoft.com/office/word/2010/wordprocessingCanvas" xmlns:mc="http://schemas.openxmlformats.org/markup-compatibility/2006" xmlns:o="urn:schemas-microsoft-com:office:office" xmlns:r="http://schemas.openxmlformats.org/officeDocument/2006/relationships" xmlns:m="http://schemas.openxmlformats.org/officeDocument/2006/math" xmlns:v="urn:schemas-microsoft-com:vml" xmlns:wp14="http://schemas.microsoft.com/office/word/2010/wordprocessingDrawing" xmlns:wp="http://schemas.openxmlformats.org/drawingml/2006/wordprocessingDrawing" xmlns:w10="urn:schemas-microsoft-com:office:word" xmlns:w="http://schemas.openxmlformats.org/wordprocessingml/2006/main" xmlns:w14="http://schemas.microsoft.com/office/word/2010/wordml" xmlns:wpg="http://schemas.microsoft.com/office/word/2010/wordprocessingGroup" xmlns:wpi="http://schemas.microsoft.com/office/word/2010/wordprocessingInk" xmlns:wne="http://schemas.microsoft.com/office/word/2006/wordml" xmlns:wps="http://schemas.microsoft.com/office/word/2010/wordprocessingShape" mc:Ignorable="w14 wp14">
   <w:p>
     <w:pPr>
       <w:pStyle w:val="Footer"/>
@@ -38091,7 +37586,7 @@
 </file>
 
 <file path=word/footer3.xml><?xml version="1.0" encoding="utf-8"?>
-<w:ftr xmlns:wpc="http://schemas.microsoft.com/office/word/2010/wordprocessingCanvas" xmlns:mo="http://schemas.microsoft.com/office/mac/office/2008/main" xmlns:mc="http://schemas.openxmlformats.org/markup-compatibility/2006" xmlns:mv="urn:schemas-microsoft-com:mac:vml" xmlns:o="urn:schemas-microsoft-com:office:office" xmlns:r="http://schemas.openxmlformats.org/officeDocument/2006/relationships" xmlns:m="http://schemas.openxmlformats.org/officeDocument/2006/math" xmlns:v="urn:schemas-microsoft-com:vml" xmlns:wp14="http://schemas.microsoft.com/office/word/2010/wordprocessingDrawing" xmlns:wp="http://schemas.openxmlformats.org/drawingml/2006/wordprocessingDrawing" xmlns:w10="urn:schemas-microsoft-com:office:word" xmlns:w="http://schemas.openxmlformats.org/wordprocessingml/2006/main" xmlns:w14="http://schemas.microsoft.com/office/word/2010/wordml" xmlns:wpg="http://schemas.microsoft.com/office/word/2010/wordprocessingGroup" xmlns:wpi="http://schemas.microsoft.com/office/word/2010/wordprocessingInk" xmlns:wne="http://schemas.microsoft.com/office/word/2006/wordml" xmlns:wps="http://schemas.microsoft.com/office/word/2010/wordprocessingShape" mc:Ignorable="w14 wp14">
+<w:ftr xmlns:wpc="http://schemas.microsoft.com/office/word/2010/wordprocessingCanvas" xmlns:mc="http://schemas.openxmlformats.org/markup-compatibility/2006" xmlns:o="urn:schemas-microsoft-com:office:office" xmlns:r="http://schemas.openxmlformats.org/officeDocument/2006/relationships" xmlns:m="http://schemas.openxmlformats.org/officeDocument/2006/math" xmlns:v="urn:schemas-microsoft-com:vml" xmlns:wp14="http://schemas.microsoft.com/office/word/2010/wordprocessingDrawing" xmlns:wp="http://schemas.openxmlformats.org/drawingml/2006/wordprocessingDrawing" xmlns:w10="urn:schemas-microsoft-com:office:word" xmlns:w="http://schemas.openxmlformats.org/wordprocessingml/2006/main" xmlns:w14="http://schemas.microsoft.com/office/word/2010/wordml" xmlns:wpg="http://schemas.microsoft.com/office/word/2010/wordprocessingGroup" xmlns:wpi="http://schemas.microsoft.com/office/word/2010/wordprocessingInk" xmlns:wne="http://schemas.microsoft.com/office/word/2006/wordml" xmlns:wps="http://schemas.microsoft.com/office/word/2010/wordprocessingShape" mc:Ignorable="w14 wp14">
   <w:p>
     <w:pPr>
       <w:pStyle w:val="Footer"/>
@@ -38123,7 +37618,7 @@
         <w:rStyle w:val="PageNumber"/>
         <w:noProof/>
       </w:rPr>
-      <w:t>9</w:t>
+      <w:t>7</w:t>
     </w:r>
     <w:r>
       <w:rPr>
@@ -38143,7 +37638,7 @@
 </file>
 
 <file path=word/footnotes.xml><?xml version="1.0" encoding="utf-8"?>
-<w:footnotes xmlns:wpc="http://schemas.microsoft.com/office/word/2010/wordprocessingCanvas" xmlns:mo="http://schemas.microsoft.com/office/mac/office/2008/main" xmlns:mc="http://schemas.openxmlformats.org/markup-compatibility/2006" xmlns:mv="urn:schemas-microsoft-com:mac:vml" xmlns:o="urn:schemas-microsoft-com:office:office" xmlns:r="http://schemas.openxmlformats.org/officeDocument/2006/relationships" xmlns:m="http://schemas.openxmlformats.org/officeDocument/2006/math" xmlns:v="urn:schemas-microsoft-com:vml" xmlns:wp14="http://schemas.microsoft.com/office/word/2010/wordprocessingDrawing" xmlns:wp="http://schemas.openxmlformats.org/drawingml/2006/wordprocessingDrawing" xmlns:w10="urn:schemas-microsoft-com:office:word" xmlns:w="http://schemas.openxmlformats.org/wordprocessingml/2006/main" xmlns:w14="http://schemas.microsoft.com/office/word/2010/wordml" xmlns:wpg="http://schemas.microsoft.com/office/word/2010/wordprocessingGroup" xmlns:wpi="http://schemas.microsoft.com/office/word/2010/wordprocessingInk" xmlns:wne="http://schemas.microsoft.com/office/word/2006/wordml" xmlns:wps="http://schemas.microsoft.com/office/word/2010/wordprocessingShape" mc:Ignorable="w14 wp14">
+<w:footnotes xmlns:wpc="http://schemas.microsoft.com/office/word/2010/wordprocessingCanvas" xmlns:mc="http://schemas.openxmlformats.org/markup-compatibility/2006" xmlns:o="urn:schemas-microsoft-com:office:office" xmlns:r="http://schemas.openxmlformats.org/officeDocument/2006/relationships" xmlns:m="http://schemas.openxmlformats.org/officeDocument/2006/math" xmlns:v="urn:schemas-microsoft-com:vml" xmlns:wp14="http://schemas.microsoft.com/office/word/2010/wordprocessingDrawing" xmlns:wp="http://schemas.openxmlformats.org/drawingml/2006/wordprocessingDrawing" xmlns:w10="urn:schemas-microsoft-com:office:word" xmlns:w="http://schemas.openxmlformats.org/wordprocessingml/2006/main" xmlns:w14="http://schemas.microsoft.com/office/word/2010/wordml" xmlns:wpg="http://schemas.microsoft.com/office/word/2010/wordprocessingGroup" xmlns:wpi="http://schemas.microsoft.com/office/word/2010/wordprocessingInk" xmlns:wne="http://schemas.microsoft.com/office/word/2006/wordml" xmlns:wps="http://schemas.microsoft.com/office/word/2010/wordprocessingShape" mc:Ignorable="w14 wp14">
   <w:footnote w:type="separator" w:id="-1">
     <w:p>
       <w:r>
@@ -38162,7 +37657,7 @@
 </file>
 
 <file path=word/numbering.xml><?xml version="1.0" encoding="utf-8"?>
-<w:numbering xmlns:wpc="http://schemas.microsoft.com/office/word/2010/wordprocessingCanvas" xmlns:mo="http://schemas.microsoft.com/office/mac/office/2008/main" xmlns:mc="http://schemas.openxmlformats.org/markup-compatibility/2006" xmlns:mv="urn:schemas-microsoft-com:mac:vml" xmlns:o="urn:schemas-microsoft-com:office:office" xmlns:r="http://schemas.openxmlformats.org/officeDocument/2006/relationships" xmlns:m="http://schemas.openxmlformats.org/officeDocument/2006/math" xmlns:v="urn:schemas-microsoft-com:vml" xmlns:wp14="http://schemas.microsoft.com/office/word/2010/wordprocessingDrawing" xmlns:wp="http://schemas.openxmlformats.org/drawingml/2006/wordprocessingDrawing" xmlns:w10="urn:schemas-microsoft-com:office:word" xmlns:w="http://schemas.openxmlformats.org/wordprocessingml/2006/main" xmlns:w14="http://schemas.microsoft.com/office/word/2010/wordml" xmlns:wpg="http://schemas.microsoft.com/office/word/2010/wordprocessingGroup" xmlns:wpi="http://schemas.microsoft.com/office/word/2010/wordprocessingInk" xmlns:wne="http://schemas.microsoft.com/office/word/2006/wordml" xmlns:wps="http://schemas.microsoft.com/office/word/2010/wordprocessingShape" mc:Ignorable="w14 wp14">
+<w:numbering xmlns:wpc="http://schemas.microsoft.com/office/word/2010/wordprocessingCanvas" xmlns:mc="http://schemas.openxmlformats.org/markup-compatibility/2006" xmlns:o="urn:schemas-microsoft-com:office:office" xmlns:r="http://schemas.openxmlformats.org/officeDocument/2006/relationships" xmlns:m="http://schemas.openxmlformats.org/officeDocument/2006/math" xmlns:v="urn:schemas-microsoft-com:vml" xmlns:wp14="http://schemas.microsoft.com/office/word/2010/wordprocessingDrawing" xmlns:wp="http://schemas.openxmlformats.org/drawingml/2006/wordprocessingDrawing" xmlns:w10="urn:schemas-microsoft-com:office:word" xmlns:w="http://schemas.openxmlformats.org/wordprocessingml/2006/main" xmlns:w14="http://schemas.microsoft.com/office/word/2010/wordml" xmlns:wpg="http://schemas.microsoft.com/office/word/2010/wordprocessingGroup" xmlns:wpi="http://schemas.microsoft.com/office/word/2010/wordprocessingInk" xmlns:wne="http://schemas.microsoft.com/office/word/2006/wordml" xmlns:wps="http://schemas.microsoft.com/office/word/2010/wordprocessingShape" mc:Ignorable="w14 wp14">
   <w:abstractNum w:abstractNumId="0">
     <w:nsid w:val="02534A15"/>
     <w:multiLevelType w:val="multilevel"/>
@@ -44066,7 +43561,7 @@
     </w:rPrDefault>
     <w:pPrDefault/>
   </w:docDefaults>
-  <w:latentStyles w:defLockedState="0" w:defUIPriority="99" w:defSemiHidden="1" w:defUnhideWhenUsed="1" w:defQFormat="0" w:count="276">
+  <w:latentStyles w:defLockedState="0" w:defUIPriority="99" w:defSemiHidden="1" w:defUnhideWhenUsed="1" w:defQFormat="0" w:count="267">
     <w:lsdException w:name="Normal" w:semiHidden="0" w:uiPriority="0" w:unhideWhenUsed="0" w:qFormat="1"/>
     <w:lsdException w:name="heading 1" w:semiHidden="0" w:uiPriority="9" w:unhideWhenUsed="0" w:qFormat="1"/>
     <w:lsdException w:name="heading 2" w:uiPriority="9" w:qFormat="1"/>
@@ -44585,7 +44080,7 @@
 </file>
 
 <file path=word/stylesWithEffects.xml><?xml version="1.0" encoding="utf-8"?>
-<w:styles xmlns:wpc="http://schemas.microsoft.com/office/word/2010/wordprocessingCanvas" xmlns:mo="http://schemas.microsoft.com/office/mac/office/2008/main" xmlns:mc="http://schemas.openxmlformats.org/markup-compatibility/2006" xmlns:mv="urn:schemas-microsoft-com:mac:vml" xmlns:o="urn:schemas-microsoft-com:office:office" xmlns:r="http://schemas.openxmlformats.org/officeDocument/2006/relationships" xmlns:m="http://schemas.openxmlformats.org/officeDocument/2006/math" xmlns:v="urn:schemas-microsoft-com:vml" xmlns:wp14="http://schemas.microsoft.com/office/word/2010/wordprocessingDrawing" xmlns:wp="http://schemas.openxmlformats.org/drawingml/2006/wordprocessingDrawing" xmlns:w10="urn:schemas-microsoft-com:office:word" xmlns:w="http://schemas.openxmlformats.org/wordprocessingml/2006/main" xmlns:w14="http://schemas.microsoft.com/office/word/2010/wordml" xmlns:wpg="http://schemas.microsoft.com/office/word/2010/wordprocessingGroup" xmlns:wpi="http://schemas.microsoft.com/office/word/2010/wordprocessingInk" xmlns:wne="http://schemas.microsoft.com/office/word/2006/wordml" xmlns:wps="http://schemas.microsoft.com/office/word/2010/wordprocessingShape" mc:Ignorable="w14 wp14">
+<w:styles xmlns:wpc="http://schemas.microsoft.com/office/word/2010/wordprocessingCanvas" xmlns:mc="http://schemas.openxmlformats.org/markup-compatibility/2006" xmlns:o="urn:schemas-microsoft-com:office:office" xmlns:r="http://schemas.openxmlformats.org/officeDocument/2006/relationships" xmlns:m="http://schemas.openxmlformats.org/officeDocument/2006/math" xmlns:v="urn:schemas-microsoft-com:vml" xmlns:wp14="http://schemas.microsoft.com/office/word/2010/wordprocessingDrawing" xmlns:wp="http://schemas.openxmlformats.org/drawingml/2006/wordprocessingDrawing" xmlns:w10="urn:schemas-microsoft-com:office:word" xmlns:w="http://schemas.openxmlformats.org/wordprocessingml/2006/main" xmlns:w14="http://schemas.microsoft.com/office/word/2010/wordml" xmlns:wpg="http://schemas.microsoft.com/office/word/2010/wordprocessingGroup" xmlns:wpi="http://schemas.microsoft.com/office/word/2010/wordprocessingInk" xmlns:wne="http://schemas.microsoft.com/office/word/2006/wordml" xmlns:wps="http://schemas.microsoft.com/office/word/2010/wordprocessingShape" mc:Ignorable="w14 wp14">
   <w:docDefaults>
     <w:rPrDefault>
       <w:rPr>
@@ -44597,7 +44092,7 @@
     </w:rPrDefault>
     <w:pPrDefault/>
   </w:docDefaults>
-  <w:latentStyles w:defLockedState="0" w:defUIPriority="99" w:defSemiHidden="1" w:defUnhideWhenUsed="1" w:defQFormat="0" w:count="276">
+  <w:latentStyles w:defLockedState="0" w:defUIPriority="99" w:defSemiHidden="1" w:defUnhideWhenUsed="1" w:defQFormat="0" w:count="267">
     <w:lsdException w:name="Normal" w:semiHidden="0" w:uiPriority="0" w:unhideWhenUsed="0" w:qFormat="1"/>
     <w:lsdException w:name="heading 1" w:semiHidden="0" w:uiPriority="9" w:unhideWhenUsed="0" w:qFormat="1"/>
     <w:lsdException w:name="heading 2" w:uiPriority="9" w:qFormat="1"/>
@@ -45440,7 +44935,7 @@
 </file>
 
 <file path=customXml/itemProps1.xml><?xml version="1.0" encoding="utf-8"?>
-<ds:datastoreItem xmlns:ds="http://schemas.openxmlformats.org/officeDocument/2006/customXml" ds:itemID="{CC851B0D-30AD-D943-A56B-B87B9A371F40}">
+<ds:datastoreItem xmlns:ds="http://schemas.openxmlformats.org/officeDocument/2006/customXml" ds:itemID="{4103D814-C1EA-4113-B792-7953E2A499C1}">
   <ds:schemaRefs>
     <ds:schemaRef ds:uri="http://schemas.openxmlformats.org/officeDocument/2006/bibliography"/>
   </ds:schemaRefs>

</xml_diff>